<commit_message>
Requerimientos iniciales del sistema
</commit_message>
<xml_diff>
--- a/201314609[IPC]fase 1 Dic.docx
+++ b/201314609[IPC]fase 1 Dic.docx
@@ -2683,15 +2683,133 @@
         <w:rPr>
           <w:lang w:val="es-GT"/>
         </w:rPr>
-        <w:t>aplicación debe de enfocarse a la relación de cada usuario, donde cada usuario pueda publicar y visualizar proyectos,</w:t>
+        <w:t>aplicación debe de enfocarse a la relación de cada usuario, donde cada usuario pueda publicar y visualizar proyectos, los cuales puede crear y colaborar.</w:t>
       </w:r>
-      <w:bookmarkStart w:id="7" w:name="_GoBack"/>
-      <w:bookmarkEnd w:id="7"/>
+    </w:p>
+    <w:p>
+      <w:pPr>
+        <w:rPr>
+          <w:lang w:val="es-GT"/>
+        </w:rPr>
+      </w:pPr>
       <w:r>
         <w:rPr>
           <w:lang w:val="es-GT"/>
         </w:rPr>
-        <w:t xml:space="preserve"> los cuales puede crear y colaborar.</w:t>
+        <w:t>El cliente puede crear usuario y tener una plataforma similar a Facebook en la cual puede publicar estados y así otros usuarios pueden comentar los mismos, los usuarios pueden agregar a otros usuarios añadiéndolos en una lista de contactos.</w:t>
+      </w:r>
+    </w:p>
+    <w:p>
+      <w:pPr>
+        <w:rPr>
+          <w:lang w:val="es-GT"/>
+        </w:rPr>
+      </w:pPr>
+      <w:r>
+        <w:rPr>
+          <w:lang w:val="es-GT"/>
+        </w:rPr>
+        <w:t>Los mensajes directos solo serán para amigos de forma privada</w:t>
+      </w:r>
+      <w:r>
+        <w:rPr>
+          <w:lang w:val="es-GT"/>
+        </w:rPr>
+        <w:t>,</w:t>
+      </w:r>
+      <w:r>
+        <w:rPr>
+          <w:lang w:val="es-GT"/>
+        </w:rPr>
+        <w:t xml:space="preserve"> se puede realizar alianzas</w:t>
+      </w:r>
+      <w:r>
+        <w:rPr>
+          <w:lang w:val="es-GT"/>
+        </w:rPr>
+        <w:t xml:space="preserve">, </w:t>
+      </w:r>
+      <w:r>
+        <w:rPr>
+          <w:lang w:val="es-GT"/>
+        </w:rPr>
+        <w:t>comunidades</w:t>
+      </w:r>
+      <w:r>
+        <w:rPr>
+          <w:lang w:val="es-GT"/>
+        </w:rPr>
+        <w:t xml:space="preserve"> o subconjuntos llamándolos “asociaciones” de esta forma se puede crear por medio de un usuario que tengo cierta característica la cual podrá crear la asociación colocando nombre </w:t>
+      </w:r>
+      <w:r>
+        <w:rPr>
+          <w:lang w:val="es-GT"/>
+        </w:rPr>
+        <w:t>logo y</w:t>
+      </w:r>
+      <w:r>
+        <w:rPr>
+          <w:lang w:val="es-GT"/>
+        </w:rPr>
+        <w:t xml:space="preserve"> una breve descripción del objetivo de la asociació</w:t>
+      </w:r>
+      <w:r>
+        <w:rPr>
+          <w:lang w:val="es-GT"/>
+        </w:rPr>
+        <w:t>n.</w:t>
+      </w:r>
+    </w:p>
+    <w:p>
+      <w:pPr>
+        <w:rPr>
+          <w:lang w:val="es-GT"/>
+        </w:rPr>
+      </w:pPr>
+      <w:r>
+        <w:rPr>
+          <w:lang w:val="es-GT"/>
+        </w:rPr>
+        <w:t>Cada usuario tendrá habilidades que serán tomadas en cuenta para pertenecer a cada proyecto , en cambio los conocimientos son valorados por los dueños de cada proyecto, “karma” es un sistema de puntuación de la aplicación para calificar los conocimientos, cada proyecto tiene una puntuación de 10 y las tareas de 6 , los  usuarios de  desean votar deben de tener una puntuación de 20 karmas , un usuario puede publicar un proyecto que se esté llevando a cabo , cuando se envía una solicitud de inscripción a un proyecto o tareas se tomara en cuenta los karmas y conocimientos</w:t>
+      </w:r>
+      <w:r>
+        <w:rPr>
+          <w:lang w:val="es-GT"/>
+        </w:rPr>
+        <w:t>.</w:t>
+      </w:r>
+    </w:p>
+    <w:p>
+      <w:pPr>
+        <w:rPr>
+          <w:lang w:val="es-GT"/>
+        </w:rPr>
+      </w:pPr>
+      <w:r>
+        <w:rPr>
+          <w:lang w:val="es-GT"/>
+        </w:rPr>
+        <w:t>Las tareas son la parte más simple de los proyectos el cual podrá existir tareas individuales, cada participante tendrá un pago por cada proyecto realizado este será realizado por un sistema de banco, el administrador podrá visualizar todo, comentarios estado proyectos tareas, denuncias de la comunidad podrá suspender cuentas y eliminarlos, la realización de la aplicación será encargado a Juan José Chitay Lux. Quien estará a cargo de todo el proyecto utilizando una metodología Iterativo incremental.</w:t>
+      </w:r>
+    </w:p>
+    <w:p>
+      <w:pPr>
+        <w:rPr>
+          <w:lang w:val="es-GT"/>
+        </w:rPr>
+      </w:pPr>
+    </w:p>
+    <w:p>
+      <w:pPr>
+        <w:rPr>
+          <w:lang w:val="es-GT"/>
+        </w:rPr>
+      </w:pPr>
+      <w:r>
+        <w:rPr>
+          <w:lang w:val="es-GT"/>
+        </w:rPr>
+        <w:t xml:space="preserve"> </w:t>
       </w:r>
     </w:p>
     <w:p>
@@ -2829,11 +2947,32 @@
       <w:pPr>
         <w:pStyle w:val="Ttulo2"/>
       </w:pPr>
-      <w:bookmarkStart w:id="8" w:name="_Toc500431421"/>
+      <w:bookmarkStart w:id="7" w:name="_Toc500431421"/>
       <w:r>
         <w:t>Funciones del sistema</w:t>
       </w:r>
-      <w:bookmarkEnd w:id="8"/>
+      <w:bookmarkEnd w:id="7"/>
+    </w:p>
+    <w:p>
+      <w:pPr>
+        <w:rPr>
+          <w:lang w:val="es-ES" w:eastAsia="es-ES"/>
+        </w:rPr>
+      </w:pPr>
+    </w:p>
+    <w:p>
+      <w:pPr>
+        <w:rPr>
+          <w:lang w:val="es-ES" w:eastAsia="es-ES"/>
+        </w:rPr>
+      </w:pPr>
+    </w:p>
+    <w:p>
+      <w:pPr>
+        <w:rPr>
+          <w:lang w:val="es-ES" w:eastAsia="es-ES"/>
+        </w:rPr>
+      </w:pPr>
     </w:p>
     <w:p>
       <w:pPr>
@@ -2845,13 +2984,15 @@
     <w:tbl>
       <w:tblPr>
         <w:tblStyle w:val="Tabladecuadrcula4-nfasis4"/>
-        <w:tblW w:w="9203" w:type="dxa"/>
+        <w:tblW w:w="9394" w:type="dxa"/>
         <w:tblLook w:val="04A0" w:firstRow="1" w:lastRow="0" w:firstColumn="1" w:lastColumn="0" w:noHBand="0" w:noVBand="1"/>
       </w:tblPr>
       <w:tblGrid>
-        <w:gridCol w:w="860"/>
-        <w:gridCol w:w="5620"/>
-        <w:gridCol w:w="2723"/>
+        <w:gridCol w:w="718"/>
+        <w:gridCol w:w="1971"/>
+        <w:gridCol w:w="3399"/>
+        <w:gridCol w:w="1483"/>
+        <w:gridCol w:w="1823"/>
       </w:tblGrid>
       <w:tr>
         <w:trPr>
@@ -2861,7 +3002,7 @@
         <w:tc>
           <w:tcPr>
             <w:cnfStyle w:val="001000000000" w:firstRow="0" w:lastRow="0" w:firstColumn="1" w:lastColumn="0" w:oddVBand="0" w:evenVBand="0" w:oddHBand="0" w:evenHBand="0" w:firstRowFirstColumn="0" w:firstRowLastColumn="0" w:lastRowFirstColumn="0" w:lastRowLastColumn="0"/>
-            <w:tcW w:w="860" w:type="dxa"/>
+            <w:tcW w:w="718" w:type="dxa"/>
           </w:tcPr>
           <w:p>
             <w:pPr>
@@ -2876,7 +3017,7 @@
         </w:tc>
         <w:tc>
           <w:tcPr>
-            <w:tcW w:w="5620" w:type="dxa"/>
+            <w:tcW w:w="1971" w:type="dxa"/>
           </w:tcPr>
           <w:p>
             <w:pPr>
@@ -2892,7 +3033,7 @@
         </w:tc>
         <w:tc>
           <w:tcPr>
-            <w:tcW w:w="2723" w:type="dxa"/>
+            <w:tcW w:w="3399" w:type="dxa"/>
           </w:tcPr>
           <w:p>
             <w:pPr>
@@ -2900,6 +3041,36 @@
               <w:rPr>
                 <w:rFonts w:ascii="Calibri Light" w:hAnsi="Calibri Light" w:cs="Calibri Light"/>
                 <w:color w:val="auto"/>
+                <w:sz w:val="28"/>
+                <w:szCs w:val="28"/>
+              </w:rPr>
+            </w:pPr>
+          </w:p>
+        </w:tc>
+        <w:tc>
+          <w:tcPr>
+            <w:tcW w:w="1483" w:type="dxa"/>
+          </w:tcPr>
+          <w:p>
+            <w:pPr>
+              <w:cnfStyle w:val="100000000000" w:firstRow="1" w:lastRow="0" w:firstColumn="0" w:lastColumn="0" w:oddVBand="0" w:evenVBand="0" w:oddHBand="0" w:evenHBand="0" w:firstRowFirstColumn="0" w:firstRowLastColumn="0" w:lastRowFirstColumn="0" w:lastRowLastColumn="0"/>
+              <w:rPr>
+                <w:rFonts w:ascii="Calibri Light" w:hAnsi="Calibri Light" w:cs="Calibri Light"/>
+                <w:sz w:val="28"/>
+                <w:szCs w:val="28"/>
+              </w:rPr>
+            </w:pPr>
+          </w:p>
+        </w:tc>
+        <w:tc>
+          <w:tcPr>
+            <w:tcW w:w="1823" w:type="dxa"/>
+          </w:tcPr>
+          <w:p>
+            <w:pPr>
+              <w:cnfStyle w:val="100000000000" w:firstRow="1" w:lastRow="0" w:firstColumn="0" w:lastColumn="0" w:oddVBand="0" w:evenVBand="0" w:oddHBand="0" w:evenHBand="0" w:firstRowFirstColumn="0" w:firstRowLastColumn="0" w:lastRowFirstColumn="0" w:lastRowLastColumn="0"/>
+              <w:rPr>
+                <w:rFonts w:ascii="Calibri Light" w:hAnsi="Calibri Light" w:cs="Calibri Light"/>
                 <w:sz w:val="28"/>
                 <w:szCs w:val="28"/>
               </w:rPr>
@@ -2915,13 +3086,12 @@
         <w:tc>
           <w:tcPr>
             <w:cnfStyle w:val="001000000000" w:firstRow="0" w:lastRow="0" w:firstColumn="1" w:lastColumn="0" w:oddVBand="0" w:evenVBand="0" w:oddHBand="0" w:evenHBand="0" w:firstRowFirstColumn="0" w:firstRowLastColumn="0" w:lastRowFirstColumn="0" w:lastRowLastColumn="0"/>
-            <w:tcW w:w="860" w:type="dxa"/>
+            <w:tcW w:w="718" w:type="dxa"/>
           </w:tcPr>
           <w:p>
             <w:pPr>
               <w:rPr>
                 <w:rFonts w:ascii="Calibri" w:hAnsi="Calibri" w:cs="Calibri"/>
-                <w:b w:val="0"/>
                 <w:sz w:val="28"/>
                 <w:szCs w:val="28"/>
               </w:rPr>
@@ -2929,17 +3099,16 @@
             <w:r>
               <w:rPr>
                 <w:rFonts w:ascii="Calibri" w:hAnsi="Calibri" w:cs="Calibri"/>
-                <w:b w:val="0"/>
-                <w:sz w:val="28"/>
-                <w:szCs w:val="28"/>
-              </w:rPr>
-              <w:t xml:space="preserve">  R#    </w:t>
-            </w:r>
-          </w:p>
-        </w:tc>
-        <w:tc>
-          <w:tcPr>
-            <w:tcW w:w="5620" w:type="dxa"/>
+                <w:sz w:val="28"/>
+                <w:szCs w:val="28"/>
+              </w:rPr>
+              <w:t>No.</w:t>
+            </w:r>
+          </w:p>
+        </w:tc>
+        <w:tc>
+          <w:tcPr>
+            <w:tcW w:w="1971" w:type="dxa"/>
           </w:tcPr>
           <w:p>
             <w:pPr>
@@ -2958,13 +3127,13 @@
                 <w:sz w:val="28"/>
                 <w:szCs w:val="28"/>
               </w:rPr>
-              <w:t>FUNCIÓN</w:t>
-            </w:r>
-          </w:p>
-        </w:tc>
-        <w:tc>
-          <w:tcPr>
-            <w:tcW w:w="2723" w:type="dxa"/>
+              <w:t>NOMBRE</w:t>
+            </w:r>
+          </w:p>
+        </w:tc>
+        <w:tc>
+          <w:tcPr>
+            <w:tcW w:w="3399" w:type="dxa"/>
           </w:tcPr>
           <w:p>
             <w:pPr>
@@ -2983,7 +3152,57 @@
                 <w:sz w:val="28"/>
                 <w:szCs w:val="28"/>
               </w:rPr>
-              <w:t>CATEGORÍA</w:t>
+              <w:t>DESCRIPCIÓN</w:t>
+            </w:r>
+          </w:p>
+        </w:tc>
+        <w:tc>
+          <w:tcPr>
+            <w:tcW w:w="1483" w:type="dxa"/>
+          </w:tcPr>
+          <w:p>
+            <w:pPr>
+              <w:cnfStyle w:val="000000100000" w:firstRow="0" w:lastRow="0" w:firstColumn="0" w:lastColumn="0" w:oddVBand="0" w:evenVBand="0" w:oddHBand="1" w:evenHBand="0" w:firstRowFirstColumn="0" w:firstRowLastColumn="0" w:lastRowFirstColumn="0" w:lastRowLastColumn="0"/>
+              <w:rPr>
+                <w:rFonts w:ascii="Calibri" w:hAnsi="Calibri" w:cs="Calibri"/>
+                <w:b/>
+                <w:sz w:val="28"/>
+                <w:szCs w:val="28"/>
+              </w:rPr>
+            </w:pPr>
+            <w:r>
+              <w:rPr>
+                <w:rFonts w:ascii="Calibri" w:hAnsi="Calibri" w:cs="Calibri"/>
+                <w:b/>
+                <w:sz w:val="28"/>
+                <w:szCs w:val="28"/>
+              </w:rPr>
+              <w:t>EVIDENCIA</w:t>
+            </w:r>
+          </w:p>
+        </w:tc>
+        <w:tc>
+          <w:tcPr>
+            <w:tcW w:w="1823" w:type="dxa"/>
+          </w:tcPr>
+          <w:p>
+            <w:pPr>
+              <w:cnfStyle w:val="000000100000" w:firstRow="0" w:lastRow="0" w:firstColumn="0" w:lastColumn="0" w:oddVBand="0" w:evenVBand="0" w:oddHBand="1" w:evenHBand="0" w:firstRowFirstColumn="0" w:firstRowLastColumn="0" w:lastRowFirstColumn="0" w:lastRowLastColumn="0"/>
+              <w:rPr>
+                <w:rFonts w:ascii="Calibri" w:hAnsi="Calibri" w:cs="Calibri"/>
+                <w:b/>
+                <w:sz w:val="28"/>
+                <w:szCs w:val="28"/>
+              </w:rPr>
+            </w:pPr>
+            <w:r>
+              <w:rPr>
+                <w:rFonts w:ascii="Calibri" w:hAnsi="Calibri" w:cs="Calibri"/>
+                <w:b/>
+                <w:sz w:val="28"/>
+                <w:szCs w:val="28"/>
+              </w:rPr>
+              <w:t>INTERACCIÓN</w:t>
             </w:r>
           </w:p>
         </w:tc>
@@ -2995,29 +3214,29 @@
         <w:tc>
           <w:tcPr>
             <w:cnfStyle w:val="001000000000" w:firstRow="0" w:lastRow="0" w:firstColumn="1" w:lastColumn="0" w:oddVBand="0" w:evenVBand="0" w:oddHBand="0" w:evenHBand="0" w:firstRowFirstColumn="0" w:firstRowLastColumn="0" w:lastRowFirstColumn="0" w:lastRowLastColumn="0"/>
-            <w:tcW w:w="860" w:type="dxa"/>
-          </w:tcPr>
-          <w:p>
-            <w:pPr>
-              <w:rPr>
-                <w:rFonts w:ascii="Calibri Light" w:hAnsi="Calibri Light" w:cs="Calibri Light"/>
-                <w:sz w:val="28"/>
-                <w:szCs w:val="28"/>
-              </w:rPr>
-            </w:pPr>
-            <w:r>
-              <w:rPr>
-                <w:rFonts w:ascii="Calibri Light" w:hAnsi="Calibri Light" w:cs="Calibri Light"/>
-                <w:sz w:val="28"/>
-                <w:szCs w:val="28"/>
-              </w:rPr>
-              <w:t>R1.1</w:t>
-            </w:r>
-          </w:p>
-        </w:tc>
-        <w:tc>
-          <w:tcPr>
-            <w:tcW w:w="5620" w:type="dxa"/>
+            <w:tcW w:w="718" w:type="dxa"/>
+          </w:tcPr>
+          <w:p>
+            <w:pPr>
+              <w:rPr>
+                <w:rFonts w:ascii="Calibri Light" w:hAnsi="Calibri Light" w:cs="Calibri Light"/>
+                <w:sz w:val="28"/>
+                <w:szCs w:val="28"/>
+              </w:rPr>
+            </w:pPr>
+            <w:r>
+              <w:rPr>
+                <w:rFonts w:ascii="Calibri Light" w:hAnsi="Calibri Light" w:cs="Calibri Light"/>
+                <w:sz w:val="28"/>
+                <w:szCs w:val="28"/>
+              </w:rPr>
+              <w:t>1</w:t>
+            </w:r>
+          </w:p>
+        </w:tc>
+        <w:tc>
+          <w:tcPr>
+            <w:tcW w:w="1971" w:type="dxa"/>
           </w:tcPr>
           <w:p>
             <w:pPr>
@@ -3034,13 +3253,13 @@
                 <w:sz w:val="28"/>
                 <w:szCs w:val="28"/>
               </w:rPr>
-              <w:t>Subir colecciones de software</w:t>
-            </w:r>
-          </w:p>
-        </w:tc>
-        <w:tc>
-          <w:tcPr>
-            <w:tcW w:w="2723" w:type="dxa"/>
+              <w:t>Registrar usuario</w:t>
+            </w:r>
+          </w:p>
+        </w:tc>
+        <w:tc>
+          <w:tcPr>
+            <w:tcW w:w="3399" w:type="dxa"/>
           </w:tcPr>
           <w:p>
             <w:pPr>
@@ -3057,7 +3276,53 @@
                 <w:sz w:val="28"/>
                 <w:szCs w:val="28"/>
               </w:rPr>
+              <w:t>Funciona para ingresar usuarios nuevos</w:t>
+            </w:r>
+          </w:p>
+        </w:tc>
+        <w:tc>
+          <w:tcPr>
+            <w:tcW w:w="1483" w:type="dxa"/>
+          </w:tcPr>
+          <w:p>
+            <w:pPr>
+              <w:cnfStyle w:val="000000000000" w:firstRow="0" w:lastRow="0" w:firstColumn="0" w:lastColumn="0" w:oddVBand="0" w:evenVBand="0" w:oddHBand="0" w:evenHBand="0" w:firstRowFirstColumn="0" w:firstRowLastColumn="0" w:lastRowFirstColumn="0" w:lastRowLastColumn="0"/>
+              <w:rPr>
+                <w:rFonts w:ascii="Calibri Light" w:hAnsi="Calibri Light" w:cs="Calibri Light"/>
+                <w:sz w:val="28"/>
+                <w:szCs w:val="28"/>
+              </w:rPr>
+            </w:pPr>
+            <w:r>
+              <w:rPr>
+                <w:rFonts w:ascii="Calibri Light" w:hAnsi="Calibri Light" w:cs="Calibri Light"/>
+                <w:sz w:val="28"/>
+                <w:szCs w:val="28"/>
+              </w:rPr>
               <w:t>Evidente</w:t>
+            </w:r>
+          </w:p>
+        </w:tc>
+        <w:tc>
+          <w:tcPr>
+            <w:tcW w:w="1823" w:type="dxa"/>
+          </w:tcPr>
+          <w:p>
+            <w:pPr>
+              <w:cnfStyle w:val="000000000000" w:firstRow="0" w:lastRow="0" w:firstColumn="0" w:lastColumn="0" w:oddVBand="0" w:evenVBand="0" w:oddHBand="0" w:evenHBand="0" w:firstRowFirstColumn="0" w:firstRowLastColumn="0" w:lastRowFirstColumn="0" w:lastRowLastColumn="0"/>
+              <w:rPr>
+                <w:rFonts w:ascii="Calibri Light" w:hAnsi="Calibri Light" w:cs="Calibri Light"/>
+                <w:sz w:val="28"/>
+                <w:szCs w:val="28"/>
+              </w:rPr>
+            </w:pPr>
+            <w:r>
+              <w:rPr>
+                <w:rFonts w:ascii="Calibri Light" w:hAnsi="Calibri Light" w:cs="Calibri Light"/>
+                <w:sz w:val="28"/>
+                <w:szCs w:val="28"/>
+              </w:rPr>
+              <w:t>-</w:t>
             </w:r>
           </w:p>
         </w:tc>
@@ -3070,29 +3335,29 @@
         <w:tc>
           <w:tcPr>
             <w:cnfStyle w:val="001000000000" w:firstRow="0" w:lastRow="0" w:firstColumn="1" w:lastColumn="0" w:oddVBand="0" w:evenVBand="0" w:oddHBand="0" w:evenHBand="0" w:firstRowFirstColumn="0" w:firstRowLastColumn="0" w:lastRowFirstColumn="0" w:lastRowLastColumn="0"/>
-            <w:tcW w:w="860" w:type="dxa"/>
-          </w:tcPr>
-          <w:p>
-            <w:pPr>
-              <w:rPr>
-                <w:rFonts w:ascii="Calibri Light" w:hAnsi="Calibri Light" w:cs="Calibri Light"/>
-                <w:sz w:val="28"/>
-                <w:szCs w:val="28"/>
-              </w:rPr>
-            </w:pPr>
-            <w:r>
-              <w:rPr>
-                <w:rFonts w:ascii="Calibri Light" w:hAnsi="Calibri Light" w:cs="Calibri Light"/>
-                <w:sz w:val="28"/>
-                <w:szCs w:val="28"/>
-              </w:rPr>
-              <w:t>R1.2</w:t>
-            </w:r>
-          </w:p>
-        </w:tc>
-        <w:tc>
-          <w:tcPr>
-            <w:tcW w:w="5620" w:type="dxa"/>
+            <w:tcW w:w="718" w:type="dxa"/>
+          </w:tcPr>
+          <w:p>
+            <w:pPr>
+              <w:rPr>
+                <w:rFonts w:ascii="Calibri Light" w:hAnsi="Calibri Light" w:cs="Calibri Light"/>
+                <w:sz w:val="28"/>
+                <w:szCs w:val="28"/>
+              </w:rPr>
+            </w:pPr>
+            <w:r>
+              <w:rPr>
+                <w:rFonts w:ascii="Calibri Light" w:hAnsi="Calibri Light" w:cs="Calibri Light"/>
+                <w:sz w:val="28"/>
+                <w:szCs w:val="28"/>
+              </w:rPr>
+              <w:t>2</w:t>
+            </w:r>
+          </w:p>
+        </w:tc>
+        <w:tc>
+          <w:tcPr>
+            <w:tcW w:w="1971" w:type="dxa"/>
           </w:tcPr>
           <w:p>
             <w:pPr>
@@ -3109,13 +3374,13 @@
                 <w:sz w:val="28"/>
                 <w:szCs w:val="28"/>
               </w:rPr>
-              <w:t>Gestionar con configuraciones</w:t>
-            </w:r>
-          </w:p>
-        </w:tc>
-        <w:tc>
-          <w:tcPr>
-            <w:tcW w:w="2723" w:type="dxa"/>
+              <w:t xml:space="preserve">Enviar correo de activación </w:t>
+            </w:r>
+          </w:p>
+        </w:tc>
+        <w:tc>
+          <w:tcPr>
+            <w:tcW w:w="3399" w:type="dxa"/>
           </w:tcPr>
           <w:p>
             <w:pPr>
@@ -3132,7 +3397,61 @@
                 <w:sz w:val="28"/>
                 <w:szCs w:val="28"/>
               </w:rPr>
-              <w:t>Evidente</w:t>
+              <w:t xml:space="preserve">Se envía un correo a un </w:t>
+            </w:r>
+            <w:r>
+              <w:rPr>
+                <w:rFonts w:ascii="Calibri Light" w:hAnsi="Calibri Light" w:cs="Calibri Light"/>
+                <w:sz w:val="28"/>
+                <w:szCs w:val="28"/>
+              </w:rPr>
+              <w:t>usuario para activar su cuenta</w:t>
+            </w:r>
+          </w:p>
+        </w:tc>
+        <w:tc>
+          <w:tcPr>
+            <w:tcW w:w="1483" w:type="dxa"/>
+          </w:tcPr>
+          <w:p>
+            <w:pPr>
+              <w:cnfStyle w:val="000000100000" w:firstRow="0" w:lastRow="0" w:firstColumn="0" w:lastColumn="0" w:oddVBand="0" w:evenVBand="0" w:oddHBand="1" w:evenHBand="0" w:firstRowFirstColumn="0" w:firstRowLastColumn="0" w:lastRowFirstColumn="0" w:lastRowLastColumn="0"/>
+              <w:rPr>
+                <w:rFonts w:ascii="Calibri Light" w:hAnsi="Calibri Light" w:cs="Calibri Light"/>
+                <w:sz w:val="28"/>
+                <w:szCs w:val="28"/>
+              </w:rPr>
+            </w:pPr>
+            <w:r>
+              <w:rPr>
+                <w:rFonts w:ascii="Calibri Light" w:hAnsi="Calibri Light" w:cs="Calibri Light"/>
+                <w:sz w:val="28"/>
+                <w:szCs w:val="28"/>
+              </w:rPr>
+              <w:t>No evidente</w:t>
+            </w:r>
+          </w:p>
+        </w:tc>
+        <w:tc>
+          <w:tcPr>
+            <w:tcW w:w="1823" w:type="dxa"/>
+          </w:tcPr>
+          <w:p>
+            <w:pPr>
+              <w:cnfStyle w:val="000000100000" w:firstRow="0" w:lastRow="0" w:firstColumn="0" w:lastColumn="0" w:oddVBand="0" w:evenVBand="0" w:oddHBand="1" w:evenHBand="0" w:firstRowFirstColumn="0" w:firstRowLastColumn="0" w:lastRowFirstColumn="0" w:lastRowLastColumn="0"/>
+              <w:rPr>
+                <w:rFonts w:ascii="Calibri Light" w:hAnsi="Calibri Light" w:cs="Calibri Light"/>
+                <w:sz w:val="28"/>
+                <w:szCs w:val="28"/>
+              </w:rPr>
+            </w:pPr>
+            <w:r>
+              <w:rPr>
+                <w:rFonts w:ascii="Calibri Light" w:hAnsi="Calibri Light" w:cs="Calibri Light"/>
+                <w:sz w:val="28"/>
+                <w:szCs w:val="28"/>
+              </w:rPr>
+              <w:t>1</w:t>
             </w:r>
           </w:p>
         </w:tc>
@@ -3144,29 +3463,29 @@
         <w:tc>
           <w:tcPr>
             <w:cnfStyle w:val="001000000000" w:firstRow="0" w:lastRow="0" w:firstColumn="1" w:lastColumn="0" w:oddVBand="0" w:evenVBand="0" w:oddHBand="0" w:evenHBand="0" w:firstRowFirstColumn="0" w:firstRowLastColumn="0" w:lastRowFirstColumn="0" w:lastRowLastColumn="0"/>
-            <w:tcW w:w="860" w:type="dxa"/>
-          </w:tcPr>
-          <w:p>
-            <w:pPr>
-              <w:rPr>
-                <w:rFonts w:ascii="Calibri Light" w:hAnsi="Calibri Light" w:cs="Calibri Light"/>
-                <w:sz w:val="28"/>
-                <w:szCs w:val="28"/>
-              </w:rPr>
-            </w:pPr>
-            <w:r>
-              <w:rPr>
-                <w:rFonts w:ascii="Calibri Light" w:hAnsi="Calibri Light" w:cs="Calibri Light"/>
-                <w:sz w:val="28"/>
-                <w:szCs w:val="28"/>
-              </w:rPr>
-              <w:t>R1.3</w:t>
-            </w:r>
-          </w:p>
-        </w:tc>
-        <w:tc>
-          <w:tcPr>
-            <w:tcW w:w="5620" w:type="dxa"/>
+            <w:tcW w:w="718" w:type="dxa"/>
+          </w:tcPr>
+          <w:p>
+            <w:pPr>
+              <w:rPr>
+                <w:rFonts w:ascii="Calibri Light" w:hAnsi="Calibri Light" w:cs="Calibri Light"/>
+                <w:sz w:val="28"/>
+                <w:szCs w:val="28"/>
+              </w:rPr>
+            </w:pPr>
+            <w:r>
+              <w:rPr>
+                <w:rFonts w:ascii="Calibri Light" w:hAnsi="Calibri Light" w:cs="Calibri Light"/>
+                <w:sz w:val="28"/>
+                <w:szCs w:val="28"/>
+              </w:rPr>
+              <w:t>3</w:t>
+            </w:r>
+          </w:p>
+        </w:tc>
+        <w:tc>
+          <w:tcPr>
+            <w:tcW w:w="1971" w:type="dxa"/>
           </w:tcPr>
           <w:p>
             <w:pPr>
@@ -3183,13 +3502,13 @@
                 <w:sz w:val="28"/>
                 <w:szCs w:val="28"/>
               </w:rPr>
-              <w:t>Búsqueda de software</w:t>
-            </w:r>
-          </w:p>
-        </w:tc>
-        <w:tc>
-          <w:tcPr>
-            <w:tcW w:w="2723" w:type="dxa"/>
+              <w:t>Publicar estados</w:t>
+            </w:r>
+          </w:p>
+        </w:tc>
+        <w:tc>
+          <w:tcPr>
+            <w:tcW w:w="3399" w:type="dxa"/>
           </w:tcPr>
           <w:p>
             <w:pPr>
@@ -3206,7 +3525,53 @@
                 <w:sz w:val="28"/>
                 <w:szCs w:val="28"/>
               </w:rPr>
+              <w:t xml:space="preserve">El usuario podrá publicar estado </w:t>
+            </w:r>
+          </w:p>
+        </w:tc>
+        <w:tc>
+          <w:tcPr>
+            <w:tcW w:w="1483" w:type="dxa"/>
+          </w:tcPr>
+          <w:p>
+            <w:pPr>
+              <w:cnfStyle w:val="000000000000" w:firstRow="0" w:lastRow="0" w:firstColumn="0" w:lastColumn="0" w:oddVBand="0" w:evenVBand="0" w:oddHBand="0" w:evenHBand="0" w:firstRowFirstColumn="0" w:firstRowLastColumn="0" w:lastRowFirstColumn="0" w:lastRowLastColumn="0"/>
+              <w:rPr>
+                <w:rFonts w:ascii="Calibri Light" w:hAnsi="Calibri Light" w:cs="Calibri Light"/>
+                <w:sz w:val="28"/>
+                <w:szCs w:val="28"/>
+              </w:rPr>
+            </w:pPr>
+            <w:r>
+              <w:rPr>
+                <w:rFonts w:ascii="Calibri Light" w:hAnsi="Calibri Light" w:cs="Calibri Light"/>
+                <w:sz w:val="28"/>
+                <w:szCs w:val="28"/>
+              </w:rPr>
               <w:t>Evidente</w:t>
+            </w:r>
+          </w:p>
+        </w:tc>
+        <w:tc>
+          <w:tcPr>
+            <w:tcW w:w="1823" w:type="dxa"/>
+          </w:tcPr>
+          <w:p>
+            <w:pPr>
+              <w:cnfStyle w:val="000000000000" w:firstRow="0" w:lastRow="0" w:firstColumn="0" w:lastColumn="0" w:oddVBand="0" w:evenVBand="0" w:oddHBand="0" w:evenHBand="0" w:firstRowFirstColumn="0" w:firstRowLastColumn="0" w:lastRowFirstColumn="0" w:lastRowLastColumn="0"/>
+              <w:rPr>
+                <w:rFonts w:ascii="Calibri Light" w:hAnsi="Calibri Light" w:cs="Calibri Light"/>
+                <w:sz w:val="28"/>
+                <w:szCs w:val="28"/>
+              </w:rPr>
+            </w:pPr>
+            <w:r>
+              <w:rPr>
+                <w:rFonts w:ascii="Calibri Light" w:hAnsi="Calibri Light" w:cs="Calibri Light"/>
+                <w:sz w:val="28"/>
+                <w:szCs w:val="28"/>
+              </w:rPr>
+              <w:t>-</w:t>
             </w:r>
           </w:p>
         </w:tc>
@@ -3219,29 +3584,29 @@
         <w:tc>
           <w:tcPr>
             <w:cnfStyle w:val="001000000000" w:firstRow="0" w:lastRow="0" w:firstColumn="1" w:lastColumn="0" w:oddVBand="0" w:evenVBand="0" w:oddHBand="0" w:evenHBand="0" w:firstRowFirstColumn="0" w:firstRowLastColumn="0" w:lastRowFirstColumn="0" w:lastRowLastColumn="0"/>
-            <w:tcW w:w="860" w:type="dxa"/>
-          </w:tcPr>
-          <w:p>
-            <w:pPr>
-              <w:rPr>
-                <w:rFonts w:ascii="Calibri Light" w:hAnsi="Calibri Light" w:cs="Calibri Light"/>
-                <w:sz w:val="28"/>
-                <w:szCs w:val="28"/>
-              </w:rPr>
-            </w:pPr>
-            <w:r>
-              <w:rPr>
-                <w:rFonts w:ascii="Calibri Light" w:hAnsi="Calibri Light" w:cs="Calibri Light"/>
-                <w:sz w:val="28"/>
-                <w:szCs w:val="28"/>
-              </w:rPr>
-              <w:t>R1.4</w:t>
-            </w:r>
-          </w:p>
-        </w:tc>
-        <w:tc>
-          <w:tcPr>
-            <w:tcW w:w="5620" w:type="dxa"/>
+            <w:tcW w:w="718" w:type="dxa"/>
+          </w:tcPr>
+          <w:p>
+            <w:pPr>
+              <w:rPr>
+                <w:rFonts w:ascii="Calibri Light" w:hAnsi="Calibri Light" w:cs="Calibri Light"/>
+                <w:sz w:val="28"/>
+                <w:szCs w:val="28"/>
+              </w:rPr>
+            </w:pPr>
+            <w:r>
+              <w:rPr>
+                <w:rFonts w:ascii="Calibri Light" w:hAnsi="Calibri Light" w:cs="Calibri Light"/>
+                <w:sz w:val="28"/>
+                <w:szCs w:val="28"/>
+              </w:rPr>
+              <w:t>4</w:t>
+            </w:r>
+          </w:p>
+        </w:tc>
+        <w:tc>
+          <w:tcPr>
+            <w:tcW w:w="1971" w:type="dxa"/>
           </w:tcPr>
           <w:p>
             <w:pPr>
@@ -3258,13 +3623,13 @@
                 <w:sz w:val="28"/>
                 <w:szCs w:val="28"/>
               </w:rPr>
-              <w:t>Realimentación de software</w:t>
-            </w:r>
-          </w:p>
-        </w:tc>
-        <w:tc>
-          <w:tcPr>
-            <w:tcW w:w="2723" w:type="dxa"/>
+              <w:t>Comentar estados</w:t>
+            </w:r>
+          </w:p>
+        </w:tc>
+        <w:tc>
+          <w:tcPr>
+            <w:tcW w:w="3399" w:type="dxa"/>
           </w:tcPr>
           <w:p>
             <w:pPr>
@@ -3281,7 +3646,53 @@
                 <w:sz w:val="28"/>
                 <w:szCs w:val="28"/>
               </w:rPr>
-              <w:t>No evidente</w:t>
+              <w:t>Los usuarios podrán realizar comentarios sobre estados de otros usuarios</w:t>
+            </w:r>
+          </w:p>
+        </w:tc>
+        <w:tc>
+          <w:tcPr>
+            <w:tcW w:w="1483" w:type="dxa"/>
+          </w:tcPr>
+          <w:p>
+            <w:pPr>
+              <w:cnfStyle w:val="000000100000" w:firstRow="0" w:lastRow="0" w:firstColumn="0" w:lastColumn="0" w:oddVBand="0" w:evenVBand="0" w:oddHBand="1" w:evenHBand="0" w:firstRowFirstColumn="0" w:firstRowLastColumn="0" w:lastRowFirstColumn="0" w:lastRowLastColumn="0"/>
+              <w:rPr>
+                <w:rFonts w:ascii="Calibri Light" w:hAnsi="Calibri Light" w:cs="Calibri Light"/>
+                <w:sz w:val="28"/>
+                <w:szCs w:val="28"/>
+              </w:rPr>
+            </w:pPr>
+            <w:r>
+              <w:rPr>
+                <w:rFonts w:ascii="Calibri Light" w:hAnsi="Calibri Light" w:cs="Calibri Light"/>
+                <w:sz w:val="28"/>
+                <w:szCs w:val="28"/>
+              </w:rPr>
+              <w:t>Evidente</w:t>
+            </w:r>
+          </w:p>
+        </w:tc>
+        <w:tc>
+          <w:tcPr>
+            <w:tcW w:w="1823" w:type="dxa"/>
+          </w:tcPr>
+          <w:p>
+            <w:pPr>
+              <w:cnfStyle w:val="000000100000" w:firstRow="0" w:lastRow="0" w:firstColumn="0" w:lastColumn="0" w:oddVBand="0" w:evenVBand="0" w:oddHBand="1" w:evenHBand="0" w:firstRowFirstColumn="0" w:firstRowLastColumn="0" w:lastRowFirstColumn="0" w:lastRowLastColumn="0"/>
+              <w:rPr>
+                <w:rFonts w:ascii="Calibri Light" w:hAnsi="Calibri Light" w:cs="Calibri Light"/>
+                <w:sz w:val="28"/>
+                <w:szCs w:val="28"/>
+              </w:rPr>
+            </w:pPr>
+            <w:r>
+              <w:rPr>
+                <w:rFonts w:ascii="Calibri Light" w:hAnsi="Calibri Light" w:cs="Calibri Light"/>
+                <w:sz w:val="28"/>
+                <w:szCs w:val="28"/>
+              </w:rPr>
+              <w:t>3</w:t>
             </w:r>
           </w:p>
         </w:tc>
@@ -3293,29 +3704,29 @@
         <w:tc>
           <w:tcPr>
             <w:cnfStyle w:val="001000000000" w:firstRow="0" w:lastRow="0" w:firstColumn="1" w:lastColumn="0" w:oddVBand="0" w:evenVBand="0" w:oddHBand="0" w:evenHBand="0" w:firstRowFirstColumn="0" w:firstRowLastColumn="0" w:lastRowFirstColumn="0" w:lastRowLastColumn="0"/>
-            <w:tcW w:w="860" w:type="dxa"/>
-          </w:tcPr>
-          <w:p>
-            <w:pPr>
-              <w:rPr>
-                <w:rFonts w:ascii="Calibri Light" w:hAnsi="Calibri Light" w:cs="Calibri Light"/>
-                <w:sz w:val="28"/>
-                <w:szCs w:val="28"/>
-              </w:rPr>
-            </w:pPr>
-            <w:r>
-              <w:rPr>
-                <w:rFonts w:ascii="Calibri Light" w:hAnsi="Calibri Light" w:cs="Calibri Light"/>
-                <w:sz w:val="28"/>
-                <w:szCs w:val="28"/>
-              </w:rPr>
-              <w:t>R1.5</w:t>
-            </w:r>
-          </w:p>
-        </w:tc>
-        <w:tc>
-          <w:tcPr>
-            <w:tcW w:w="5620" w:type="dxa"/>
+            <w:tcW w:w="718" w:type="dxa"/>
+          </w:tcPr>
+          <w:p>
+            <w:pPr>
+              <w:rPr>
+                <w:rFonts w:ascii="Calibri Light" w:hAnsi="Calibri Light" w:cs="Calibri Light"/>
+                <w:sz w:val="28"/>
+                <w:szCs w:val="28"/>
+              </w:rPr>
+            </w:pPr>
+            <w:r>
+              <w:rPr>
+                <w:rFonts w:ascii="Calibri Light" w:hAnsi="Calibri Light" w:cs="Calibri Light"/>
+                <w:sz w:val="28"/>
+                <w:szCs w:val="28"/>
+              </w:rPr>
+              <w:t>5</w:t>
+            </w:r>
+          </w:p>
+        </w:tc>
+        <w:tc>
+          <w:tcPr>
+            <w:tcW w:w="1971" w:type="dxa"/>
           </w:tcPr>
           <w:p>
             <w:pPr>
@@ -3332,13 +3743,13 @@
                 <w:sz w:val="28"/>
                 <w:szCs w:val="28"/>
               </w:rPr>
-              <w:t>Comparación de software</w:t>
-            </w:r>
-          </w:p>
-        </w:tc>
-        <w:tc>
-          <w:tcPr>
-            <w:tcW w:w="2723" w:type="dxa"/>
+              <w:t>Agregar usuario</w:t>
+            </w:r>
+          </w:p>
+        </w:tc>
+        <w:tc>
+          <w:tcPr>
+            <w:tcW w:w="3399" w:type="dxa"/>
           </w:tcPr>
           <w:p>
             <w:pPr>
@@ -3355,7 +3766,53 @@
                 <w:sz w:val="28"/>
                 <w:szCs w:val="28"/>
               </w:rPr>
+              <w:t>Los usuarios podrán agregar a otros usuarios</w:t>
+            </w:r>
+          </w:p>
+        </w:tc>
+        <w:tc>
+          <w:tcPr>
+            <w:tcW w:w="1483" w:type="dxa"/>
+          </w:tcPr>
+          <w:p>
+            <w:pPr>
+              <w:cnfStyle w:val="000000000000" w:firstRow="0" w:lastRow="0" w:firstColumn="0" w:lastColumn="0" w:oddVBand="0" w:evenVBand="0" w:oddHBand="0" w:evenHBand="0" w:firstRowFirstColumn="0" w:firstRowLastColumn="0" w:lastRowFirstColumn="0" w:lastRowLastColumn="0"/>
+              <w:rPr>
+                <w:rFonts w:ascii="Calibri Light" w:hAnsi="Calibri Light" w:cs="Calibri Light"/>
+                <w:sz w:val="28"/>
+                <w:szCs w:val="28"/>
+              </w:rPr>
+            </w:pPr>
+            <w:r>
+              <w:rPr>
+                <w:rFonts w:ascii="Calibri Light" w:hAnsi="Calibri Light" w:cs="Calibri Light"/>
+                <w:sz w:val="28"/>
+                <w:szCs w:val="28"/>
+              </w:rPr>
               <w:t>Evidente</w:t>
+            </w:r>
+          </w:p>
+        </w:tc>
+        <w:tc>
+          <w:tcPr>
+            <w:tcW w:w="1823" w:type="dxa"/>
+          </w:tcPr>
+          <w:p>
+            <w:pPr>
+              <w:cnfStyle w:val="000000000000" w:firstRow="0" w:lastRow="0" w:firstColumn="0" w:lastColumn="0" w:oddVBand="0" w:evenVBand="0" w:oddHBand="0" w:evenHBand="0" w:firstRowFirstColumn="0" w:firstRowLastColumn="0" w:lastRowFirstColumn="0" w:lastRowLastColumn="0"/>
+              <w:rPr>
+                <w:rFonts w:ascii="Calibri Light" w:hAnsi="Calibri Light" w:cs="Calibri Light"/>
+                <w:sz w:val="28"/>
+                <w:szCs w:val="28"/>
+              </w:rPr>
+            </w:pPr>
+            <w:r>
+              <w:rPr>
+                <w:rFonts w:ascii="Calibri Light" w:hAnsi="Calibri Light" w:cs="Calibri Light"/>
+                <w:sz w:val="28"/>
+                <w:szCs w:val="28"/>
+              </w:rPr>
+              <w:t>-</w:t>
             </w:r>
           </w:p>
         </w:tc>
@@ -3368,29 +3825,29 @@
         <w:tc>
           <w:tcPr>
             <w:cnfStyle w:val="001000000000" w:firstRow="0" w:lastRow="0" w:firstColumn="1" w:lastColumn="0" w:oddVBand="0" w:evenVBand="0" w:oddHBand="0" w:evenHBand="0" w:firstRowFirstColumn="0" w:firstRowLastColumn="0" w:lastRowFirstColumn="0" w:lastRowLastColumn="0"/>
-            <w:tcW w:w="860" w:type="dxa"/>
-          </w:tcPr>
-          <w:p>
-            <w:pPr>
-              <w:rPr>
-                <w:rFonts w:ascii="Calibri Light" w:hAnsi="Calibri Light" w:cs="Calibri Light"/>
-                <w:sz w:val="28"/>
-                <w:szCs w:val="28"/>
-              </w:rPr>
-            </w:pPr>
-            <w:r>
-              <w:rPr>
-                <w:rFonts w:ascii="Calibri Light" w:hAnsi="Calibri Light" w:cs="Calibri Light"/>
-                <w:sz w:val="28"/>
-                <w:szCs w:val="28"/>
-              </w:rPr>
-              <w:t>R1.6</w:t>
-            </w:r>
-          </w:p>
-        </w:tc>
-        <w:tc>
-          <w:tcPr>
-            <w:tcW w:w="5620" w:type="dxa"/>
+            <w:tcW w:w="718" w:type="dxa"/>
+          </w:tcPr>
+          <w:p>
+            <w:pPr>
+              <w:rPr>
+                <w:rFonts w:ascii="Calibri Light" w:hAnsi="Calibri Light" w:cs="Calibri Light"/>
+                <w:sz w:val="28"/>
+                <w:szCs w:val="28"/>
+              </w:rPr>
+            </w:pPr>
+            <w:r>
+              <w:rPr>
+                <w:rFonts w:ascii="Calibri Light" w:hAnsi="Calibri Light" w:cs="Calibri Light"/>
+                <w:sz w:val="28"/>
+                <w:szCs w:val="28"/>
+              </w:rPr>
+              <w:t>6</w:t>
+            </w:r>
+          </w:p>
+        </w:tc>
+        <w:tc>
+          <w:tcPr>
+            <w:tcW w:w="1971" w:type="dxa"/>
           </w:tcPr>
           <w:p>
             <w:pPr>
@@ -3407,13 +3864,13 @@
                 <w:sz w:val="28"/>
                 <w:szCs w:val="28"/>
               </w:rPr>
-              <w:t>Cambiar de usuario</w:t>
-            </w:r>
-          </w:p>
-        </w:tc>
-        <w:tc>
-          <w:tcPr>
-            <w:tcW w:w="2723" w:type="dxa"/>
+              <w:t xml:space="preserve">Añadir a una lista de contactos </w:t>
+            </w:r>
+          </w:p>
+        </w:tc>
+        <w:tc>
+          <w:tcPr>
+            <w:tcW w:w="3399" w:type="dxa"/>
           </w:tcPr>
           <w:p>
             <w:pPr>
@@ -3430,7 +3887,53 @@
                 <w:sz w:val="28"/>
                 <w:szCs w:val="28"/>
               </w:rPr>
+              <w:t xml:space="preserve">Los usuarios podrán agregar usuarios a una lista de contactos </w:t>
+            </w:r>
+          </w:p>
+        </w:tc>
+        <w:tc>
+          <w:tcPr>
+            <w:tcW w:w="1483" w:type="dxa"/>
+          </w:tcPr>
+          <w:p>
+            <w:pPr>
+              <w:cnfStyle w:val="000000100000" w:firstRow="0" w:lastRow="0" w:firstColumn="0" w:lastColumn="0" w:oddVBand="0" w:evenVBand="0" w:oddHBand="1" w:evenHBand="0" w:firstRowFirstColumn="0" w:firstRowLastColumn="0" w:lastRowFirstColumn="0" w:lastRowLastColumn="0"/>
+              <w:rPr>
+                <w:rFonts w:ascii="Calibri Light" w:hAnsi="Calibri Light" w:cs="Calibri Light"/>
+                <w:sz w:val="28"/>
+                <w:szCs w:val="28"/>
+              </w:rPr>
+            </w:pPr>
+            <w:r>
+              <w:rPr>
+                <w:rFonts w:ascii="Calibri Light" w:hAnsi="Calibri Light" w:cs="Calibri Light"/>
+                <w:sz w:val="28"/>
+                <w:szCs w:val="28"/>
+              </w:rPr>
               <w:t>Evidente</w:t>
+            </w:r>
+          </w:p>
+        </w:tc>
+        <w:tc>
+          <w:tcPr>
+            <w:tcW w:w="1823" w:type="dxa"/>
+          </w:tcPr>
+          <w:p>
+            <w:pPr>
+              <w:cnfStyle w:val="000000100000" w:firstRow="0" w:lastRow="0" w:firstColumn="0" w:lastColumn="0" w:oddVBand="0" w:evenVBand="0" w:oddHBand="1" w:evenHBand="0" w:firstRowFirstColumn="0" w:firstRowLastColumn="0" w:lastRowFirstColumn="0" w:lastRowLastColumn="0"/>
+              <w:rPr>
+                <w:rFonts w:ascii="Calibri Light" w:hAnsi="Calibri Light" w:cs="Calibri Light"/>
+                <w:sz w:val="28"/>
+                <w:szCs w:val="28"/>
+              </w:rPr>
+            </w:pPr>
+            <w:r>
+              <w:rPr>
+                <w:rFonts w:ascii="Calibri Light" w:hAnsi="Calibri Light" w:cs="Calibri Light"/>
+                <w:sz w:val="28"/>
+                <w:szCs w:val="28"/>
+              </w:rPr>
+              <w:t>5</w:t>
             </w:r>
           </w:p>
         </w:tc>
@@ -3442,29 +3945,29 @@
         <w:tc>
           <w:tcPr>
             <w:cnfStyle w:val="001000000000" w:firstRow="0" w:lastRow="0" w:firstColumn="1" w:lastColumn="0" w:oddVBand="0" w:evenVBand="0" w:oddHBand="0" w:evenHBand="0" w:firstRowFirstColumn="0" w:firstRowLastColumn="0" w:lastRowFirstColumn="0" w:lastRowLastColumn="0"/>
-            <w:tcW w:w="860" w:type="dxa"/>
-          </w:tcPr>
-          <w:p>
-            <w:pPr>
-              <w:rPr>
-                <w:rFonts w:ascii="Calibri Light" w:hAnsi="Calibri Light" w:cs="Calibri Light"/>
-                <w:sz w:val="28"/>
-                <w:szCs w:val="28"/>
-              </w:rPr>
-            </w:pPr>
-            <w:r>
-              <w:rPr>
-                <w:rFonts w:ascii="Calibri Light" w:hAnsi="Calibri Light" w:cs="Calibri Light"/>
-                <w:sz w:val="28"/>
-                <w:szCs w:val="28"/>
-              </w:rPr>
-              <w:t>R1.7</w:t>
-            </w:r>
-          </w:p>
-        </w:tc>
-        <w:tc>
-          <w:tcPr>
-            <w:tcW w:w="5620" w:type="dxa"/>
+            <w:tcW w:w="718" w:type="dxa"/>
+          </w:tcPr>
+          <w:p>
+            <w:pPr>
+              <w:rPr>
+                <w:rFonts w:ascii="Calibri Light" w:hAnsi="Calibri Light" w:cs="Calibri Light"/>
+                <w:sz w:val="28"/>
+                <w:szCs w:val="28"/>
+              </w:rPr>
+            </w:pPr>
+            <w:r>
+              <w:rPr>
+                <w:rFonts w:ascii="Calibri Light" w:hAnsi="Calibri Light" w:cs="Calibri Light"/>
+                <w:sz w:val="28"/>
+                <w:szCs w:val="28"/>
+              </w:rPr>
+              <w:t>7</w:t>
+            </w:r>
+          </w:p>
+        </w:tc>
+        <w:tc>
+          <w:tcPr>
+            <w:tcW w:w="1971" w:type="dxa"/>
           </w:tcPr>
           <w:p>
             <w:pPr>
@@ -3481,13 +3984,13 @@
                 <w:sz w:val="28"/>
                 <w:szCs w:val="28"/>
               </w:rPr>
-              <w:t>Visualizar las comparaciones de otros usuarios</w:t>
-            </w:r>
-          </w:p>
-        </w:tc>
-        <w:tc>
-          <w:tcPr>
-            <w:tcW w:w="2723" w:type="dxa"/>
+              <w:t>Enviar mensaje de forma privada</w:t>
+            </w:r>
+          </w:p>
+        </w:tc>
+        <w:tc>
+          <w:tcPr>
+            <w:tcW w:w="3399" w:type="dxa"/>
           </w:tcPr>
           <w:p>
             <w:pPr>
@@ -3504,7 +4007,53 @@
                 <w:sz w:val="28"/>
                 <w:szCs w:val="28"/>
               </w:rPr>
+              <w:t>Los usuarios se podrán mandar mensajes privados llamando “mensajes directos”</w:t>
+            </w:r>
+          </w:p>
+        </w:tc>
+        <w:tc>
+          <w:tcPr>
+            <w:tcW w:w="1483" w:type="dxa"/>
+          </w:tcPr>
+          <w:p>
+            <w:pPr>
+              <w:cnfStyle w:val="000000000000" w:firstRow="0" w:lastRow="0" w:firstColumn="0" w:lastColumn="0" w:oddVBand="0" w:evenVBand="0" w:oddHBand="0" w:evenHBand="0" w:firstRowFirstColumn="0" w:firstRowLastColumn="0" w:lastRowFirstColumn="0" w:lastRowLastColumn="0"/>
+              <w:rPr>
+                <w:rFonts w:ascii="Calibri Light" w:hAnsi="Calibri Light" w:cs="Calibri Light"/>
+                <w:sz w:val="28"/>
+                <w:szCs w:val="28"/>
+              </w:rPr>
+            </w:pPr>
+            <w:r>
+              <w:rPr>
+                <w:rFonts w:ascii="Calibri Light" w:hAnsi="Calibri Light" w:cs="Calibri Light"/>
+                <w:sz w:val="28"/>
+                <w:szCs w:val="28"/>
+              </w:rPr>
               <w:t>Evidente</w:t>
+            </w:r>
+          </w:p>
+        </w:tc>
+        <w:tc>
+          <w:tcPr>
+            <w:tcW w:w="1823" w:type="dxa"/>
+          </w:tcPr>
+          <w:p>
+            <w:pPr>
+              <w:cnfStyle w:val="000000000000" w:firstRow="0" w:lastRow="0" w:firstColumn="0" w:lastColumn="0" w:oddVBand="0" w:evenVBand="0" w:oddHBand="0" w:evenHBand="0" w:firstRowFirstColumn="0" w:firstRowLastColumn="0" w:lastRowFirstColumn="0" w:lastRowLastColumn="0"/>
+              <w:rPr>
+                <w:rFonts w:ascii="Calibri Light" w:hAnsi="Calibri Light" w:cs="Calibri Light"/>
+                <w:sz w:val="28"/>
+                <w:szCs w:val="28"/>
+              </w:rPr>
+            </w:pPr>
+            <w:r>
+              <w:rPr>
+                <w:rFonts w:ascii="Calibri Light" w:hAnsi="Calibri Light" w:cs="Calibri Light"/>
+                <w:sz w:val="28"/>
+                <w:szCs w:val="28"/>
+              </w:rPr>
+              <w:t>6</w:t>
             </w:r>
           </w:p>
         </w:tc>
@@ -3517,29 +4066,29 @@
         <w:tc>
           <w:tcPr>
             <w:cnfStyle w:val="001000000000" w:firstRow="0" w:lastRow="0" w:firstColumn="1" w:lastColumn="0" w:oddVBand="0" w:evenVBand="0" w:oddHBand="0" w:evenHBand="0" w:firstRowFirstColumn="0" w:firstRowLastColumn="0" w:lastRowFirstColumn="0" w:lastRowLastColumn="0"/>
-            <w:tcW w:w="860" w:type="dxa"/>
-          </w:tcPr>
-          <w:p>
-            <w:pPr>
-              <w:rPr>
-                <w:rFonts w:ascii="Calibri Light" w:hAnsi="Calibri Light" w:cs="Calibri Light"/>
-                <w:sz w:val="28"/>
-                <w:szCs w:val="28"/>
-              </w:rPr>
-            </w:pPr>
-            <w:r>
-              <w:rPr>
-                <w:rFonts w:ascii="Calibri Light" w:hAnsi="Calibri Light" w:cs="Calibri Light"/>
-                <w:sz w:val="28"/>
-                <w:szCs w:val="28"/>
-              </w:rPr>
-              <w:t>R1.8</w:t>
-            </w:r>
-          </w:p>
-        </w:tc>
-        <w:tc>
-          <w:tcPr>
-            <w:tcW w:w="5620" w:type="dxa"/>
+            <w:tcW w:w="718" w:type="dxa"/>
+          </w:tcPr>
+          <w:p>
+            <w:pPr>
+              <w:rPr>
+                <w:rFonts w:ascii="Calibri Light" w:hAnsi="Calibri Light" w:cs="Calibri Light"/>
+                <w:sz w:val="28"/>
+                <w:szCs w:val="28"/>
+              </w:rPr>
+            </w:pPr>
+            <w:r>
+              <w:rPr>
+                <w:rFonts w:ascii="Calibri Light" w:hAnsi="Calibri Light" w:cs="Calibri Light"/>
+                <w:sz w:val="28"/>
+                <w:szCs w:val="28"/>
+              </w:rPr>
+              <w:t>8</w:t>
+            </w:r>
+          </w:p>
+        </w:tc>
+        <w:tc>
+          <w:tcPr>
+            <w:tcW w:w="1971" w:type="dxa"/>
           </w:tcPr>
           <w:p>
             <w:pPr>
@@ -3556,13 +4105,13 @@
                 <w:sz w:val="28"/>
                 <w:szCs w:val="28"/>
               </w:rPr>
-              <w:t>Mostrar gráfica de ranking e información de plataforma soportada</w:t>
-            </w:r>
-          </w:p>
-        </w:tc>
-        <w:tc>
-          <w:tcPr>
-            <w:tcW w:w="2723" w:type="dxa"/>
+              <w:t>Afianzar alianza</w:t>
+            </w:r>
+          </w:p>
+        </w:tc>
+        <w:tc>
+          <w:tcPr>
+            <w:tcW w:w="3399" w:type="dxa"/>
           </w:tcPr>
           <w:p>
             <w:pPr>
@@ -3579,7 +4128,53 @@
                 <w:sz w:val="28"/>
                 <w:szCs w:val="28"/>
               </w:rPr>
-              <w:t xml:space="preserve">Evidente </w:t>
+              <w:t>Los usuarios podrán realizar alianzas y comunidades o grupos especializados solo por afinidad</w:t>
+            </w:r>
+          </w:p>
+        </w:tc>
+        <w:tc>
+          <w:tcPr>
+            <w:tcW w:w="1483" w:type="dxa"/>
+          </w:tcPr>
+          <w:p>
+            <w:pPr>
+              <w:cnfStyle w:val="000000100000" w:firstRow="0" w:lastRow="0" w:firstColumn="0" w:lastColumn="0" w:oddVBand="0" w:evenVBand="0" w:oddHBand="1" w:evenHBand="0" w:firstRowFirstColumn="0" w:firstRowLastColumn="0" w:lastRowFirstColumn="0" w:lastRowLastColumn="0"/>
+              <w:rPr>
+                <w:rFonts w:ascii="Calibri Light" w:hAnsi="Calibri Light" w:cs="Calibri Light"/>
+                <w:sz w:val="28"/>
+                <w:szCs w:val="28"/>
+              </w:rPr>
+            </w:pPr>
+            <w:r>
+              <w:rPr>
+                <w:rFonts w:ascii="Calibri Light" w:hAnsi="Calibri Light" w:cs="Calibri Light"/>
+                <w:sz w:val="28"/>
+                <w:szCs w:val="28"/>
+              </w:rPr>
+              <w:t>Evidente</w:t>
+            </w:r>
+          </w:p>
+        </w:tc>
+        <w:tc>
+          <w:tcPr>
+            <w:tcW w:w="1823" w:type="dxa"/>
+          </w:tcPr>
+          <w:p>
+            <w:pPr>
+              <w:cnfStyle w:val="000000100000" w:firstRow="0" w:lastRow="0" w:firstColumn="0" w:lastColumn="0" w:oddVBand="0" w:evenVBand="0" w:oddHBand="1" w:evenHBand="0" w:firstRowFirstColumn="0" w:firstRowLastColumn="0" w:lastRowFirstColumn="0" w:lastRowLastColumn="0"/>
+              <w:rPr>
+                <w:rFonts w:ascii="Calibri Light" w:hAnsi="Calibri Light" w:cs="Calibri Light"/>
+                <w:sz w:val="28"/>
+                <w:szCs w:val="28"/>
+              </w:rPr>
+            </w:pPr>
+            <w:r>
+              <w:rPr>
+                <w:rFonts w:ascii="Calibri Light" w:hAnsi="Calibri Light" w:cs="Calibri Light"/>
+                <w:sz w:val="28"/>
+                <w:szCs w:val="28"/>
+              </w:rPr>
+              <w:t>-</w:t>
             </w:r>
           </w:p>
         </w:tc>
@@ -3591,29 +4186,29 @@
         <w:tc>
           <w:tcPr>
             <w:cnfStyle w:val="001000000000" w:firstRow="0" w:lastRow="0" w:firstColumn="1" w:lastColumn="0" w:oddVBand="0" w:evenVBand="0" w:oddHBand="0" w:evenHBand="0" w:firstRowFirstColumn="0" w:firstRowLastColumn="0" w:lastRowFirstColumn="0" w:lastRowLastColumn="0"/>
-            <w:tcW w:w="860" w:type="dxa"/>
-          </w:tcPr>
-          <w:p>
-            <w:pPr>
-              <w:rPr>
-                <w:rFonts w:ascii="Calibri Light" w:hAnsi="Calibri Light" w:cs="Calibri Light"/>
-                <w:sz w:val="28"/>
-                <w:szCs w:val="28"/>
-              </w:rPr>
-            </w:pPr>
-            <w:r>
-              <w:rPr>
-                <w:rFonts w:ascii="Calibri Light" w:hAnsi="Calibri Light" w:cs="Calibri Light"/>
-                <w:sz w:val="28"/>
-                <w:szCs w:val="28"/>
-              </w:rPr>
-              <w:t>R1.9</w:t>
-            </w:r>
-          </w:p>
-        </w:tc>
-        <w:tc>
-          <w:tcPr>
-            <w:tcW w:w="5620" w:type="dxa"/>
+            <w:tcW w:w="718" w:type="dxa"/>
+          </w:tcPr>
+          <w:p>
+            <w:pPr>
+              <w:rPr>
+                <w:rFonts w:ascii="Calibri Light" w:hAnsi="Calibri Light" w:cs="Calibri Light"/>
+                <w:sz w:val="28"/>
+                <w:szCs w:val="28"/>
+              </w:rPr>
+            </w:pPr>
+            <w:r>
+              <w:rPr>
+                <w:rFonts w:ascii="Calibri Light" w:hAnsi="Calibri Light" w:cs="Calibri Light"/>
+                <w:sz w:val="28"/>
+                <w:szCs w:val="28"/>
+              </w:rPr>
+              <w:t>9</w:t>
+            </w:r>
+          </w:p>
+        </w:tc>
+        <w:tc>
+          <w:tcPr>
+            <w:tcW w:w="1971" w:type="dxa"/>
           </w:tcPr>
           <w:p>
             <w:pPr>
@@ -3630,21 +4225,13 @@
                 <w:sz w:val="28"/>
                 <w:szCs w:val="28"/>
               </w:rPr>
-              <w:t>Crear</w:t>
-            </w:r>
-            <w:r>
-              <w:rPr>
-                <w:rFonts w:ascii="Calibri Light" w:hAnsi="Calibri Light" w:cs="Calibri Light"/>
-                <w:sz w:val="28"/>
-                <w:szCs w:val="28"/>
-              </w:rPr>
-              <w:t xml:space="preserve"> usuario</w:t>
-            </w:r>
-          </w:p>
-        </w:tc>
-        <w:tc>
-          <w:tcPr>
-            <w:tcW w:w="2723" w:type="dxa"/>
+              <w:t xml:space="preserve">Crear asociaciones </w:t>
+            </w:r>
+          </w:p>
+        </w:tc>
+        <w:tc>
+          <w:tcPr>
+            <w:tcW w:w="3399" w:type="dxa"/>
           </w:tcPr>
           <w:p>
             <w:pPr>
@@ -3661,7 +4248,61 @@
                 <w:sz w:val="28"/>
                 <w:szCs w:val="28"/>
               </w:rPr>
+              <w:t xml:space="preserve">Los </w:t>
+            </w:r>
+            <w:r>
+              <w:rPr>
+                <w:rFonts w:ascii="Calibri Light" w:hAnsi="Calibri Light" w:cs="Calibri Light"/>
+                <w:sz w:val="28"/>
+                <w:szCs w:val="28"/>
+              </w:rPr>
+              <w:t>usuarios que pueden crear asociaciones con un puntaje(karma)de más de 100</w:t>
+            </w:r>
+          </w:p>
+        </w:tc>
+        <w:tc>
+          <w:tcPr>
+            <w:tcW w:w="1483" w:type="dxa"/>
+          </w:tcPr>
+          <w:p>
+            <w:pPr>
+              <w:cnfStyle w:val="000000000000" w:firstRow="0" w:lastRow="0" w:firstColumn="0" w:lastColumn="0" w:oddVBand="0" w:evenVBand="0" w:oddHBand="0" w:evenHBand="0" w:firstRowFirstColumn="0" w:firstRowLastColumn="0" w:lastRowFirstColumn="0" w:lastRowLastColumn="0"/>
+              <w:rPr>
+                <w:rFonts w:ascii="Calibri Light" w:hAnsi="Calibri Light" w:cs="Calibri Light"/>
+                <w:sz w:val="28"/>
+                <w:szCs w:val="28"/>
+              </w:rPr>
+            </w:pPr>
+            <w:r>
+              <w:rPr>
+                <w:rFonts w:ascii="Calibri Light" w:hAnsi="Calibri Light" w:cs="Calibri Light"/>
+                <w:sz w:val="28"/>
+                <w:szCs w:val="28"/>
+              </w:rPr>
               <w:t>Evidente</w:t>
+            </w:r>
+          </w:p>
+        </w:tc>
+        <w:tc>
+          <w:tcPr>
+            <w:tcW w:w="1823" w:type="dxa"/>
+          </w:tcPr>
+          <w:p>
+            <w:pPr>
+              <w:cnfStyle w:val="000000000000" w:firstRow="0" w:lastRow="0" w:firstColumn="0" w:lastColumn="0" w:oddVBand="0" w:evenVBand="0" w:oddHBand="0" w:evenHBand="0" w:firstRowFirstColumn="0" w:firstRowLastColumn="0" w:lastRowFirstColumn="0" w:lastRowLastColumn="0"/>
+              <w:rPr>
+                <w:rFonts w:ascii="Calibri Light" w:hAnsi="Calibri Light" w:cs="Calibri Light"/>
+                <w:sz w:val="28"/>
+                <w:szCs w:val="28"/>
+              </w:rPr>
+            </w:pPr>
+            <w:r>
+              <w:rPr>
+                <w:rFonts w:ascii="Calibri Light" w:hAnsi="Calibri Light" w:cs="Calibri Light"/>
+                <w:sz w:val="28"/>
+                <w:szCs w:val="28"/>
+              </w:rPr>
+              <w:t>-</w:t>
             </w:r>
           </w:p>
         </w:tc>
@@ -3674,29 +4315,29 @@
         <w:tc>
           <w:tcPr>
             <w:cnfStyle w:val="001000000000" w:firstRow="0" w:lastRow="0" w:firstColumn="1" w:lastColumn="0" w:oddVBand="0" w:evenVBand="0" w:oddHBand="0" w:evenHBand="0" w:firstRowFirstColumn="0" w:firstRowLastColumn="0" w:lastRowFirstColumn="0" w:lastRowLastColumn="0"/>
-            <w:tcW w:w="860" w:type="dxa"/>
-          </w:tcPr>
-          <w:p>
-            <w:pPr>
-              <w:rPr>
-                <w:rFonts w:ascii="Calibri Light" w:hAnsi="Calibri Light" w:cs="Calibri Light"/>
-                <w:sz w:val="28"/>
-                <w:szCs w:val="28"/>
-              </w:rPr>
-            </w:pPr>
-            <w:r>
-              <w:rPr>
-                <w:rFonts w:ascii="Calibri Light" w:hAnsi="Calibri Light" w:cs="Calibri Light"/>
-                <w:sz w:val="28"/>
-                <w:szCs w:val="28"/>
-              </w:rPr>
-              <w:t>R1.10</w:t>
-            </w:r>
-          </w:p>
-        </w:tc>
-        <w:tc>
-          <w:tcPr>
-            <w:tcW w:w="5620" w:type="dxa"/>
+            <w:tcW w:w="718" w:type="dxa"/>
+          </w:tcPr>
+          <w:p>
+            <w:pPr>
+              <w:rPr>
+                <w:rFonts w:ascii="Calibri Light" w:hAnsi="Calibri Light" w:cs="Calibri Light"/>
+                <w:sz w:val="28"/>
+                <w:szCs w:val="28"/>
+              </w:rPr>
+            </w:pPr>
+            <w:r>
+              <w:rPr>
+                <w:rFonts w:ascii="Calibri Light" w:hAnsi="Calibri Light" w:cs="Calibri Light"/>
+                <w:sz w:val="28"/>
+                <w:szCs w:val="28"/>
+              </w:rPr>
+              <w:t>10</w:t>
+            </w:r>
+          </w:p>
+        </w:tc>
+        <w:tc>
+          <w:tcPr>
+            <w:tcW w:w="1971" w:type="dxa"/>
           </w:tcPr>
           <w:p>
             <w:pPr>
@@ -3713,13 +4354,13 @@
                 <w:sz w:val="28"/>
                 <w:szCs w:val="28"/>
               </w:rPr>
-              <w:t>Iniciar sesión</w:t>
-            </w:r>
-          </w:p>
-        </w:tc>
-        <w:tc>
-          <w:tcPr>
-            <w:tcW w:w="2723" w:type="dxa"/>
+              <w:t xml:space="preserve">Añadir usuario </w:t>
+            </w:r>
+          </w:p>
+        </w:tc>
+        <w:tc>
+          <w:tcPr>
+            <w:tcW w:w="3399" w:type="dxa"/>
           </w:tcPr>
           <w:p>
             <w:pPr>
@@ -3736,7 +4377,53 @@
                 <w:sz w:val="28"/>
                 <w:szCs w:val="28"/>
               </w:rPr>
-              <w:t xml:space="preserve"> Evidente</w:t>
+              <w:t xml:space="preserve">Por medio de una invitación el administrador es capaz de agregar de forma grupal por medio de nickname de cada usuario </w:t>
+            </w:r>
+          </w:p>
+        </w:tc>
+        <w:tc>
+          <w:tcPr>
+            <w:tcW w:w="1483" w:type="dxa"/>
+          </w:tcPr>
+          <w:p>
+            <w:pPr>
+              <w:cnfStyle w:val="000000100000" w:firstRow="0" w:lastRow="0" w:firstColumn="0" w:lastColumn="0" w:oddVBand="0" w:evenVBand="0" w:oddHBand="1" w:evenHBand="0" w:firstRowFirstColumn="0" w:firstRowLastColumn="0" w:lastRowFirstColumn="0" w:lastRowLastColumn="0"/>
+              <w:rPr>
+                <w:rFonts w:ascii="Calibri Light" w:hAnsi="Calibri Light" w:cs="Calibri Light"/>
+                <w:sz w:val="28"/>
+                <w:szCs w:val="28"/>
+              </w:rPr>
+            </w:pPr>
+            <w:r>
+              <w:rPr>
+                <w:rFonts w:ascii="Calibri Light" w:hAnsi="Calibri Light" w:cs="Calibri Light"/>
+                <w:sz w:val="28"/>
+                <w:szCs w:val="28"/>
+              </w:rPr>
+              <w:t>Evidente</w:t>
+            </w:r>
+          </w:p>
+        </w:tc>
+        <w:tc>
+          <w:tcPr>
+            <w:tcW w:w="1823" w:type="dxa"/>
+          </w:tcPr>
+          <w:p>
+            <w:pPr>
+              <w:cnfStyle w:val="000000100000" w:firstRow="0" w:lastRow="0" w:firstColumn="0" w:lastColumn="0" w:oddVBand="0" w:evenVBand="0" w:oddHBand="1" w:evenHBand="0" w:firstRowFirstColumn="0" w:firstRowLastColumn="0" w:lastRowFirstColumn="0" w:lastRowLastColumn="0"/>
+              <w:rPr>
+                <w:rFonts w:ascii="Calibri Light" w:hAnsi="Calibri Light" w:cs="Calibri Light"/>
+                <w:sz w:val="28"/>
+                <w:szCs w:val="28"/>
+              </w:rPr>
+            </w:pPr>
+            <w:r>
+              <w:rPr>
+                <w:rFonts w:ascii="Calibri Light" w:hAnsi="Calibri Light" w:cs="Calibri Light"/>
+                <w:sz w:val="28"/>
+                <w:szCs w:val="28"/>
+              </w:rPr>
+              <w:t>1</w:t>
             </w:r>
           </w:p>
         </w:tc>
@@ -3748,29 +4435,29 @@
         <w:tc>
           <w:tcPr>
             <w:cnfStyle w:val="001000000000" w:firstRow="0" w:lastRow="0" w:firstColumn="1" w:lastColumn="0" w:oddVBand="0" w:evenVBand="0" w:oddHBand="0" w:evenHBand="0" w:firstRowFirstColumn="0" w:firstRowLastColumn="0" w:lastRowFirstColumn="0" w:lastRowLastColumn="0"/>
-            <w:tcW w:w="860" w:type="dxa"/>
-          </w:tcPr>
-          <w:p>
-            <w:pPr>
-              <w:rPr>
-                <w:rFonts w:ascii="Calibri Light" w:hAnsi="Calibri Light" w:cs="Calibri Light"/>
-                <w:sz w:val="28"/>
-                <w:szCs w:val="28"/>
-              </w:rPr>
-            </w:pPr>
-            <w:r>
-              <w:rPr>
-                <w:rFonts w:ascii="Calibri Light" w:hAnsi="Calibri Light" w:cs="Calibri Light"/>
-                <w:sz w:val="28"/>
-                <w:szCs w:val="28"/>
-              </w:rPr>
-              <w:t>R1.11</w:t>
-            </w:r>
-          </w:p>
-        </w:tc>
-        <w:tc>
-          <w:tcPr>
-            <w:tcW w:w="5620" w:type="dxa"/>
+            <w:tcW w:w="718" w:type="dxa"/>
+          </w:tcPr>
+          <w:p>
+            <w:pPr>
+              <w:rPr>
+                <w:rFonts w:ascii="Calibri Light" w:hAnsi="Calibri Light" w:cs="Calibri Light"/>
+                <w:sz w:val="28"/>
+                <w:szCs w:val="28"/>
+              </w:rPr>
+            </w:pPr>
+            <w:r>
+              <w:rPr>
+                <w:rFonts w:ascii="Calibri Light" w:hAnsi="Calibri Light" w:cs="Calibri Light"/>
+                <w:sz w:val="28"/>
+                <w:szCs w:val="28"/>
+              </w:rPr>
+              <w:t>11</w:t>
+            </w:r>
+          </w:p>
+        </w:tc>
+        <w:tc>
+          <w:tcPr>
+            <w:tcW w:w="1971" w:type="dxa"/>
           </w:tcPr>
           <w:p>
             <w:pPr>
@@ -3787,13 +4474,13 @@
                 <w:sz w:val="28"/>
                 <w:szCs w:val="28"/>
               </w:rPr>
-              <w:t>Recomendar software</w:t>
-            </w:r>
-          </w:p>
-        </w:tc>
-        <w:tc>
-          <w:tcPr>
-            <w:tcW w:w="2723" w:type="dxa"/>
+              <w:t>Habilidades de usuario</w:t>
+            </w:r>
+          </w:p>
+        </w:tc>
+        <w:tc>
+          <w:tcPr>
+            <w:tcW w:w="3399" w:type="dxa"/>
           </w:tcPr>
           <w:p>
             <w:pPr>
@@ -3810,9 +4497,37 @@
                 <w:sz w:val="28"/>
                 <w:szCs w:val="28"/>
               </w:rPr>
-              <w:t>No evidente</w:t>
-            </w:r>
-          </w:p>
+              <w:t xml:space="preserve">Los usuarios se pueden suscribir </w:t>
+            </w:r>
+          </w:p>
+        </w:tc>
+        <w:tc>
+          <w:tcPr>
+            <w:tcW w:w="1483" w:type="dxa"/>
+          </w:tcPr>
+          <w:p>
+            <w:pPr>
+              <w:cnfStyle w:val="000000000000" w:firstRow="0" w:lastRow="0" w:firstColumn="0" w:lastColumn="0" w:oddVBand="0" w:evenVBand="0" w:oddHBand="0" w:evenHBand="0" w:firstRowFirstColumn="0" w:firstRowLastColumn="0" w:lastRowFirstColumn="0" w:lastRowLastColumn="0"/>
+              <w:rPr>
+                <w:rFonts w:ascii="Calibri Light" w:hAnsi="Calibri Light" w:cs="Calibri Light"/>
+                <w:sz w:val="28"/>
+                <w:szCs w:val="28"/>
+              </w:rPr>
+            </w:pPr>
+            <w:r>
+              <w:rPr>
+                <w:rFonts w:ascii="Calibri Light" w:hAnsi="Calibri Light" w:cs="Calibri Light"/>
+                <w:sz w:val="28"/>
+                <w:szCs w:val="28"/>
+              </w:rPr>
+              <w:t>Evidente</w:t>
+            </w:r>
+          </w:p>
+        </w:tc>
+        <w:tc>
+          <w:tcPr>
+            <w:tcW w:w="1823" w:type="dxa"/>
+          </w:tcPr>
           <w:p>
             <w:pPr>
               <w:cnfStyle w:val="000000000000" w:firstRow="0" w:lastRow="0" w:firstColumn="0" w:lastColumn="0" w:oddVBand="0" w:evenVBand="0" w:oddHBand="0" w:evenHBand="0" w:firstRowFirstColumn="0" w:firstRowLastColumn="0" w:lastRowFirstColumn="0" w:lastRowLastColumn="0"/>
@@ -3833,29 +4548,29 @@
         <w:tc>
           <w:tcPr>
             <w:cnfStyle w:val="001000000000" w:firstRow="0" w:lastRow="0" w:firstColumn="1" w:lastColumn="0" w:oddVBand="0" w:evenVBand="0" w:oddHBand="0" w:evenHBand="0" w:firstRowFirstColumn="0" w:firstRowLastColumn="0" w:lastRowFirstColumn="0" w:lastRowLastColumn="0"/>
-            <w:tcW w:w="860" w:type="dxa"/>
-          </w:tcPr>
-          <w:p>
-            <w:pPr>
-              <w:rPr>
-                <w:rFonts w:ascii="Calibri Light" w:hAnsi="Calibri Light" w:cs="Calibri Light"/>
-                <w:sz w:val="28"/>
-                <w:szCs w:val="28"/>
-              </w:rPr>
-            </w:pPr>
-            <w:r>
-              <w:rPr>
-                <w:rFonts w:ascii="Calibri Light" w:hAnsi="Calibri Light" w:cs="Calibri Light"/>
-                <w:sz w:val="28"/>
-                <w:szCs w:val="28"/>
-              </w:rPr>
-              <w:t>R1.12</w:t>
-            </w:r>
-          </w:p>
-        </w:tc>
-        <w:tc>
-          <w:tcPr>
-            <w:tcW w:w="5620" w:type="dxa"/>
+            <w:tcW w:w="718" w:type="dxa"/>
+          </w:tcPr>
+          <w:p>
+            <w:pPr>
+              <w:rPr>
+                <w:rFonts w:ascii="Calibri Light" w:hAnsi="Calibri Light" w:cs="Calibri Light"/>
+                <w:sz w:val="28"/>
+                <w:szCs w:val="28"/>
+              </w:rPr>
+            </w:pPr>
+            <w:r>
+              <w:rPr>
+                <w:rFonts w:ascii="Calibri Light" w:hAnsi="Calibri Light" w:cs="Calibri Light"/>
+                <w:sz w:val="28"/>
+                <w:szCs w:val="28"/>
+              </w:rPr>
+              <w:t>12</w:t>
+            </w:r>
+          </w:p>
+        </w:tc>
+        <w:tc>
+          <w:tcPr>
+            <w:tcW w:w="1971" w:type="dxa"/>
           </w:tcPr>
           <w:p>
             <w:pPr>
@@ -3872,13 +4587,13 @@
                 <w:sz w:val="28"/>
                 <w:szCs w:val="28"/>
               </w:rPr>
-              <w:t>Crear métricas</w:t>
-            </w:r>
-          </w:p>
-        </w:tc>
-        <w:tc>
-          <w:tcPr>
-            <w:tcW w:w="2723" w:type="dxa"/>
+              <w:t>Inscribirse a proyectos</w:t>
+            </w:r>
+          </w:p>
+        </w:tc>
+        <w:tc>
+          <w:tcPr>
+            <w:tcW w:w="3399" w:type="dxa"/>
           </w:tcPr>
           <w:p>
             <w:pPr>
@@ -3895,7 +4610,53 @@
                 <w:sz w:val="28"/>
                 <w:szCs w:val="28"/>
               </w:rPr>
-              <w:t>No evidente</w:t>
+              <w:t>En base a las habilidades de cada usuario se puede suscribir a cualquier proyecto</w:t>
+            </w:r>
+          </w:p>
+        </w:tc>
+        <w:tc>
+          <w:tcPr>
+            <w:tcW w:w="1483" w:type="dxa"/>
+          </w:tcPr>
+          <w:p>
+            <w:pPr>
+              <w:cnfStyle w:val="000000100000" w:firstRow="0" w:lastRow="0" w:firstColumn="0" w:lastColumn="0" w:oddVBand="0" w:evenVBand="0" w:oddHBand="1" w:evenHBand="0" w:firstRowFirstColumn="0" w:firstRowLastColumn="0" w:lastRowFirstColumn="0" w:lastRowLastColumn="0"/>
+              <w:rPr>
+                <w:rFonts w:ascii="Calibri Light" w:hAnsi="Calibri Light" w:cs="Calibri Light"/>
+                <w:sz w:val="28"/>
+                <w:szCs w:val="28"/>
+              </w:rPr>
+            </w:pPr>
+            <w:r>
+              <w:rPr>
+                <w:rFonts w:ascii="Calibri Light" w:hAnsi="Calibri Light" w:cs="Calibri Light"/>
+                <w:sz w:val="28"/>
+                <w:szCs w:val="28"/>
+              </w:rPr>
+              <w:t>Evidente</w:t>
+            </w:r>
+          </w:p>
+        </w:tc>
+        <w:tc>
+          <w:tcPr>
+            <w:tcW w:w="1823" w:type="dxa"/>
+          </w:tcPr>
+          <w:p>
+            <w:pPr>
+              <w:cnfStyle w:val="000000100000" w:firstRow="0" w:lastRow="0" w:firstColumn="0" w:lastColumn="0" w:oddVBand="0" w:evenVBand="0" w:oddHBand="1" w:evenHBand="0" w:firstRowFirstColumn="0" w:firstRowLastColumn="0" w:lastRowFirstColumn="0" w:lastRowLastColumn="0"/>
+              <w:rPr>
+                <w:rFonts w:ascii="Calibri Light" w:hAnsi="Calibri Light" w:cs="Calibri Light"/>
+                <w:sz w:val="28"/>
+                <w:szCs w:val="28"/>
+              </w:rPr>
+            </w:pPr>
+            <w:r>
+              <w:rPr>
+                <w:rFonts w:ascii="Calibri Light" w:hAnsi="Calibri Light" w:cs="Calibri Light"/>
+                <w:sz w:val="28"/>
+                <w:szCs w:val="28"/>
+              </w:rPr>
+              <w:t>11</w:t>
             </w:r>
           </w:p>
         </w:tc>
@@ -3907,29 +4668,29 @@
         <w:tc>
           <w:tcPr>
             <w:cnfStyle w:val="001000000000" w:firstRow="0" w:lastRow="0" w:firstColumn="1" w:lastColumn="0" w:oddVBand="0" w:evenVBand="0" w:oddHBand="0" w:evenHBand="0" w:firstRowFirstColumn="0" w:firstRowLastColumn="0" w:lastRowFirstColumn="0" w:lastRowLastColumn="0"/>
-            <w:tcW w:w="860" w:type="dxa"/>
-          </w:tcPr>
-          <w:p>
-            <w:pPr>
-              <w:rPr>
-                <w:rFonts w:ascii="Calibri Light" w:hAnsi="Calibri Light" w:cs="Calibri Light"/>
-                <w:sz w:val="28"/>
-                <w:szCs w:val="28"/>
-              </w:rPr>
-            </w:pPr>
-            <w:r>
-              <w:rPr>
-                <w:rFonts w:ascii="Calibri Light" w:hAnsi="Calibri Light" w:cs="Calibri Light"/>
-                <w:sz w:val="28"/>
-                <w:szCs w:val="28"/>
-              </w:rPr>
-              <w:t>R1.13</w:t>
-            </w:r>
-          </w:p>
-        </w:tc>
-        <w:tc>
-          <w:tcPr>
-            <w:tcW w:w="5620" w:type="dxa"/>
+            <w:tcW w:w="718" w:type="dxa"/>
+          </w:tcPr>
+          <w:p>
+            <w:pPr>
+              <w:rPr>
+                <w:rFonts w:ascii="Calibri Light" w:hAnsi="Calibri Light" w:cs="Calibri Light"/>
+                <w:sz w:val="28"/>
+                <w:szCs w:val="28"/>
+              </w:rPr>
+            </w:pPr>
+            <w:r>
+              <w:rPr>
+                <w:rFonts w:ascii="Calibri Light" w:hAnsi="Calibri Light" w:cs="Calibri Light"/>
+                <w:sz w:val="28"/>
+                <w:szCs w:val="28"/>
+              </w:rPr>
+              <w:t>13</w:t>
+            </w:r>
+          </w:p>
+        </w:tc>
+        <w:tc>
+          <w:tcPr>
+            <w:tcW w:w="1971" w:type="dxa"/>
           </w:tcPr>
           <w:p>
             <w:pPr>
@@ -3946,13 +4707,13 @@
                 <w:sz w:val="28"/>
                 <w:szCs w:val="28"/>
               </w:rPr>
-              <w:t>Evaluar métricas</w:t>
-            </w:r>
-          </w:p>
-        </w:tc>
-        <w:tc>
-          <w:tcPr>
-            <w:tcW w:w="2723" w:type="dxa"/>
+              <w:t>Añadir conocimiento</w:t>
+            </w:r>
+          </w:p>
+        </w:tc>
+        <w:tc>
+          <w:tcPr>
+            <w:tcW w:w="3399" w:type="dxa"/>
           </w:tcPr>
           <w:p>
             <w:pPr>
@@ -3969,8 +4730,46 @@
                 <w:sz w:val="28"/>
                 <w:szCs w:val="28"/>
               </w:rPr>
-              <w:t>no evidente</w:t>
-            </w:r>
+              <w:t>Los usuarios contaran con un conocimiento el cual el mismo usuario y el encargado de proyecto le otorga conocimiento y entre ellos mismo también.</w:t>
+            </w:r>
+          </w:p>
+        </w:tc>
+        <w:tc>
+          <w:tcPr>
+            <w:tcW w:w="1483" w:type="dxa"/>
+          </w:tcPr>
+          <w:p>
+            <w:pPr>
+              <w:cnfStyle w:val="000000000000" w:firstRow="0" w:lastRow="0" w:firstColumn="0" w:lastColumn="0" w:oddVBand="0" w:evenVBand="0" w:oddHBand="0" w:evenHBand="0" w:firstRowFirstColumn="0" w:firstRowLastColumn="0" w:lastRowFirstColumn="0" w:lastRowLastColumn="0"/>
+              <w:rPr>
+                <w:rFonts w:ascii="Calibri Light" w:hAnsi="Calibri Light" w:cs="Calibri Light"/>
+                <w:sz w:val="28"/>
+                <w:szCs w:val="28"/>
+              </w:rPr>
+            </w:pPr>
+            <w:r>
+              <w:rPr>
+                <w:rFonts w:ascii="Calibri Light" w:hAnsi="Calibri Light" w:cs="Calibri Light"/>
+                <w:sz w:val="28"/>
+                <w:szCs w:val="28"/>
+              </w:rPr>
+              <w:t>Evidente</w:t>
+            </w:r>
+          </w:p>
+        </w:tc>
+        <w:tc>
+          <w:tcPr>
+            <w:tcW w:w="1823" w:type="dxa"/>
+          </w:tcPr>
+          <w:p>
+            <w:pPr>
+              <w:cnfStyle w:val="000000000000" w:firstRow="0" w:lastRow="0" w:firstColumn="0" w:lastColumn="0" w:oddVBand="0" w:evenVBand="0" w:oddHBand="0" w:evenHBand="0" w:firstRowFirstColumn="0" w:firstRowLastColumn="0" w:lastRowFirstColumn="0" w:lastRowLastColumn="0"/>
+              <w:rPr>
+                <w:rFonts w:ascii="Calibri Light" w:hAnsi="Calibri Light" w:cs="Calibri Light"/>
+                <w:sz w:val="28"/>
+                <w:szCs w:val="28"/>
+              </w:rPr>
+            </w:pPr>
           </w:p>
         </w:tc>
       </w:tr>
@@ -3982,29 +4781,29 @@
         <w:tc>
           <w:tcPr>
             <w:cnfStyle w:val="001000000000" w:firstRow="0" w:lastRow="0" w:firstColumn="1" w:lastColumn="0" w:oddVBand="0" w:evenVBand="0" w:oddHBand="0" w:evenHBand="0" w:firstRowFirstColumn="0" w:firstRowLastColumn="0" w:lastRowFirstColumn="0" w:lastRowLastColumn="0"/>
-            <w:tcW w:w="860" w:type="dxa"/>
-          </w:tcPr>
-          <w:p>
-            <w:pPr>
-              <w:rPr>
-                <w:rFonts w:ascii="Calibri Light" w:hAnsi="Calibri Light" w:cs="Calibri Light"/>
-                <w:sz w:val="28"/>
-                <w:szCs w:val="28"/>
-              </w:rPr>
-            </w:pPr>
-            <w:r>
-              <w:rPr>
-                <w:rFonts w:ascii="Calibri Light" w:hAnsi="Calibri Light" w:cs="Calibri Light"/>
-                <w:sz w:val="28"/>
-                <w:szCs w:val="28"/>
-              </w:rPr>
-              <w:t>R1.14</w:t>
-            </w:r>
-          </w:p>
-        </w:tc>
-        <w:tc>
-          <w:tcPr>
-            <w:tcW w:w="5620" w:type="dxa"/>
+            <w:tcW w:w="718" w:type="dxa"/>
+          </w:tcPr>
+          <w:p>
+            <w:pPr>
+              <w:rPr>
+                <w:rFonts w:ascii="Calibri Light" w:hAnsi="Calibri Light" w:cs="Calibri Light"/>
+                <w:sz w:val="28"/>
+                <w:szCs w:val="28"/>
+              </w:rPr>
+            </w:pPr>
+            <w:r>
+              <w:rPr>
+                <w:rFonts w:ascii="Calibri Light" w:hAnsi="Calibri Light" w:cs="Calibri Light"/>
+                <w:sz w:val="28"/>
+                <w:szCs w:val="28"/>
+              </w:rPr>
+              <w:t>14</w:t>
+            </w:r>
+          </w:p>
+        </w:tc>
+        <w:tc>
+          <w:tcPr>
+            <w:tcW w:w="1971" w:type="dxa"/>
           </w:tcPr>
           <w:p>
             <w:pPr>
@@ -4021,29 +4820,13 @@
                 <w:sz w:val="28"/>
                 <w:szCs w:val="28"/>
               </w:rPr>
-              <w:t>Desplegar estr</w:t>
-            </w:r>
-            <w:r>
-              <w:rPr>
-                <w:rFonts w:ascii="Calibri Light" w:hAnsi="Calibri Light" w:cs="Calibri Light"/>
-                <w:sz w:val="28"/>
-                <w:szCs w:val="28"/>
-              </w:rPr>
-              <w:t>e</w:t>
-            </w:r>
-            <w:r>
-              <w:rPr>
-                <w:rFonts w:ascii="Calibri Light" w:hAnsi="Calibri Light" w:cs="Calibri Light"/>
-                <w:sz w:val="28"/>
-                <w:szCs w:val="28"/>
-              </w:rPr>
-              <w:t>llas</w:t>
-            </w:r>
-          </w:p>
-        </w:tc>
-        <w:tc>
-          <w:tcPr>
-            <w:tcW w:w="2723" w:type="dxa"/>
+              <w:t>Finalizar proyecto o tarea</w:t>
+            </w:r>
+          </w:p>
+        </w:tc>
+        <w:tc>
+          <w:tcPr>
+            <w:tcW w:w="3399" w:type="dxa"/>
           </w:tcPr>
           <w:p>
             <w:pPr>
@@ -4060,16 +4843,46 @@
                 <w:sz w:val="28"/>
                 <w:szCs w:val="28"/>
               </w:rPr>
-              <w:t>E</w:t>
-            </w:r>
-            <w:r>
-              <w:rPr>
-                <w:rFonts w:ascii="Calibri Light" w:hAnsi="Calibri Light" w:cs="Calibri Light"/>
-                <w:sz w:val="28"/>
-                <w:szCs w:val="28"/>
-              </w:rPr>
-              <w:t>vidente</w:t>
-            </w:r>
+              <w:t>Los usuarios al momento de finalizar proyectos o tareas se le otorga karma</w:t>
+            </w:r>
+          </w:p>
+        </w:tc>
+        <w:tc>
+          <w:tcPr>
+            <w:tcW w:w="1483" w:type="dxa"/>
+          </w:tcPr>
+          <w:p>
+            <w:pPr>
+              <w:cnfStyle w:val="000000100000" w:firstRow="0" w:lastRow="0" w:firstColumn="0" w:lastColumn="0" w:oddVBand="0" w:evenVBand="0" w:oddHBand="1" w:evenHBand="0" w:firstRowFirstColumn="0" w:firstRowLastColumn="0" w:lastRowFirstColumn="0" w:lastRowLastColumn="0"/>
+              <w:rPr>
+                <w:rFonts w:ascii="Calibri Light" w:hAnsi="Calibri Light" w:cs="Calibri Light"/>
+                <w:sz w:val="28"/>
+                <w:szCs w:val="28"/>
+              </w:rPr>
+            </w:pPr>
+            <w:r>
+              <w:rPr>
+                <w:rFonts w:ascii="Calibri Light" w:hAnsi="Calibri Light" w:cs="Calibri Light"/>
+                <w:sz w:val="28"/>
+                <w:szCs w:val="28"/>
+              </w:rPr>
+              <w:t>Evidente</w:t>
+            </w:r>
+          </w:p>
+        </w:tc>
+        <w:tc>
+          <w:tcPr>
+            <w:tcW w:w="1823" w:type="dxa"/>
+          </w:tcPr>
+          <w:p>
+            <w:pPr>
+              <w:cnfStyle w:val="000000100000" w:firstRow="0" w:lastRow="0" w:firstColumn="0" w:lastColumn="0" w:oddVBand="0" w:evenVBand="0" w:oddHBand="1" w:evenHBand="0" w:firstRowFirstColumn="0" w:firstRowLastColumn="0" w:lastRowFirstColumn="0" w:lastRowLastColumn="0"/>
+              <w:rPr>
+                <w:rFonts w:ascii="Calibri Light" w:hAnsi="Calibri Light" w:cs="Calibri Light"/>
+                <w:sz w:val="28"/>
+                <w:szCs w:val="28"/>
+              </w:rPr>
+            </w:pPr>
           </w:p>
         </w:tc>
       </w:tr>
@@ -4080,29 +4893,29 @@
         <w:tc>
           <w:tcPr>
             <w:cnfStyle w:val="001000000000" w:firstRow="0" w:lastRow="0" w:firstColumn="1" w:lastColumn="0" w:oddVBand="0" w:evenVBand="0" w:oddHBand="0" w:evenHBand="0" w:firstRowFirstColumn="0" w:firstRowLastColumn="0" w:lastRowFirstColumn="0" w:lastRowLastColumn="0"/>
-            <w:tcW w:w="860" w:type="dxa"/>
-          </w:tcPr>
-          <w:p>
-            <w:pPr>
-              <w:rPr>
-                <w:rFonts w:ascii="Calibri Light" w:hAnsi="Calibri Light" w:cs="Calibri Light"/>
-                <w:sz w:val="28"/>
-                <w:szCs w:val="28"/>
-              </w:rPr>
-            </w:pPr>
-            <w:r>
-              <w:rPr>
-                <w:rFonts w:ascii="Calibri Light" w:hAnsi="Calibri Light" w:cs="Calibri Light"/>
-                <w:sz w:val="28"/>
-                <w:szCs w:val="28"/>
-              </w:rPr>
-              <w:t>R1.15</w:t>
-            </w:r>
-          </w:p>
-        </w:tc>
-        <w:tc>
-          <w:tcPr>
-            <w:tcW w:w="5620" w:type="dxa"/>
+            <w:tcW w:w="718" w:type="dxa"/>
+          </w:tcPr>
+          <w:p>
+            <w:pPr>
+              <w:rPr>
+                <w:rFonts w:ascii="Calibri Light" w:hAnsi="Calibri Light" w:cs="Calibri Light"/>
+                <w:sz w:val="28"/>
+                <w:szCs w:val="28"/>
+              </w:rPr>
+            </w:pPr>
+            <w:r>
+              <w:rPr>
+                <w:rFonts w:ascii="Calibri Light" w:hAnsi="Calibri Light" w:cs="Calibri Light"/>
+                <w:sz w:val="28"/>
+                <w:szCs w:val="28"/>
+              </w:rPr>
+              <w:t>15</w:t>
+            </w:r>
+          </w:p>
+        </w:tc>
+        <w:tc>
+          <w:tcPr>
+            <w:tcW w:w="1971" w:type="dxa"/>
           </w:tcPr>
           <w:p>
             <w:pPr>
@@ -4119,13 +4932,13 @@
                 <w:sz w:val="28"/>
                 <w:szCs w:val="28"/>
               </w:rPr>
-              <w:t>Administrar categoría</w:t>
-            </w:r>
-          </w:p>
-        </w:tc>
-        <w:tc>
-          <w:tcPr>
-            <w:tcW w:w="2723" w:type="dxa"/>
+              <w:t>Publicar proyecto</w:t>
+            </w:r>
+          </w:p>
+        </w:tc>
+        <w:tc>
+          <w:tcPr>
+            <w:tcW w:w="3399" w:type="dxa"/>
           </w:tcPr>
           <w:p>
             <w:pPr>
@@ -4142,8 +4955,46 @@
                 <w:sz w:val="28"/>
                 <w:szCs w:val="28"/>
               </w:rPr>
-              <w:t>No evidente</w:t>
-            </w:r>
+              <w:t>Un usuario poder publicar un proyecto que se esté llevando a cabo</w:t>
+            </w:r>
+          </w:p>
+        </w:tc>
+        <w:tc>
+          <w:tcPr>
+            <w:tcW w:w="1483" w:type="dxa"/>
+          </w:tcPr>
+          <w:p>
+            <w:pPr>
+              <w:cnfStyle w:val="000000000000" w:firstRow="0" w:lastRow="0" w:firstColumn="0" w:lastColumn="0" w:oddVBand="0" w:evenVBand="0" w:oddHBand="0" w:evenHBand="0" w:firstRowFirstColumn="0" w:firstRowLastColumn="0" w:lastRowFirstColumn="0" w:lastRowLastColumn="0"/>
+              <w:rPr>
+                <w:rFonts w:ascii="Calibri Light" w:hAnsi="Calibri Light" w:cs="Calibri Light"/>
+                <w:sz w:val="28"/>
+                <w:szCs w:val="28"/>
+              </w:rPr>
+            </w:pPr>
+            <w:r>
+              <w:rPr>
+                <w:rFonts w:ascii="Calibri Light" w:hAnsi="Calibri Light" w:cs="Calibri Light"/>
+                <w:sz w:val="28"/>
+                <w:szCs w:val="28"/>
+              </w:rPr>
+              <w:t>Evidente</w:t>
+            </w:r>
+          </w:p>
+        </w:tc>
+        <w:tc>
+          <w:tcPr>
+            <w:tcW w:w="1823" w:type="dxa"/>
+          </w:tcPr>
+          <w:p>
+            <w:pPr>
+              <w:cnfStyle w:val="000000000000" w:firstRow="0" w:lastRow="0" w:firstColumn="0" w:lastColumn="0" w:oddVBand="0" w:evenVBand="0" w:oddHBand="0" w:evenHBand="0" w:firstRowFirstColumn="0" w:firstRowLastColumn="0" w:lastRowFirstColumn="0" w:lastRowLastColumn="0"/>
+              <w:rPr>
+                <w:rFonts w:ascii="Calibri Light" w:hAnsi="Calibri Light" w:cs="Calibri Light"/>
+                <w:sz w:val="28"/>
+                <w:szCs w:val="28"/>
+              </w:rPr>
+            </w:pPr>
           </w:p>
         </w:tc>
       </w:tr>
@@ -4155,29 +5006,29 @@
         <w:tc>
           <w:tcPr>
             <w:cnfStyle w:val="001000000000" w:firstRow="0" w:lastRow="0" w:firstColumn="1" w:lastColumn="0" w:oddVBand="0" w:evenVBand="0" w:oddHBand="0" w:evenHBand="0" w:firstRowFirstColumn="0" w:firstRowLastColumn="0" w:lastRowFirstColumn="0" w:lastRowLastColumn="0"/>
-            <w:tcW w:w="860" w:type="dxa"/>
-          </w:tcPr>
-          <w:p>
-            <w:pPr>
-              <w:rPr>
-                <w:rFonts w:ascii="Calibri Light" w:hAnsi="Calibri Light" w:cs="Calibri Light"/>
-                <w:sz w:val="28"/>
-                <w:szCs w:val="28"/>
-              </w:rPr>
-            </w:pPr>
-            <w:r>
-              <w:rPr>
-                <w:rFonts w:ascii="Calibri Light" w:hAnsi="Calibri Light" w:cs="Calibri Light"/>
-                <w:sz w:val="28"/>
-                <w:szCs w:val="28"/>
-              </w:rPr>
-              <w:t>R1.16</w:t>
-            </w:r>
-          </w:p>
-        </w:tc>
-        <w:tc>
-          <w:tcPr>
-            <w:tcW w:w="5620" w:type="dxa"/>
+            <w:tcW w:w="718" w:type="dxa"/>
+          </w:tcPr>
+          <w:p>
+            <w:pPr>
+              <w:rPr>
+                <w:rFonts w:ascii="Calibri Light" w:hAnsi="Calibri Light" w:cs="Calibri Light"/>
+                <w:sz w:val="28"/>
+                <w:szCs w:val="28"/>
+              </w:rPr>
+            </w:pPr>
+            <w:r>
+              <w:rPr>
+                <w:rFonts w:ascii="Calibri Light" w:hAnsi="Calibri Light" w:cs="Calibri Light"/>
+                <w:sz w:val="28"/>
+                <w:szCs w:val="28"/>
+              </w:rPr>
+              <w:t>16</w:t>
+            </w:r>
+          </w:p>
+        </w:tc>
+        <w:tc>
+          <w:tcPr>
+            <w:tcW w:w="1971" w:type="dxa"/>
           </w:tcPr>
           <w:p>
             <w:pPr>
@@ -4194,13 +5045,13 @@
                 <w:sz w:val="28"/>
                 <w:szCs w:val="28"/>
               </w:rPr>
-              <w:t>Gestionar licencia</w:t>
-            </w:r>
-          </w:p>
-        </w:tc>
-        <w:tc>
-          <w:tcPr>
-            <w:tcW w:w="2723" w:type="dxa"/>
+              <w:t>Solicitud de inscripción a proyecto o tarea</w:t>
+            </w:r>
+          </w:p>
+        </w:tc>
+        <w:tc>
+          <w:tcPr>
+            <w:tcW w:w="3399" w:type="dxa"/>
           </w:tcPr>
           <w:p>
             <w:pPr>
@@ -4217,8 +5068,70 @@
                 <w:sz w:val="28"/>
                 <w:szCs w:val="28"/>
               </w:rPr>
+              <w:t>Se toma en cuenta el “karma”</w:t>
+            </w:r>
+            <w:r>
+              <w:rPr>
+                <w:rFonts w:ascii="Calibri Light" w:hAnsi="Calibri Light" w:cs="Calibri Light"/>
+                <w:sz w:val="28"/>
+                <w:szCs w:val="28"/>
+              </w:rPr>
+              <w:t xml:space="preserve"> </w:t>
+            </w:r>
+            <w:r>
+              <w:rPr>
+                <w:rFonts w:ascii="Calibri Light" w:hAnsi="Calibri Light" w:cs="Calibri Light"/>
+                <w:sz w:val="28"/>
+                <w:szCs w:val="28"/>
+              </w:rPr>
+              <w:t>de los conocimientos del usuario y con el</w:t>
+            </w:r>
+            <w:r>
+              <w:rPr>
+                <w:rFonts w:ascii="Calibri Light" w:hAnsi="Calibri Light" w:cs="Calibri Light"/>
+                <w:sz w:val="28"/>
+                <w:szCs w:val="28"/>
+              </w:rPr>
+              <w:t xml:space="preserve"> requerido del creador</w:t>
+            </w:r>
+          </w:p>
+        </w:tc>
+        <w:tc>
+          <w:tcPr>
+            <w:tcW w:w="1483" w:type="dxa"/>
+          </w:tcPr>
+          <w:p>
+            <w:pPr>
+              <w:cnfStyle w:val="000000100000" w:firstRow="0" w:lastRow="0" w:firstColumn="0" w:lastColumn="0" w:oddVBand="0" w:evenVBand="0" w:oddHBand="1" w:evenHBand="0" w:firstRowFirstColumn="0" w:firstRowLastColumn="0" w:lastRowFirstColumn="0" w:lastRowLastColumn="0"/>
+              <w:rPr>
+                <w:rFonts w:ascii="Calibri Light" w:hAnsi="Calibri Light" w:cs="Calibri Light"/>
+                <w:sz w:val="28"/>
+                <w:szCs w:val="28"/>
+              </w:rPr>
+            </w:pPr>
+            <w:r>
+              <w:rPr>
+                <w:rFonts w:ascii="Calibri Light" w:hAnsi="Calibri Light" w:cs="Calibri Light"/>
+                <w:sz w:val="28"/>
+                <w:szCs w:val="28"/>
+              </w:rPr>
               <w:t>No evidente</w:t>
             </w:r>
+          </w:p>
+        </w:tc>
+        <w:tc>
+          <w:tcPr>
+            <w:tcW w:w="1823" w:type="dxa"/>
+          </w:tcPr>
+          <w:p>
+            <w:pPr>
+              <w:cnfStyle w:val="000000100000" w:firstRow="0" w:lastRow="0" w:firstColumn="0" w:lastColumn="0" w:oddVBand="0" w:evenVBand="0" w:oddHBand="1" w:evenHBand="0" w:firstRowFirstColumn="0" w:firstRowLastColumn="0" w:lastRowFirstColumn="0" w:lastRowLastColumn="0"/>
+              <w:rPr>
+                <w:rFonts w:ascii="Calibri Light" w:hAnsi="Calibri Light" w:cs="Calibri Light"/>
+                <w:sz w:val="28"/>
+                <w:szCs w:val="28"/>
+              </w:rPr>
+            </w:pPr>
           </w:p>
         </w:tc>
       </w:tr>
@@ -4229,29 +5142,29 @@
         <w:tc>
           <w:tcPr>
             <w:cnfStyle w:val="001000000000" w:firstRow="0" w:lastRow="0" w:firstColumn="1" w:lastColumn="0" w:oddVBand="0" w:evenVBand="0" w:oddHBand="0" w:evenHBand="0" w:firstRowFirstColumn="0" w:firstRowLastColumn="0" w:lastRowFirstColumn="0" w:lastRowLastColumn="0"/>
-            <w:tcW w:w="860" w:type="dxa"/>
-          </w:tcPr>
-          <w:p>
-            <w:pPr>
-              <w:rPr>
-                <w:rFonts w:ascii="Calibri Light" w:hAnsi="Calibri Light" w:cs="Calibri Light"/>
-                <w:sz w:val="28"/>
-                <w:szCs w:val="28"/>
-              </w:rPr>
-            </w:pPr>
-            <w:r>
-              <w:rPr>
-                <w:rFonts w:ascii="Calibri Light" w:hAnsi="Calibri Light" w:cs="Calibri Light"/>
-                <w:sz w:val="28"/>
-                <w:szCs w:val="28"/>
-              </w:rPr>
-              <w:t>R1.17</w:t>
-            </w:r>
-          </w:p>
-        </w:tc>
-        <w:tc>
-          <w:tcPr>
-            <w:tcW w:w="5620" w:type="dxa"/>
+            <w:tcW w:w="718" w:type="dxa"/>
+          </w:tcPr>
+          <w:p>
+            <w:pPr>
+              <w:rPr>
+                <w:rFonts w:ascii="Calibri Light" w:hAnsi="Calibri Light" w:cs="Calibri Light"/>
+                <w:sz w:val="28"/>
+                <w:szCs w:val="28"/>
+              </w:rPr>
+            </w:pPr>
+            <w:r>
+              <w:rPr>
+                <w:rFonts w:ascii="Calibri Light" w:hAnsi="Calibri Light" w:cs="Calibri Light"/>
+                <w:sz w:val="28"/>
+                <w:szCs w:val="28"/>
+              </w:rPr>
+              <w:t>17</w:t>
+            </w:r>
+          </w:p>
+        </w:tc>
+        <w:tc>
+          <w:tcPr>
+            <w:tcW w:w="1971" w:type="dxa"/>
           </w:tcPr>
           <w:p>
             <w:pPr>
@@ -4268,13 +5181,13 @@
                 <w:sz w:val="28"/>
                 <w:szCs w:val="28"/>
               </w:rPr>
-              <w:t>Gestionar plataforma</w:t>
-            </w:r>
-          </w:p>
-        </w:tc>
-        <w:tc>
-          <w:tcPr>
-            <w:tcW w:w="2723" w:type="dxa"/>
+              <w:t xml:space="preserve">Versus </w:t>
+            </w:r>
+          </w:p>
+        </w:tc>
+        <w:tc>
+          <w:tcPr>
+            <w:tcW w:w="3399" w:type="dxa"/>
           </w:tcPr>
           <w:p>
             <w:pPr>
@@ -4291,8 +5204,707 @@
                 <w:sz w:val="28"/>
                 <w:szCs w:val="28"/>
               </w:rPr>
+              <w:t xml:space="preserve">Cuando dos o más personas tengan las mismas habilidades y conocimientos  </w:t>
+            </w:r>
+          </w:p>
+        </w:tc>
+        <w:tc>
+          <w:tcPr>
+            <w:tcW w:w="1483" w:type="dxa"/>
+          </w:tcPr>
+          <w:p>
+            <w:pPr>
+              <w:cnfStyle w:val="000000000000" w:firstRow="0" w:lastRow="0" w:firstColumn="0" w:lastColumn="0" w:oddVBand="0" w:evenVBand="0" w:oddHBand="0" w:evenHBand="0" w:firstRowFirstColumn="0" w:firstRowLastColumn="0" w:lastRowFirstColumn="0" w:lastRowLastColumn="0"/>
+              <w:rPr>
+                <w:rFonts w:ascii="Calibri Light" w:hAnsi="Calibri Light" w:cs="Calibri Light"/>
+                <w:sz w:val="28"/>
+                <w:szCs w:val="28"/>
+              </w:rPr>
+            </w:pPr>
+            <w:r>
+              <w:rPr>
+                <w:rFonts w:ascii="Calibri Light" w:hAnsi="Calibri Light" w:cs="Calibri Light"/>
+                <w:sz w:val="28"/>
+                <w:szCs w:val="28"/>
+              </w:rPr>
               <w:t>No evidente</w:t>
             </w:r>
+          </w:p>
+        </w:tc>
+        <w:tc>
+          <w:tcPr>
+            <w:tcW w:w="1823" w:type="dxa"/>
+          </w:tcPr>
+          <w:p>
+            <w:pPr>
+              <w:cnfStyle w:val="000000000000" w:firstRow="0" w:lastRow="0" w:firstColumn="0" w:lastColumn="0" w:oddVBand="0" w:evenVBand="0" w:oddHBand="0" w:evenHBand="0" w:firstRowFirstColumn="0" w:firstRowLastColumn="0" w:lastRowFirstColumn="0" w:lastRowLastColumn="0"/>
+              <w:rPr>
+                <w:rFonts w:ascii="Calibri Light" w:hAnsi="Calibri Light" w:cs="Calibri Light"/>
+                <w:sz w:val="28"/>
+                <w:szCs w:val="28"/>
+              </w:rPr>
+            </w:pPr>
+          </w:p>
+        </w:tc>
+      </w:tr>
+      <w:tr>
+        <w:trPr>
+          <w:cnfStyle w:val="000000100000" w:firstRow="0" w:lastRow="0" w:firstColumn="0" w:lastColumn="0" w:oddVBand="0" w:evenVBand="0" w:oddHBand="1" w:evenHBand="0" w:firstRowFirstColumn="0" w:firstRowLastColumn="0" w:lastRowFirstColumn="0" w:lastRowLastColumn="0"/>
+          <w:trHeight w:val="539"/>
+        </w:trPr>
+        <w:tc>
+          <w:tcPr>
+            <w:cnfStyle w:val="001000000000" w:firstRow="0" w:lastRow="0" w:firstColumn="1" w:lastColumn="0" w:oddVBand="0" w:evenVBand="0" w:oddHBand="0" w:evenHBand="0" w:firstRowFirstColumn="0" w:firstRowLastColumn="0" w:lastRowFirstColumn="0" w:lastRowLastColumn="0"/>
+            <w:tcW w:w="718" w:type="dxa"/>
+          </w:tcPr>
+          <w:p>
+            <w:pPr>
+              <w:rPr>
+                <w:rFonts w:ascii="Calibri Light" w:hAnsi="Calibri Light" w:cs="Calibri Light"/>
+                <w:sz w:val="28"/>
+                <w:szCs w:val="28"/>
+              </w:rPr>
+            </w:pPr>
+            <w:r>
+              <w:rPr>
+                <w:rFonts w:ascii="Calibri Light" w:hAnsi="Calibri Light" w:cs="Calibri Light"/>
+                <w:sz w:val="28"/>
+                <w:szCs w:val="28"/>
+              </w:rPr>
+              <w:t>18</w:t>
+            </w:r>
+          </w:p>
+        </w:tc>
+        <w:tc>
+          <w:tcPr>
+            <w:tcW w:w="1971" w:type="dxa"/>
+          </w:tcPr>
+          <w:p>
+            <w:pPr>
+              <w:cnfStyle w:val="000000100000" w:firstRow="0" w:lastRow="0" w:firstColumn="0" w:lastColumn="0" w:oddVBand="0" w:evenVBand="0" w:oddHBand="1" w:evenHBand="0" w:firstRowFirstColumn="0" w:firstRowLastColumn="0" w:lastRowFirstColumn="0" w:lastRowLastColumn="0"/>
+              <w:rPr>
+                <w:rFonts w:ascii="Calibri Light" w:hAnsi="Calibri Light" w:cs="Calibri Light"/>
+                <w:sz w:val="28"/>
+                <w:szCs w:val="28"/>
+              </w:rPr>
+            </w:pPr>
+            <w:r>
+              <w:rPr>
+                <w:rFonts w:ascii="Calibri Light" w:hAnsi="Calibri Light" w:cs="Calibri Light"/>
+                <w:sz w:val="28"/>
+                <w:szCs w:val="28"/>
+              </w:rPr>
+              <w:t>Usuario nuevo y el karma</w:t>
+            </w:r>
+          </w:p>
+        </w:tc>
+        <w:tc>
+          <w:tcPr>
+            <w:tcW w:w="3399" w:type="dxa"/>
+          </w:tcPr>
+          <w:p>
+            <w:pPr>
+              <w:cnfStyle w:val="000000100000" w:firstRow="0" w:lastRow="0" w:firstColumn="0" w:lastColumn="0" w:oddVBand="0" w:evenVBand="0" w:oddHBand="1" w:evenHBand="0" w:firstRowFirstColumn="0" w:firstRowLastColumn="0" w:lastRowFirstColumn="0" w:lastRowLastColumn="0"/>
+              <w:rPr>
+                <w:rFonts w:ascii="Calibri Light" w:hAnsi="Calibri Light" w:cs="Calibri Light"/>
+                <w:sz w:val="28"/>
+                <w:szCs w:val="28"/>
+              </w:rPr>
+            </w:pPr>
+            <w:r>
+              <w:rPr>
+                <w:rFonts w:ascii="Calibri Light" w:hAnsi="Calibri Light" w:cs="Calibri Light"/>
+                <w:sz w:val="28"/>
+                <w:szCs w:val="28"/>
+              </w:rPr>
+              <w:t>Los nuevos usuarios empezaran con 0 karma</w:t>
+            </w:r>
+          </w:p>
+        </w:tc>
+        <w:tc>
+          <w:tcPr>
+            <w:tcW w:w="1483" w:type="dxa"/>
+          </w:tcPr>
+          <w:p>
+            <w:pPr>
+              <w:cnfStyle w:val="000000100000" w:firstRow="0" w:lastRow="0" w:firstColumn="0" w:lastColumn="0" w:oddVBand="0" w:evenVBand="0" w:oddHBand="1" w:evenHBand="0" w:firstRowFirstColumn="0" w:firstRowLastColumn="0" w:lastRowFirstColumn="0" w:lastRowLastColumn="0"/>
+              <w:rPr>
+                <w:rFonts w:ascii="Calibri Light" w:hAnsi="Calibri Light" w:cs="Calibri Light"/>
+                <w:sz w:val="28"/>
+                <w:szCs w:val="28"/>
+              </w:rPr>
+            </w:pPr>
+            <w:r>
+              <w:rPr>
+                <w:rFonts w:ascii="Calibri Light" w:hAnsi="Calibri Light" w:cs="Calibri Light"/>
+                <w:sz w:val="28"/>
+                <w:szCs w:val="28"/>
+              </w:rPr>
+              <w:t>Evidente</w:t>
+            </w:r>
+          </w:p>
+        </w:tc>
+        <w:tc>
+          <w:tcPr>
+            <w:tcW w:w="1823" w:type="dxa"/>
+          </w:tcPr>
+          <w:p>
+            <w:pPr>
+              <w:cnfStyle w:val="000000100000" w:firstRow="0" w:lastRow="0" w:firstColumn="0" w:lastColumn="0" w:oddVBand="0" w:evenVBand="0" w:oddHBand="1" w:evenHBand="0" w:firstRowFirstColumn="0" w:firstRowLastColumn="0" w:lastRowFirstColumn="0" w:lastRowLastColumn="0"/>
+              <w:rPr>
+                <w:rFonts w:ascii="Calibri Light" w:hAnsi="Calibri Light" w:cs="Calibri Light"/>
+                <w:sz w:val="28"/>
+                <w:szCs w:val="28"/>
+              </w:rPr>
+            </w:pPr>
+          </w:p>
+        </w:tc>
+      </w:tr>
+      <w:tr>
+        <w:trPr>
+          <w:trHeight w:val="539"/>
+        </w:trPr>
+        <w:tc>
+          <w:tcPr>
+            <w:cnfStyle w:val="001000000000" w:firstRow="0" w:lastRow="0" w:firstColumn="1" w:lastColumn="0" w:oddVBand="0" w:evenVBand="0" w:oddHBand="0" w:evenHBand="0" w:firstRowFirstColumn="0" w:firstRowLastColumn="0" w:lastRowFirstColumn="0" w:lastRowLastColumn="0"/>
+            <w:tcW w:w="718" w:type="dxa"/>
+          </w:tcPr>
+          <w:p>
+            <w:pPr>
+              <w:rPr>
+                <w:rFonts w:ascii="Calibri Light" w:hAnsi="Calibri Light" w:cs="Calibri Light"/>
+                <w:sz w:val="28"/>
+                <w:szCs w:val="28"/>
+              </w:rPr>
+            </w:pPr>
+            <w:r>
+              <w:rPr>
+                <w:rFonts w:ascii="Calibri Light" w:hAnsi="Calibri Light" w:cs="Calibri Light"/>
+                <w:sz w:val="28"/>
+                <w:szCs w:val="28"/>
+              </w:rPr>
+              <w:t>19</w:t>
+            </w:r>
+          </w:p>
+        </w:tc>
+        <w:tc>
+          <w:tcPr>
+            <w:tcW w:w="1971" w:type="dxa"/>
+          </w:tcPr>
+          <w:p>
+            <w:pPr>
+              <w:cnfStyle w:val="000000000000" w:firstRow="0" w:lastRow="0" w:firstColumn="0" w:lastColumn="0" w:oddVBand="0" w:evenVBand="0" w:oddHBand="0" w:evenHBand="0" w:firstRowFirstColumn="0" w:firstRowLastColumn="0" w:lastRowFirstColumn="0" w:lastRowLastColumn="0"/>
+              <w:rPr>
+                <w:rFonts w:ascii="Calibri Light" w:hAnsi="Calibri Light" w:cs="Calibri Light"/>
+                <w:sz w:val="28"/>
+                <w:szCs w:val="28"/>
+              </w:rPr>
+            </w:pPr>
+            <w:r>
+              <w:rPr>
+                <w:rFonts w:ascii="Calibri Light" w:hAnsi="Calibri Light" w:cs="Calibri Light"/>
+                <w:sz w:val="28"/>
+                <w:szCs w:val="28"/>
+              </w:rPr>
+              <w:t>Obtener karma</w:t>
+            </w:r>
+          </w:p>
+        </w:tc>
+        <w:tc>
+          <w:tcPr>
+            <w:tcW w:w="3399" w:type="dxa"/>
+          </w:tcPr>
+          <w:p>
+            <w:pPr>
+              <w:cnfStyle w:val="000000000000" w:firstRow="0" w:lastRow="0" w:firstColumn="0" w:lastColumn="0" w:oddVBand="0" w:evenVBand="0" w:oddHBand="0" w:evenHBand="0" w:firstRowFirstColumn="0" w:firstRowLastColumn="0" w:lastRowFirstColumn="0" w:lastRowLastColumn="0"/>
+              <w:rPr>
+                <w:rFonts w:ascii="Calibri Light" w:hAnsi="Calibri Light" w:cs="Calibri Light"/>
+                <w:sz w:val="28"/>
+                <w:szCs w:val="28"/>
+              </w:rPr>
+            </w:pPr>
+            <w:r>
+              <w:rPr>
+                <w:rFonts w:ascii="Calibri Light" w:hAnsi="Calibri Light" w:cs="Calibri Light"/>
+                <w:sz w:val="28"/>
+                <w:szCs w:val="28"/>
+              </w:rPr>
+              <w:t>Los nuevos podrá obtener karma por medio de pago por cada proyecto realizado</w:t>
+            </w:r>
+          </w:p>
+        </w:tc>
+        <w:tc>
+          <w:tcPr>
+            <w:tcW w:w="1483" w:type="dxa"/>
+          </w:tcPr>
+          <w:p>
+            <w:pPr>
+              <w:cnfStyle w:val="000000000000" w:firstRow="0" w:lastRow="0" w:firstColumn="0" w:lastColumn="0" w:oddVBand="0" w:evenVBand="0" w:oddHBand="0" w:evenHBand="0" w:firstRowFirstColumn="0" w:firstRowLastColumn="0" w:lastRowFirstColumn="0" w:lastRowLastColumn="0"/>
+              <w:rPr>
+                <w:rFonts w:ascii="Calibri Light" w:hAnsi="Calibri Light" w:cs="Calibri Light"/>
+                <w:sz w:val="28"/>
+                <w:szCs w:val="28"/>
+              </w:rPr>
+            </w:pPr>
+            <w:r>
+              <w:rPr>
+                <w:rFonts w:ascii="Calibri Light" w:hAnsi="Calibri Light" w:cs="Calibri Light"/>
+                <w:sz w:val="28"/>
+                <w:szCs w:val="28"/>
+              </w:rPr>
+              <w:t>Evidente</w:t>
+            </w:r>
+          </w:p>
+        </w:tc>
+        <w:tc>
+          <w:tcPr>
+            <w:tcW w:w="1823" w:type="dxa"/>
+          </w:tcPr>
+          <w:p>
+            <w:pPr>
+              <w:cnfStyle w:val="000000000000" w:firstRow="0" w:lastRow="0" w:firstColumn="0" w:lastColumn="0" w:oddVBand="0" w:evenVBand="0" w:oddHBand="0" w:evenHBand="0" w:firstRowFirstColumn="0" w:firstRowLastColumn="0" w:lastRowFirstColumn="0" w:lastRowLastColumn="0"/>
+              <w:rPr>
+                <w:rFonts w:ascii="Calibri Light" w:hAnsi="Calibri Light" w:cs="Calibri Light"/>
+                <w:sz w:val="28"/>
+                <w:szCs w:val="28"/>
+              </w:rPr>
+            </w:pPr>
+            <w:r>
+              <w:rPr>
+                <w:rFonts w:ascii="Calibri Light" w:hAnsi="Calibri Light" w:cs="Calibri Light"/>
+                <w:sz w:val="28"/>
+                <w:szCs w:val="28"/>
+              </w:rPr>
+              <w:t>18</w:t>
+            </w:r>
+          </w:p>
+        </w:tc>
+      </w:tr>
+      <w:tr>
+        <w:trPr>
+          <w:cnfStyle w:val="000000100000" w:firstRow="0" w:lastRow="0" w:firstColumn="0" w:lastColumn="0" w:oddVBand="0" w:evenVBand="0" w:oddHBand="1" w:evenHBand="0" w:firstRowFirstColumn="0" w:firstRowLastColumn="0" w:lastRowFirstColumn="0" w:lastRowLastColumn="0"/>
+          <w:trHeight w:val="539"/>
+        </w:trPr>
+        <w:tc>
+          <w:tcPr>
+            <w:cnfStyle w:val="001000000000" w:firstRow="0" w:lastRow="0" w:firstColumn="1" w:lastColumn="0" w:oddVBand="0" w:evenVBand="0" w:oddHBand="0" w:evenHBand="0" w:firstRowFirstColumn="0" w:firstRowLastColumn="0" w:lastRowFirstColumn="0" w:lastRowLastColumn="0"/>
+            <w:tcW w:w="718" w:type="dxa"/>
+          </w:tcPr>
+          <w:p>
+            <w:pPr>
+              <w:rPr>
+                <w:rFonts w:ascii="Calibri Light" w:hAnsi="Calibri Light" w:cs="Calibri Light"/>
+                <w:sz w:val="28"/>
+                <w:szCs w:val="28"/>
+              </w:rPr>
+            </w:pPr>
+            <w:r>
+              <w:rPr>
+                <w:rFonts w:ascii="Calibri Light" w:hAnsi="Calibri Light" w:cs="Calibri Light"/>
+                <w:sz w:val="28"/>
+                <w:szCs w:val="28"/>
+              </w:rPr>
+              <w:t>20</w:t>
+            </w:r>
+          </w:p>
+        </w:tc>
+        <w:tc>
+          <w:tcPr>
+            <w:tcW w:w="1971" w:type="dxa"/>
+          </w:tcPr>
+          <w:p>
+            <w:pPr>
+              <w:cnfStyle w:val="000000100000" w:firstRow="0" w:lastRow="0" w:firstColumn="0" w:lastColumn="0" w:oddVBand="0" w:evenVBand="0" w:oddHBand="1" w:evenHBand="0" w:firstRowFirstColumn="0" w:firstRowLastColumn="0" w:lastRowFirstColumn="0" w:lastRowLastColumn="0"/>
+              <w:rPr>
+                <w:rFonts w:ascii="Calibri Light" w:hAnsi="Calibri Light" w:cs="Calibri Light"/>
+                <w:sz w:val="28"/>
+                <w:szCs w:val="28"/>
+              </w:rPr>
+            </w:pPr>
+            <w:r>
+              <w:rPr>
+                <w:rFonts w:ascii="Calibri Light" w:hAnsi="Calibri Light" w:cs="Calibri Light"/>
+                <w:sz w:val="28"/>
+                <w:szCs w:val="28"/>
+              </w:rPr>
+              <w:t xml:space="preserve">Pago de proyecto o tareas </w:t>
+            </w:r>
+          </w:p>
+        </w:tc>
+        <w:tc>
+          <w:tcPr>
+            <w:tcW w:w="3399" w:type="dxa"/>
+          </w:tcPr>
+          <w:p>
+            <w:pPr>
+              <w:cnfStyle w:val="000000100000" w:firstRow="0" w:lastRow="0" w:firstColumn="0" w:lastColumn="0" w:oddVBand="0" w:evenVBand="0" w:oddHBand="1" w:evenHBand="0" w:firstRowFirstColumn="0" w:firstRowLastColumn="0" w:lastRowFirstColumn="0" w:lastRowLastColumn="0"/>
+              <w:rPr>
+                <w:rFonts w:ascii="Calibri Light" w:hAnsi="Calibri Light" w:cs="Calibri Light"/>
+                <w:sz w:val="28"/>
+                <w:szCs w:val="28"/>
+              </w:rPr>
+            </w:pPr>
+            <w:r>
+              <w:rPr>
+                <w:rFonts w:ascii="Calibri Light" w:hAnsi="Calibri Light" w:cs="Calibri Light"/>
+                <w:sz w:val="28"/>
+                <w:szCs w:val="28"/>
+              </w:rPr>
+              <w:t>Cada usuario está dispuesto a pagar a los usuarios involucrados en una banca virtual</w:t>
+            </w:r>
+          </w:p>
+          <w:p>
+            <w:pPr>
+              <w:cnfStyle w:val="000000100000" w:firstRow="0" w:lastRow="0" w:firstColumn="0" w:lastColumn="0" w:oddVBand="0" w:evenVBand="0" w:oddHBand="1" w:evenHBand="0" w:firstRowFirstColumn="0" w:firstRowLastColumn="0" w:lastRowFirstColumn="0" w:lastRowLastColumn="0"/>
+              <w:rPr>
+                <w:rFonts w:ascii="Calibri Light" w:hAnsi="Calibri Light" w:cs="Calibri Light"/>
+                <w:sz w:val="28"/>
+                <w:szCs w:val="28"/>
+              </w:rPr>
+            </w:pPr>
+          </w:p>
+        </w:tc>
+        <w:tc>
+          <w:tcPr>
+            <w:tcW w:w="1483" w:type="dxa"/>
+          </w:tcPr>
+          <w:p>
+            <w:pPr>
+              <w:cnfStyle w:val="000000100000" w:firstRow="0" w:lastRow="0" w:firstColumn="0" w:lastColumn="0" w:oddVBand="0" w:evenVBand="0" w:oddHBand="1" w:evenHBand="0" w:firstRowFirstColumn="0" w:firstRowLastColumn="0" w:lastRowFirstColumn="0" w:lastRowLastColumn="0"/>
+              <w:rPr>
+                <w:rFonts w:ascii="Calibri Light" w:hAnsi="Calibri Light" w:cs="Calibri Light"/>
+                <w:sz w:val="28"/>
+                <w:szCs w:val="28"/>
+              </w:rPr>
+            </w:pPr>
+            <w:r>
+              <w:rPr>
+                <w:rFonts w:ascii="Calibri Light" w:hAnsi="Calibri Light" w:cs="Calibri Light"/>
+                <w:sz w:val="28"/>
+                <w:szCs w:val="28"/>
+              </w:rPr>
+              <w:t>No evidente</w:t>
+            </w:r>
+          </w:p>
+        </w:tc>
+        <w:tc>
+          <w:tcPr>
+            <w:tcW w:w="1823" w:type="dxa"/>
+          </w:tcPr>
+          <w:p>
+            <w:pPr>
+              <w:cnfStyle w:val="000000100000" w:firstRow="0" w:lastRow="0" w:firstColumn="0" w:lastColumn="0" w:oddVBand="0" w:evenVBand="0" w:oddHBand="1" w:evenHBand="0" w:firstRowFirstColumn="0" w:firstRowLastColumn="0" w:lastRowFirstColumn="0" w:lastRowLastColumn="0"/>
+              <w:rPr>
+                <w:rFonts w:ascii="Calibri Light" w:hAnsi="Calibri Light" w:cs="Calibri Light"/>
+                <w:sz w:val="28"/>
+                <w:szCs w:val="28"/>
+              </w:rPr>
+            </w:pPr>
+          </w:p>
+        </w:tc>
+      </w:tr>
+      <w:tr>
+        <w:trPr>
+          <w:trHeight w:val="539"/>
+        </w:trPr>
+        <w:tc>
+          <w:tcPr>
+            <w:cnfStyle w:val="001000000000" w:firstRow="0" w:lastRow="0" w:firstColumn="1" w:lastColumn="0" w:oddVBand="0" w:evenVBand="0" w:oddHBand="0" w:evenHBand="0" w:firstRowFirstColumn="0" w:firstRowLastColumn="0" w:lastRowFirstColumn="0" w:lastRowLastColumn="0"/>
+            <w:tcW w:w="718" w:type="dxa"/>
+          </w:tcPr>
+          <w:p>
+            <w:pPr>
+              <w:rPr>
+                <w:rFonts w:ascii="Calibri Light" w:hAnsi="Calibri Light" w:cs="Calibri Light"/>
+                <w:sz w:val="28"/>
+                <w:szCs w:val="28"/>
+              </w:rPr>
+            </w:pPr>
+            <w:r>
+              <w:rPr>
+                <w:rFonts w:ascii="Calibri Light" w:hAnsi="Calibri Light" w:cs="Calibri Light"/>
+                <w:sz w:val="28"/>
+                <w:szCs w:val="28"/>
+              </w:rPr>
+              <w:t xml:space="preserve">21 </w:t>
+            </w:r>
+          </w:p>
+        </w:tc>
+        <w:tc>
+          <w:tcPr>
+            <w:tcW w:w="1971" w:type="dxa"/>
+          </w:tcPr>
+          <w:p>
+            <w:pPr>
+              <w:cnfStyle w:val="000000000000" w:firstRow="0" w:lastRow="0" w:firstColumn="0" w:lastColumn="0" w:oddVBand="0" w:evenVBand="0" w:oddHBand="0" w:evenHBand="0" w:firstRowFirstColumn="0" w:firstRowLastColumn="0" w:lastRowFirstColumn="0" w:lastRowLastColumn="0"/>
+              <w:rPr>
+                <w:rFonts w:ascii="Calibri Light" w:hAnsi="Calibri Light" w:cs="Calibri Light"/>
+                <w:sz w:val="28"/>
+                <w:szCs w:val="28"/>
+              </w:rPr>
+            </w:pPr>
+            <w:r>
+              <w:rPr>
+                <w:rFonts w:ascii="Calibri Light" w:hAnsi="Calibri Light" w:cs="Calibri Light"/>
+                <w:sz w:val="28"/>
+                <w:szCs w:val="28"/>
+              </w:rPr>
+              <w:t>Reportes</w:t>
+            </w:r>
+          </w:p>
+        </w:tc>
+        <w:tc>
+          <w:tcPr>
+            <w:tcW w:w="3399" w:type="dxa"/>
+          </w:tcPr>
+          <w:p>
+            <w:pPr>
+              <w:cnfStyle w:val="000000000000" w:firstRow="0" w:lastRow="0" w:firstColumn="0" w:lastColumn="0" w:oddVBand="0" w:evenVBand="0" w:oddHBand="0" w:evenHBand="0" w:firstRowFirstColumn="0" w:firstRowLastColumn="0" w:lastRowFirstColumn="0" w:lastRowLastColumn="0"/>
+              <w:rPr>
+                <w:rFonts w:ascii="Calibri Light" w:hAnsi="Calibri Light" w:cs="Calibri Light"/>
+                <w:sz w:val="28"/>
+                <w:szCs w:val="28"/>
+              </w:rPr>
+            </w:pPr>
+            <w:r>
+              <w:rPr>
+                <w:rFonts w:ascii="Calibri Light" w:hAnsi="Calibri Light" w:cs="Calibri Light"/>
+                <w:sz w:val="28"/>
+                <w:szCs w:val="28"/>
+              </w:rPr>
+              <w:t>El administrador encargado de realizar reportes respaldos</w:t>
+            </w:r>
+          </w:p>
+        </w:tc>
+        <w:tc>
+          <w:tcPr>
+            <w:tcW w:w="1483" w:type="dxa"/>
+          </w:tcPr>
+          <w:p>
+            <w:pPr>
+              <w:cnfStyle w:val="000000000000" w:firstRow="0" w:lastRow="0" w:firstColumn="0" w:lastColumn="0" w:oddVBand="0" w:evenVBand="0" w:oddHBand="0" w:evenHBand="0" w:firstRowFirstColumn="0" w:firstRowLastColumn="0" w:lastRowFirstColumn="0" w:lastRowLastColumn="0"/>
+              <w:rPr>
+                <w:rFonts w:ascii="Calibri Light" w:hAnsi="Calibri Light" w:cs="Calibri Light"/>
+                <w:sz w:val="28"/>
+                <w:szCs w:val="28"/>
+              </w:rPr>
+            </w:pPr>
+            <w:r>
+              <w:rPr>
+                <w:rFonts w:ascii="Calibri Light" w:hAnsi="Calibri Light" w:cs="Calibri Light"/>
+                <w:sz w:val="28"/>
+                <w:szCs w:val="28"/>
+              </w:rPr>
+              <w:t>Evidente</w:t>
+            </w:r>
+          </w:p>
+        </w:tc>
+        <w:tc>
+          <w:tcPr>
+            <w:tcW w:w="1823" w:type="dxa"/>
+          </w:tcPr>
+          <w:p>
+            <w:pPr>
+              <w:cnfStyle w:val="000000000000" w:firstRow="0" w:lastRow="0" w:firstColumn="0" w:lastColumn="0" w:oddVBand="0" w:evenVBand="0" w:oddHBand="0" w:evenHBand="0" w:firstRowFirstColumn="0" w:firstRowLastColumn="0" w:lastRowFirstColumn="0" w:lastRowLastColumn="0"/>
+              <w:rPr>
+                <w:rFonts w:ascii="Calibri Light" w:hAnsi="Calibri Light" w:cs="Calibri Light"/>
+                <w:sz w:val="28"/>
+                <w:szCs w:val="28"/>
+              </w:rPr>
+            </w:pPr>
+          </w:p>
+        </w:tc>
+      </w:tr>
+      <w:tr>
+        <w:trPr>
+          <w:cnfStyle w:val="000000100000" w:firstRow="0" w:lastRow="0" w:firstColumn="0" w:lastColumn="0" w:oddVBand="0" w:evenVBand="0" w:oddHBand="1" w:evenHBand="0" w:firstRowFirstColumn="0" w:firstRowLastColumn="0" w:lastRowFirstColumn="0" w:lastRowLastColumn="0"/>
+          <w:trHeight w:val="539"/>
+        </w:trPr>
+        <w:tc>
+          <w:tcPr>
+            <w:cnfStyle w:val="001000000000" w:firstRow="0" w:lastRow="0" w:firstColumn="1" w:lastColumn="0" w:oddVBand="0" w:evenVBand="0" w:oddHBand="0" w:evenHBand="0" w:firstRowFirstColumn="0" w:firstRowLastColumn="0" w:lastRowFirstColumn="0" w:lastRowLastColumn="0"/>
+            <w:tcW w:w="718" w:type="dxa"/>
+          </w:tcPr>
+          <w:p>
+            <w:pPr>
+              <w:rPr>
+                <w:rFonts w:ascii="Calibri Light" w:hAnsi="Calibri Light" w:cs="Calibri Light"/>
+                <w:sz w:val="28"/>
+                <w:szCs w:val="28"/>
+              </w:rPr>
+            </w:pPr>
+            <w:r>
+              <w:rPr>
+                <w:rFonts w:ascii="Calibri Light" w:hAnsi="Calibri Light" w:cs="Calibri Light"/>
+                <w:sz w:val="28"/>
+                <w:szCs w:val="28"/>
+              </w:rPr>
+              <w:t>22</w:t>
+            </w:r>
+          </w:p>
+        </w:tc>
+        <w:tc>
+          <w:tcPr>
+            <w:tcW w:w="1971" w:type="dxa"/>
+          </w:tcPr>
+          <w:p>
+            <w:pPr>
+              <w:cnfStyle w:val="000000100000" w:firstRow="0" w:lastRow="0" w:firstColumn="0" w:lastColumn="0" w:oddVBand="0" w:evenVBand="0" w:oddHBand="1" w:evenHBand="0" w:firstRowFirstColumn="0" w:firstRowLastColumn="0" w:lastRowFirstColumn="0" w:lastRowLastColumn="0"/>
+              <w:rPr>
+                <w:rFonts w:ascii="Calibri Light" w:hAnsi="Calibri Light" w:cs="Calibri Light"/>
+                <w:sz w:val="28"/>
+                <w:szCs w:val="28"/>
+              </w:rPr>
+            </w:pPr>
+            <w:r>
+              <w:rPr>
+                <w:rFonts w:ascii="Calibri Light" w:hAnsi="Calibri Light" w:cs="Calibri Light"/>
+                <w:sz w:val="28"/>
+                <w:szCs w:val="28"/>
+              </w:rPr>
+              <w:t>Comentarios</w:t>
+            </w:r>
+          </w:p>
+        </w:tc>
+        <w:tc>
+          <w:tcPr>
+            <w:tcW w:w="3399" w:type="dxa"/>
+          </w:tcPr>
+          <w:p>
+            <w:pPr>
+              <w:cnfStyle w:val="000000100000" w:firstRow="0" w:lastRow="0" w:firstColumn="0" w:lastColumn="0" w:oddVBand="0" w:evenVBand="0" w:oddHBand="1" w:evenHBand="0" w:firstRowFirstColumn="0" w:firstRowLastColumn="0" w:lastRowFirstColumn="0" w:lastRowLastColumn="0"/>
+              <w:rPr>
+                <w:rFonts w:ascii="Calibri Light" w:hAnsi="Calibri Light" w:cs="Calibri Light"/>
+                <w:sz w:val="28"/>
+                <w:szCs w:val="28"/>
+              </w:rPr>
+            </w:pPr>
+            <w:r>
+              <w:rPr>
+                <w:rFonts w:ascii="Calibri Light" w:hAnsi="Calibri Light" w:cs="Calibri Light"/>
+                <w:sz w:val="28"/>
+                <w:szCs w:val="28"/>
+              </w:rPr>
+              <w:t>los pueden visualizar usuario y administrador de proyecto</w:t>
+            </w:r>
+          </w:p>
+        </w:tc>
+        <w:tc>
+          <w:tcPr>
+            <w:tcW w:w="1483" w:type="dxa"/>
+          </w:tcPr>
+          <w:p>
+            <w:pPr>
+              <w:cnfStyle w:val="000000100000" w:firstRow="0" w:lastRow="0" w:firstColumn="0" w:lastColumn="0" w:oddVBand="0" w:evenVBand="0" w:oddHBand="1" w:evenHBand="0" w:firstRowFirstColumn="0" w:firstRowLastColumn="0" w:lastRowFirstColumn="0" w:lastRowLastColumn="0"/>
+              <w:rPr>
+                <w:rFonts w:ascii="Calibri Light" w:hAnsi="Calibri Light" w:cs="Calibri Light"/>
+                <w:sz w:val="28"/>
+                <w:szCs w:val="28"/>
+              </w:rPr>
+            </w:pPr>
+            <w:r>
+              <w:rPr>
+                <w:rFonts w:ascii="Calibri Light" w:hAnsi="Calibri Light" w:cs="Calibri Light"/>
+                <w:sz w:val="28"/>
+                <w:szCs w:val="28"/>
+              </w:rPr>
+              <w:t>No evidente</w:t>
+            </w:r>
+          </w:p>
+        </w:tc>
+        <w:tc>
+          <w:tcPr>
+            <w:tcW w:w="1823" w:type="dxa"/>
+          </w:tcPr>
+          <w:p>
+            <w:pPr>
+              <w:cnfStyle w:val="000000100000" w:firstRow="0" w:lastRow="0" w:firstColumn="0" w:lastColumn="0" w:oddVBand="0" w:evenVBand="0" w:oddHBand="1" w:evenHBand="0" w:firstRowFirstColumn="0" w:firstRowLastColumn="0" w:lastRowFirstColumn="0" w:lastRowLastColumn="0"/>
+              <w:rPr>
+                <w:rFonts w:ascii="Calibri Light" w:hAnsi="Calibri Light" w:cs="Calibri Light"/>
+                <w:sz w:val="28"/>
+                <w:szCs w:val="28"/>
+              </w:rPr>
+            </w:pPr>
+          </w:p>
+        </w:tc>
+      </w:tr>
+      <w:tr>
+        <w:trPr>
+          <w:trHeight w:val="539"/>
+        </w:trPr>
+        <w:tc>
+          <w:tcPr>
+            <w:cnfStyle w:val="001000000000" w:firstRow="0" w:lastRow="0" w:firstColumn="1" w:lastColumn="0" w:oddVBand="0" w:evenVBand="0" w:oddHBand="0" w:evenHBand="0" w:firstRowFirstColumn="0" w:firstRowLastColumn="0" w:lastRowFirstColumn="0" w:lastRowLastColumn="0"/>
+            <w:tcW w:w="718" w:type="dxa"/>
+          </w:tcPr>
+          <w:p>
+            <w:pPr>
+              <w:rPr>
+                <w:rFonts w:ascii="Calibri Light" w:hAnsi="Calibri Light" w:cs="Calibri Light"/>
+                <w:sz w:val="28"/>
+                <w:szCs w:val="28"/>
+              </w:rPr>
+            </w:pPr>
+          </w:p>
+        </w:tc>
+        <w:tc>
+          <w:tcPr>
+            <w:tcW w:w="1971" w:type="dxa"/>
+          </w:tcPr>
+          <w:p>
+            <w:pPr>
+              <w:cnfStyle w:val="000000000000" w:firstRow="0" w:lastRow="0" w:firstColumn="0" w:lastColumn="0" w:oddVBand="0" w:evenVBand="0" w:oddHBand="0" w:evenHBand="0" w:firstRowFirstColumn="0" w:firstRowLastColumn="0" w:lastRowFirstColumn="0" w:lastRowLastColumn="0"/>
+              <w:rPr>
+                <w:rFonts w:ascii="Calibri Light" w:hAnsi="Calibri Light" w:cs="Calibri Light"/>
+                <w:sz w:val="28"/>
+                <w:szCs w:val="28"/>
+              </w:rPr>
+            </w:pPr>
+          </w:p>
+        </w:tc>
+        <w:tc>
+          <w:tcPr>
+            <w:tcW w:w="3399" w:type="dxa"/>
+          </w:tcPr>
+          <w:p>
+            <w:pPr>
+              <w:cnfStyle w:val="000000000000" w:firstRow="0" w:lastRow="0" w:firstColumn="0" w:lastColumn="0" w:oddVBand="0" w:evenVBand="0" w:oddHBand="0" w:evenHBand="0" w:firstRowFirstColumn="0" w:firstRowLastColumn="0" w:lastRowFirstColumn="0" w:lastRowLastColumn="0"/>
+              <w:rPr>
+                <w:rFonts w:ascii="Calibri Light" w:hAnsi="Calibri Light" w:cs="Calibri Light"/>
+                <w:sz w:val="28"/>
+                <w:szCs w:val="28"/>
+              </w:rPr>
+            </w:pPr>
+          </w:p>
+        </w:tc>
+        <w:tc>
+          <w:tcPr>
+            <w:tcW w:w="1483" w:type="dxa"/>
+          </w:tcPr>
+          <w:p>
+            <w:pPr>
+              <w:cnfStyle w:val="000000000000" w:firstRow="0" w:lastRow="0" w:firstColumn="0" w:lastColumn="0" w:oddVBand="0" w:evenVBand="0" w:oddHBand="0" w:evenHBand="0" w:firstRowFirstColumn="0" w:firstRowLastColumn="0" w:lastRowFirstColumn="0" w:lastRowLastColumn="0"/>
+              <w:rPr>
+                <w:rFonts w:ascii="Calibri Light" w:hAnsi="Calibri Light" w:cs="Calibri Light"/>
+                <w:sz w:val="28"/>
+                <w:szCs w:val="28"/>
+              </w:rPr>
+            </w:pPr>
+          </w:p>
+        </w:tc>
+        <w:tc>
+          <w:tcPr>
+            <w:tcW w:w="1823" w:type="dxa"/>
+          </w:tcPr>
+          <w:p>
+            <w:pPr>
+              <w:cnfStyle w:val="000000000000" w:firstRow="0" w:lastRow="0" w:firstColumn="0" w:lastColumn="0" w:oddVBand="0" w:evenVBand="0" w:oddHBand="0" w:evenHBand="0" w:firstRowFirstColumn="0" w:firstRowLastColumn="0" w:lastRowFirstColumn="0" w:lastRowLastColumn="0"/>
+              <w:rPr>
+                <w:rFonts w:ascii="Calibri Light" w:hAnsi="Calibri Light" w:cs="Calibri Light"/>
+                <w:sz w:val="28"/>
+                <w:szCs w:val="28"/>
+              </w:rPr>
+            </w:pPr>
           </w:p>
         </w:tc>
       </w:tr>
@@ -4350,14 +5962,14 @@
       <w:pPr>
         <w:pStyle w:val="Ttulo2"/>
       </w:pPr>
-      <w:bookmarkStart w:id="9" w:name="_Toc500431422"/>
+      <w:bookmarkStart w:id="8" w:name="_Toc500431422"/>
       <w:r>
         <w:t>Atributos</w:t>
       </w:r>
       <w:r>
         <w:t xml:space="preserve"> del sistema</w:t>
       </w:r>
-      <w:bookmarkEnd w:id="9"/>
+      <w:bookmarkEnd w:id="8"/>
     </w:p>
     <w:p>
       <w:pPr>
@@ -4438,7 +6050,15 @@
                 <w:sz w:val="28"/>
                 <w:szCs w:val="28"/>
               </w:rPr>
-              <w:t xml:space="preserve">                   ATRIBUTO</w:t>
+              <w:t xml:space="preserve">                   </w:t>
+            </w:r>
+            <w:r>
+              <w:rPr>
+                <w:rFonts w:ascii="Calibri" w:hAnsi="Calibri" w:cs="Calibri"/>
+                <w:sz w:val="28"/>
+                <w:szCs w:val="28"/>
+              </w:rPr>
+              <w:t>ATRIBUTO</w:t>
             </w:r>
           </w:p>
         </w:tc>
@@ -4463,7 +6083,16 @@
                 <w:sz w:val="28"/>
                 <w:szCs w:val="28"/>
               </w:rPr>
-              <w:t>DETALLES Y RESTRICCIONES DE FRONTERA</w:t>
+              <w:t>DE</w:t>
+            </w:r>
+            <w:r>
+              <w:rPr>
+                <w:rFonts w:ascii="Calibri" w:hAnsi="Calibri" w:cs="Calibri"/>
+                <w:b/>
+                <w:sz w:val="28"/>
+                <w:szCs w:val="28"/>
+              </w:rPr>
+              <w:t>SARROLLO</w:t>
             </w:r>
           </w:p>
         </w:tc>
@@ -4684,7 +6313,7 @@
                 <w:sz w:val="28"/>
                 <w:szCs w:val="28"/>
               </w:rPr>
-              <w:t>SQL-server</w:t>
+              <w:t>MARIADB</w:t>
             </w:r>
           </w:p>
         </w:tc>
@@ -4737,7 +6366,25 @@
                 <w:sz w:val="28"/>
                 <w:szCs w:val="28"/>
               </w:rPr>
-              <w:t xml:space="preserve">La información de cada usuario no será visible para ningún otro usuario a excepción de los moderadores y el administrador. </w:t>
+              <w:t>La información de cada usuario no será visible para ningún otro usuario a excepción d</w:t>
+            </w:r>
+            <w:r>
+              <w:rPr>
+                <w:rFonts w:ascii="Calibri" w:hAnsi="Calibri" w:cs="Calibri"/>
+                <w:color w:val="auto"/>
+                <w:sz w:val="28"/>
+                <w:szCs w:val="28"/>
+              </w:rPr>
+              <w:t>el</w:t>
+            </w:r>
+            <w:r>
+              <w:rPr>
+                <w:rFonts w:ascii="Calibri" w:hAnsi="Calibri" w:cs="Calibri"/>
+                <w:color w:val="auto"/>
+                <w:sz w:val="28"/>
+                <w:szCs w:val="28"/>
+              </w:rPr>
+              <w:t xml:space="preserve"> administrador. </w:t>
             </w:r>
           </w:p>
           <w:p>
@@ -4935,14 +6582,15 @@
       <w:pPr>
         <w:pStyle w:val="Ttulo2"/>
       </w:pPr>
-      <w:bookmarkStart w:id="10" w:name="_Toc500431423"/>
+      <w:bookmarkStart w:id="9" w:name="_Toc500431423"/>
       <w:r>
         <w:t>Clientes</w:t>
       </w:r>
-      <w:bookmarkEnd w:id="10"/>
-    </w:p>
-    <w:p>
-      <w:pPr>
+      <w:bookmarkEnd w:id="9"/>
+    </w:p>
+    <w:p>
+      <w:pPr>
+        <w:ind w:left="2160"/>
         <w:rPr>
           <w:rFonts w:ascii="Calibri" w:hAnsi="Calibri" w:cs="Calibri"/>
           <w:sz w:val="28"/>
@@ -4950,6 +6598,300 @@
           <w:lang w:val="es-ES" w:eastAsia="es-ES"/>
         </w:rPr>
       </w:pPr>
+    </w:p>
+    <w:p>
+      <w:pPr>
+        <w:ind w:left="576"/>
+        <w:rPr>
+          <w:rFonts w:ascii="Calibri" w:hAnsi="Calibri" w:cs="Calibri"/>
+          <w:sz w:val="28"/>
+          <w:szCs w:val="28"/>
+          <w:lang w:val="es-ES" w:eastAsia="es-ES"/>
+        </w:rPr>
+      </w:pPr>
+    </w:p>
+    <w:tbl>
+      <w:tblPr>
+        <w:tblStyle w:val="Tabladecuadrcula4-nfasis4"/>
+        <w:tblW w:w="0" w:type="auto"/>
+        <w:tblLook w:val="04A0" w:firstRow="1" w:lastRow="0" w:firstColumn="1" w:lastColumn="0" w:noHBand="0" w:noVBand="1"/>
+      </w:tblPr>
+      <w:tblGrid>
+        <w:gridCol w:w="3377"/>
+        <w:gridCol w:w="3432"/>
+        <w:gridCol w:w="2585"/>
+      </w:tblGrid>
+      <w:tr>
+        <w:trPr>
+          <w:cnfStyle w:val="100000000000" w:firstRow="1" w:lastRow="0" w:firstColumn="0" w:lastColumn="0" w:oddVBand="0" w:evenVBand="0" w:oddHBand="0" w:evenHBand="0" w:firstRowFirstColumn="0" w:firstRowLastColumn="0" w:lastRowFirstColumn="0" w:lastRowLastColumn="0"/>
+        </w:trPr>
+        <w:tc>
+          <w:tcPr>
+            <w:cnfStyle w:val="001000000000" w:firstRow="0" w:lastRow="0" w:firstColumn="1" w:lastColumn="0" w:oddVBand="0" w:evenVBand="0" w:oddHBand="0" w:evenHBand="0" w:firstRowFirstColumn="0" w:firstRowLastColumn="0" w:lastRowFirstColumn="0" w:lastRowLastColumn="0"/>
+            <w:tcW w:w="3377" w:type="dxa"/>
+          </w:tcPr>
+          <w:p>
+            <w:pPr>
+              <w:rPr>
+                <w:rFonts w:ascii="Calibri" w:hAnsi="Calibri" w:cs="Calibri"/>
+                <w:sz w:val="28"/>
+                <w:szCs w:val="28"/>
+                <w:lang w:val="es-ES" w:eastAsia="es-ES"/>
+              </w:rPr>
+            </w:pPr>
+            <w:r>
+              <w:rPr>
+                <w:rFonts w:ascii="Calibri" w:hAnsi="Calibri" w:cs="Calibri"/>
+                <w:sz w:val="28"/>
+                <w:szCs w:val="28"/>
+                <w:lang w:val="es-ES" w:eastAsia="es-ES"/>
+              </w:rPr>
+              <w:t>Nombre</w:t>
+            </w:r>
+          </w:p>
+        </w:tc>
+        <w:tc>
+          <w:tcPr>
+            <w:tcW w:w="3432" w:type="dxa"/>
+          </w:tcPr>
+          <w:p>
+            <w:pPr>
+              <w:cnfStyle w:val="100000000000" w:firstRow="1" w:lastRow="0" w:firstColumn="0" w:lastColumn="0" w:oddVBand="0" w:evenVBand="0" w:oddHBand="0" w:evenHBand="0" w:firstRowFirstColumn="0" w:firstRowLastColumn="0" w:lastRowFirstColumn="0" w:lastRowLastColumn="0"/>
+              <w:rPr>
+                <w:rFonts w:ascii="Calibri" w:hAnsi="Calibri" w:cs="Calibri"/>
+                <w:sz w:val="28"/>
+                <w:szCs w:val="28"/>
+                <w:lang w:val="es-ES" w:eastAsia="es-ES"/>
+              </w:rPr>
+            </w:pPr>
+            <w:r>
+              <w:rPr>
+                <w:rFonts w:ascii="Calibri" w:hAnsi="Calibri" w:cs="Calibri"/>
+                <w:sz w:val="28"/>
+                <w:szCs w:val="28"/>
+                <w:lang w:val="es-ES" w:eastAsia="es-ES"/>
+              </w:rPr>
+              <w:t xml:space="preserve">      Descripción</w:t>
+            </w:r>
+          </w:p>
+        </w:tc>
+        <w:tc>
+          <w:tcPr>
+            <w:tcW w:w="2585" w:type="dxa"/>
+          </w:tcPr>
+          <w:p>
+            <w:pPr>
+              <w:cnfStyle w:val="100000000000" w:firstRow="1" w:lastRow="0" w:firstColumn="0" w:lastColumn="0" w:oddVBand="0" w:evenVBand="0" w:oddHBand="0" w:evenHBand="0" w:firstRowFirstColumn="0" w:firstRowLastColumn="0" w:lastRowFirstColumn="0" w:lastRowLastColumn="0"/>
+              <w:rPr>
+                <w:rFonts w:ascii="Calibri" w:hAnsi="Calibri" w:cs="Calibri"/>
+                <w:sz w:val="28"/>
+                <w:szCs w:val="28"/>
+                <w:lang w:val="es-ES" w:eastAsia="es-ES"/>
+              </w:rPr>
+            </w:pPr>
+            <w:r>
+              <w:rPr>
+                <w:rFonts w:ascii="Calibri" w:hAnsi="Calibri" w:cs="Calibri"/>
+                <w:sz w:val="28"/>
+                <w:szCs w:val="28"/>
+                <w:lang w:val="es-ES" w:eastAsia="es-ES"/>
+              </w:rPr>
+              <w:t xml:space="preserve">         Modulo</w:t>
+            </w:r>
+          </w:p>
+        </w:tc>
+      </w:tr>
+      <w:tr>
+        <w:trPr>
+          <w:cnfStyle w:val="000000100000" w:firstRow="0" w:lastRow="0" w:firstColumn="0" w:lastColumn="0" w:oddVBand="0" w:evenVBand="0" w:oddHBand="1" w:evenHBand="0" w:firstRowFirstColumn="0" w:firstRowLastColumn="0" w:lastRowFirstColumn="0" w:lastRowLastColumn="0"/>
+        </w:trPr>
+        <w:tc>
+          <w:tcPr>
+            <w:cnfStyle w:val="001000000000" w:firstRow="0" w:lastRow="0" w:firstColumn="1" w:lastColumn="0" w:oddVBand="0" w:evenVBand="0" w:oddHBand="0" w:evenHBand="0" w:firstRowFirstColumn="0" w:firstRowLastColumn="0" w:lastRowFirstColumn="0" w:lastRowLastColumn="0"/>
+            <w:tcW w:w="3377" w:type="dxa"/>
+          </w:tcPr>
+          <w:p>
+            <w:pPr>
+              <w:rPr>
+                <w:rFonts w:ascii="Calibri" w:hAnsi="Calibri" w:cs="Calibri"/>
+                <w:sz w:val="28"/>
+                <w:szCs w:val="28"/>
+                <w:lang w:val="es-ES" w:eastAsia="es-ES"/>
+              </w:rPr>
+            </w:pPr>
+            <w:r>
+              <w:rPr>
+                <w:rFonts w:ascii="Calibri" w:hAnsi="Calibri" w:cs="Calibri"/>
+                <w:sz w:val="28"/>
+                <w:szCs w:val="28"/>
+                <w:lang w:val="es-ES" w:eastAsia="es-ES"/>
+              </w:rPr>
+              <w:t>administrador</w:t>
+            </w:r>
+          </w:p>
+        </w:tc>
+        <w:tc>
+          <w:tcPr>
+            <w:tcW w:w="3432" w:type="dxa"/>
+          </w:tcPr>
+          <w:p>
+            <w:pPr>
+              <w:cnfStyle w:val="000000100000" w:firstRow="0" w:lastRow="0" w:firstColumn="0" w:lastColumn="0" w:oddVBand="0" w:evenVBand="0" w:oddHBand="1" w:evenHBand="0" w:firstRowFirstColumn="0" w:firstRowLastColumn="0" w:lastRowFirstColumn="0" w:lastRowLastColumn="0"/>
+              <w:rPr>
+                <w:rFonts w:ascii="Calibri" w:hAnsi="Calibri" w:cs="Calibri"/>
+                <w:sz w:val="28"/>
+                <w:szCs w:val="28"/>
+              </w:rPr>
+            </w:pPr>
+            <w:r>
+              <w:rPr>
+                <w:rFonts w:ascii="Calibri" w:hAnsi="Calibri" w:cs="Calibri"/>
+                <w:sz w:val="28"/>
+                <w:szCs w:val="28"/>
+              </w:rPr>
+              <w:t xml:space="preserve">Encargado de toda la aplicación añadir usuarios </w:t>
+            </w:r>
+          </w:p>
+          <w:p>
+            <w:pPr>
+              <w:cnfStyle w:val="000000100000" w:firstRow="0" w:lastRow="0" w:firstColumn="0" w:lastColumn="0" w:oddVBand="0" w:evenVBand="0" w:oddHBand="1" w:evenHBand="0" w:firstRowFirstColumn="0" w:firstRowLastColumn="0" w:lastRowFirstColumn="0" w:lastRowLastColumn="0"/>
+              <w:rPr>
+                <w:rFonts w:ascii="Calibri" w:hAnsi="Calibri" w:cs="Calibri"/>
+                <w:sz w:val="28"/>
+                <w:szCs w:val="28"/>
+                <w:lang w:val="es-ES" w:eastAsia="es-ES"/>
+              </w:rPr>
+            </w:pPr>
+            <w:r>
+              <w:rPr>
+                <w:rFonts w:ascii="Calibri" w:hAnsi="Calibri" w:cs="Calibri"/>
+                <w:sz w:val="28"/>
+                <w:szCs w:val="28"/>
+                <w:lang w:val="es-ES" w:eastAsia="es-ES"/>
+              </w:rPr>
+              <w:t>Leer comentarios, estados, borrar usuarios bloquear</w:t>
+            </w:r>
+          </w:p>
+        </w:tc>
+        <w:tc>
+          <w:tcPr>
+            <w:tcW w:w="2585" w:type="dxa"/>
+          </w:tcPr>
+          <w:p>
+            <w:pPr>
+              <w:cnfStyle w:val="000000100000" w:firstRow="0" w:lastRow="0" w:firstColumn="0" w:lastColumn="0" w:oddVBand="0" w:evenVBand="0" w:oddHBand="1" w:evenHBand="0" w:firstRowFirstColumn="0" w:firstRowLastColumn="0" w:lastRowFirstColumn="0" w:lastRowLastColumn="0"/>
+              <w:rPr>
+                <w:rFonts w:ascii="Calibri" w:hAnsi="Calibri" w:cs="Calibri"/>
+                <w:sz w:val="28"/>
+                <w:szCs w:val="28"/>
+              </w:rPr>
+            </w:pPr>
+          </w:p>
+        </w:tc>
+      </w:tr>
+      <w:tr>
+        <w:tc>
+          <w:tcPr>
+            <w:cnfStyle w:val="001000000000" w:firstRow="0" w:lastRow="0" w:firstColumn="1" w:lastColumn="0" w:oddVBand="0" w:evenVBand="0" w:oddHBand="0" w:evenHBand="0" w:firstRowFirstColumn="0" w:firstRowLastColumn="0" w:lastRowFirstColumn="0" w:lastRowLastColumn="0"/>
+            <w:tcW w:w="3377" w:type="dxa"/>
+          </w:tcPr>
+          <w:p>
+            <w:pPr>
+              <w:rPr>
+                <w:rFonts w:ascii="Calibri" w:hAnsi="Calibri" w:cs="Calibri"/>
+                <w:sz w:val="28"/>
+                <w:szCs w:val="28"/>
+                <w:lang w:val="es-ES" w:eastAsia="es-ES"/>
+              </w:rPr>
+            </w:pPr>
+            <w:r>
+              <w:rPr>
+                <w:rFonts w:ascii="Calibri" w:hAnsi="Calibri" w:cs="Calibri"/>
+                <w:sz w:val="28"/>
+                <w:szCs w:val="28"/>
+                <w:lang w:val="es-ES" w:eastAsia="es-ES"/>
+              </w:rPr>
+              <w:t>Usuario</w:t>
+            </w:r>
+          </w:p>
+        </w:tc>
+        <w:tc>
+          <w:tcPr>
+            <w:tcW w:w="3432" w:type="dxa"/>
+          </w:tcPr>
+          <w:p>
+            <w:pPr>
+              <w:cnfStyle w:val="000000000000" w:firstRow="0" w:lastRow="0" w:firstColumn="0" w:lastColumn="0" w:oddVBand="0" w:evenVBand="0" w:oddHBand="0" w:evenHBand="0" w:firstRowFirstColumn="0" w:firstRowLastColumn="0" w:lastRowFirstColumn="0" w:lastRowLastColumn="0"/>
+              <w:rPr>
+                <w:rFonts w:ascii="Calibri" w:hAnsi="Calibri" w:cs="Calibri"/>
+                <w:sz w:val="28"/>
+                <w:szCs w:val="28"/>
+                <w:lang w:val="es-ES" w:eastAsia="es-ES"/>
+              </w:rPr>
+            </w:pPr>
+            <w:r>
+              <w:rPr>
+                <w:rFonts w:ascii="Calibri" w:hAnsi="Calibri" w:cs="Calibri"/>
+                <w:sz w:val="28"/>
+                <w:szCs w:val="28"/>
+              </w:rPr>
+              <w:t xml:space="preserve">Este usuario </w:t>
+            </w:r>
+            <w:r>
+              <w:rPr>
+                <w:rFonts w:ascii="Calibri" w:hAnsi="Calibri" w:cs="Calibri"/>
+                <w:sz w:val="28"/>
+                <w:szCs w:val="28"/>
+              </w:rPr>
+              <w:t>podrá realizar proyectos y tareas</w:t>
+            </w:r>
+          </w:p>
+        </w:tc>
+        <w:tc>
+          <w:tcPr>
+            <w:tcW w:w="2585" w:type="dxa"/>
+          </w:tcPr>
+          <w:p>
+            <w:pPr>
+              <w:cnfStyle w:val="000000000000" w:firstRow="0" w:lastRow="0" w:firstColumn="0" w:lastColumn="0" w:oddVBand="0" w:evenVBand="0" w:oddHBand="0" w:evenHBand="0" w:firstRowFirstColumn="0" w:firstRowLastColumn="0" w:lastRowFirstColumn="0" w:lastRowLastColumn="0"/>
+              <w:rPr>
+                <w:rFonts w:ascii="Calibri" w:hAnsi="Calibri" w:cs="Calibri"/>
+                <w:sz w:val="28"/>
+                <w:szCs w:val="28"/>
+              </w:rPr>
+            </w:pPr>
+          </w:p>
+        </w:tc>
+      </w:tr>
+    </w:tbl>
+    <w:p>
+      <w:pPr>
+        <w:rPr>
+          <w:rFonts w:ascii="Calibri" w:hAnsi="Calibri" w:cs="Calibri"/>
+          <w:sz w:val="28"/>
+          <w:szCs w:val="28"/>
+          <w:lang w:val="es-ES" w:eastAsia="es-ES"/>
+        </w:rPr>
+      </w:pPr>
+    </w:p>
+    <w:p>
+      <w:pPr>
+        <w:rPr>
+          <w:rFonts w:ascii="Calibri" w:hAnsi="Calibri" w:cs="Calibri"/>
+          <w:sz w:val="28"/>
+          <w:szCs w:val="28"/>
+          <w:lang w:val="es-ES" w:eastAsia="es-ES"/>
+        </w:rPr>
+      </w:pPr>
+      <w:r>
+        <w:rPr>
+          <w:rFonts w:ascii="Calibri" w:hAnsi="Calibri" w:cs="Calibri"/>
+          <w:sz w:val="28"/>
+          <w:szCs w:val="28"/>
+          <w:lang w:val="es-ES" w:eastAsia="es-ES"/>
+        </w:rPr>
+        <w:t>Equipo de desarrollo</w:t>
+      </w:r>
     </w:p>
     <w:p>
       <w:pPr>
@@ -4984,6 +6926,7 @@
             <w:pPr>
               <w:rPr>
                 <w:rFonts w:ascii="Calibri" w:hAnsi="Calibri" w:cs="Calibri"/>
+                <w:color w:val="auto"/>
                 <w:sz w:val="28"/>
                 <w:szCs w:val="28"/>
                 <w:lang w:val="es-ES" w:eastAsia="es-ES"/>
@@ -4992,6 +6935,7 @@
             <w:r>
               <w:rPr>
                 <w:rFonts w:ascii="Calibri" w:hAnsi="Calibri" w:cs="Calibri"/>
+                <w:color w:val="auto"/>
                 <w:sz w:val="28"/>
                 <w:szCs w:val="28"/>
                 <w:lang w:val="es-ES" w:eastAsia="es-ES"/>
@@ -5009,6 +6953,7 @@
               <w:cnfStyle w:val="100000000000" w:firstRow="1" w:lastRow="0" w:firstColumn="0" w:lastColumn="0" w:oddVBand="0" w:evenVBand="0" w:oddHBand="0" w:evenHBand="0" w:firstRowFirstColumn="0" w:firstRowLastColumn="0" w:lastRowFirstColumn="0" w:lastRowLastColumn="0"/>
               <w:rPr>
                 <w:rFonts w:ascii="Calibri" w:hAnsi="Calibri" w:cs="Calibri"/>
+                <w:color w:val="auto"/>
                 <w:sz w:val="28"/>
                 <w:szCs w:val="28"/>
                 <w:lang w:val="es-ES" w:eastAsia="es-ES"/>
@@ -5017,6 +6962,7 @@
             <w:r>
               <w:rPr>
                 <w:rFonts w:ascii="Calibri" w:hAnsi="Calibri" w:cs="Calibri"/>
+                <w:color w:val="auto"/>
                 <w:sz w:val="28"/>
                 <w:szCs w:val="28"/>
                 <w:lang w:val="es-ES" w:eastAsia="es-ES"/>
@@ -5039,6 +6985,7 @@
             <w:pPr>
               <w:rPr>
                 <w:rFonts w:ascii="Calibri" w:hAnsi="Calibri" w:cs="Calibri"/>
+                <w:b w:val="0"/>
                 <w:sz w:val="28"/>
                 <w:szCs w:val="28"/>
                 <w:lang w:val="es-ES" w:eastAsia="es-ES"/>
@@ -5047,11 +6994,12 @@
             <w:r>
               <w:rPr>
                 <w:rFonts w:ascii="Calibri" w:hAnsi="Calibri" w:cs="Calibri"/>
+                <w:b w:val="0"/>
                 <w:sz w:val="28"/>
                 <w:szCs w:val="28"/>
                 <w:lang w:val="es-ES" w:eastAsia="es-ES"/>
               </w:rPr>
-              <w:t>Empresa</w:t>
+              <w:t>Juan José Chitay lux</w:t>
             </w:r>
           </w:p>
         </w:tc>
@@ -5074,8 +7022,9 @@
                 <w:rFonts w:ascii="Calibri" w:hAnsi="Calibri" w:cs="Calibri"/>
                 <w:sz w:val="28"/>
                 <w:szCs w:val="28"/>
-              </w:rPr>
-              <w:t>Dueño de software incluidos en la plataforma.</w:t>
+                <w:lang w:val="es-ES" w:eastAsia="es-ES"/>
+              </w:rPr>
+              <w:t>administrador</w:t>
             </w:r>
           </w:p>
         </w:tc>
@@ -5090,6 +7039,7 @@
             <w:pPr>
               <w:rPr>
                 <w:rFonts w:ascii="Calibri" w:hAnsi="Calibri" w:cs="Calibri"/>
+                <w:b w:val="0"/>
                 <w:sz w:val="28"/>
                 <w:szCs w:val="28"/>
                 <w:lang w:val="es-ES" w:eastAsia="es-ES"/>
@@ -5098,11 +7048,12 @@
             <w:r>
               <w:rPr>
                 <w:rFonts w:ascii="Calibri" w:hAnsi="Calibri" w:cs="Calibri"/>
+                <w:b w:val="0"/>
                 <w:sz w:val="28"/>
                 <w:szCs w:val="28"/>
                 <w:lang w:val="es-ES" w:eastAsia="es-ES"/>
               </w:rPr>
-              <w:t>Básico</w:t>
+              <w:t>Juan José Chitay lux</w:t>
             </w:r>
           </w:p>
         </w:tc>
@@ -5125,8 +7076,9 @@
                 <w:rFonts w:ascii="Calibri" w:hAnsi="Calibri" w:cs="Calibri"/>
                 <w:sz w:val="28"/>
                 <w:szCs w:val="28"/>
-              </w:rPr>
-              <w:t>Este usuario podrá hacer búsquedas de algún software y dar su realimentación.</w:t>
+                <w:lang w:val="es-ES" w:eastAsia="es-ES"/>
+              </w:rPr>
+              <w:t>Desarrollador de aplicación</w:t>
             </w:r>
           </w:p>
         </w:tc>
@@ -5144,6 +7096,7 @@
             <w:pPr>
               <w:rPr>
                 <w:rFonts w:ascii="Calibri" w:hAnsi="Calibri" w:cs="Calibri"/>
+                <w:b w:val="0"/>
                 <w:sz w:val="28"/>
                 <w:szCs w:val="28"/>
                 <w:lang w:val="es-ES" w:eastAsia="es-ES"/>
@@ -5152,11 +7105,12 @@
             <w:r>
               <w:rPr>
                 <w:rFonts w:ascii="Calibri" w:hAnsi="Calibri" w:cs="Calibri"/>
+                <w:b w:val="0"/>
                 <w:sz w:val="28"/>
                 <w:szCs w:val="28"/>
                 <w:lang w:val="es-ES" w:eastAsia="es-ES"/>
               </w:rPr>
-              <w:t>Administrador</w:t>
+              <w:t>Juan José Chitay lux</w:t>
             </w:r>
           </w:p>
         </w:tc>
@@ -5179,8 +7133,9 @@
                 <w:rFonts w:ascii="Calibri" w:hAnsi="Calibri" w:cs="Calibri"/>
                 <w:sz w:val="28"/>
                 <w:szCs w:val="28"/>
-              </w:rPr>
-              <w:t>Es el encargado de ingresar todas las colecciones de software, encargado de gestionar todas las configuraciones</w:t>
+                <w:lang w:val="es-ES" w:eastAsia="es-ES"/>
+              </w:rPr>
+              <w:t>Tester</w:t>
             </w:r>
           </w:p>
         </w:tc>
@@ -5195,6 +7150,7 @@
             <w:pPr>
               <w:rPr>
                 <w:rFonts w:ascii="Calibri" w:hAnsi="Calibri" w:cs="Calibri"/>
+                <w:b w:val="0"/>
                 <w:sz w:val="28"/>
                 <w:szCs w:val="28"/>
                 <w:lang w:val="es-ES" w:eastAsia="es-ES"/>
@@ -5203,11 +7159,12 @@
             <w:r>
               <w:rPr>
                 <w:rFonts w:ascii="Calibri" w:hAnsi="Calibri" w:cs="Calibri"/>
+                <w:b w:val="0"/>
                 <w:sz w:val="28"/>
                 <w:szCs w:val="28"/>
                 <w:lang w:val="es-ES" w:eastAsia="es-ES"/>
               </w:rPr>
-              <w:t>Premium</w:t>
+              <w:t>Juan José Chitay lux</w:t>
             </w:r>
           </w:p>
         </w:tc>
@@ -5230,8 +7187,9 @@
                 <w:rFonts w:ascii="Calibri" w:hAnsi="Calibri" w:cs="Calibri"/>
                 <w:sz w:val="28"/>
                 <w:szCs w:val="28"/>
-              </w:rPr>
-              <w:t>Podrá hacer como mínimo 2 comparaciones y como máximo 5 y, visualizar la ganadora también la de otros usuarios premium.</w:t>
+                <w:lang w:val="es-ES" w:eastAsia="es-ES"/>
+              </w:rPr>
+              <w:t>Desarrollador de base de datos</w:t>
             </w:r>
           </w:p>
         </w:tc>
@@ -5240,9 +7198,13 @@
     <w:p>
       <w:pPr>
         <w:rPr>
-          <w:rFonts w:ascii="Calibri" w:hAnsi="Calibri" w:cs="Calibri"/>
-          <w:sz w:val="28"/>
-          <w:szCs w:val="28"/>
+          <w:lang w:eastAsia="es-ES"/>
+        </w:rPr>
+      </w:pPr>
+    </w:p>
+    <w:p>
+      <w:pPr>
+        <w:rPr>
           <w:lang w:val="es-ES" w:eastAsia="es-ES"/>
         </w:rPr>
       </w:pPr>
@@ -5250,316 +7212,45 @@
     <w:p>
       <w:pPr>
         <w:rPr>
-          <w:rFonts w:ascii="Calibri" w:hAnsi="Calibri" w:cs="Calibri"/>
-          <w:sz w:val="28"/>
-          <w:szCs w:val="28"/>
           <w:lang w:val="es-ES" w:eastAsia="es-ES"/>
         </w:rPr>
       </w:pPr>
-      <w:r>
-        <w:rPr>
-          <w:rFonts w:ascii="Calibri" w:hAnsi="Calibri" w:cs="Calibri"/>
-          <w:sz w:val="28"/>
-          <w:szCs w:val="28"/>
+    </w:p>
+    <w:p>
+      <w:pPr>
+        <w:rPr>
           <w:lang w:val="es-ES" w:eastAsia="es-ES"/>
         </w:rPr>
-        <w:t>Equipo de desarrollo</w:t>
-      </w:r>
-    </w:p>
-    <w:tbl>
-      <w:tblPr>
-        <w:tblStyle w:val="Tabladecuadrcula4-nfasis4"/>
-        <w:tblW w:w="0" w:type="auto"/>
-        <w:tblLook w:val="04A0" w:firstRow="1" w:lastRow="0" w:firstColumn="1" w:lastColumn="0" w:noHBand="0" w:noVBand="1"/>
-      </w:tblPr>
-      <w:tblGrid>
-        <w:gridCol w:w="4697"/>
-        <w:gridCol w:w="4697"/>
-      </w:tblGrid>
-      <w:tr>
-        <w:trPr>
-          <w:cnfStyle w:val="100000000000" w:firstRow="1" w:lastRow="0" w:firstColumn="0" w:lastColumn="0" w:oddVBand="0" w:evenVBand="0" w:oddHBand="0" w:evenHBand="0" w:firstRowFirstColumn="0" w:firstRowLastColumn="0" w:lastRowFirstColumn="0" w:lastRowLastColumn="0"/>
-        </w:trPr>
-        <w:tc>
-          <w:tcPr>
-            <w:cnfStyle w:val="001000000000" w:firstRow="0" w:lastRow="0" w:firstColumn="1" w:lastColumn="0" w:oddVBand="0" w:evenVBand="0" w:oddHBand="0" w:evenHBand="0" w:firstRowFirstColumn="0" w:firstRowLastColumn="0" w:lastRowFirstColumn="0" w:lastRowLastColumn="0"/>
-            <w:tcW w:w="4697" w:type="dxa"/>
-          </w:tcPr>
-          <w:p>
-            <w:pPr>
-              <w:rPr>
-                <w:rFonts w:ascii="Calibri" w:hAnsi="Calibri" w:cs="Calibri"/>
-                <w:color w:val="auto"/>
-                <w:sz w:val="28"/>
-                <w:szCs w:val="28"/>
-                <w:lang w:val="es-ES" w:eastAsia="es-ES"/>
-              </w:rPr>
-            </w:pPr>
-            <w:r>
-              <w:rPr>
-                <w:rFonts w:ascii="Calibri" w:hAnsi="Calibri" w:cs="Calibri"/>
-                <w:color w:val="auto"/>
-                <w:sz w:val="28"/>
-                <w:szCs w:val="28"/>
-                <w:lang w:val="es-ES" w:eastAsia="es-ES"/>
-              </w:rPr>
-              <w:t>Nombre</w:t>
-            </w:r>
-          </w:p>
-        </w:tc>
-        <w:tc>
-          <w:tcPr>
-            <w:tcW w:w="4697" w:type="dxa"/>
-          </w:tcPr>
-          <w:p>
-            <w:pPr>
-              <w:cnfStyle w:val="100000000000" w:firstRow="1" w:lastRow="0" w:firstColumn="0" w:lastColumn="0" w:oddVBand="0" w:evenVBand="0" w:oddHBand="0" w:evenHBand="0" w:firstRowFirstColumn="0" w:firstRowLastColumn="0" w:lastRowFirstColumn="0" w:lastRowLastColumn="0"/>
-              <w:rPr>
-                <w:rFonts w:ascii="Calibri" w:hAnsi="Calibri" w:cs="Calibri"/>
-                <w:color w:val="auto"/>
-                <w:sz w:val="28"/>
-                <w:szCs w:val="28"/>
-                <w:lang w:val="es-ES" w:eastAsia="es-ES"/>
-              </w:rPr>
-            </w:pPr>
-            <w:r>
-              <w:rPr>
-                <w:rFonts w:ascii="Calibri" w:hAnsi="Calibri" w:cs="Calibri"/>
-                <w:color w:val="auto"/>
-                <w:sz w:val="28"/>
-                <w:szCs w:val="28"/>
-                <w:lang w:val="es-ES" w:eastAsia="es-ES"/>
-              </w:rPr>
-              <w:t>Rol / puesto</w:t>
-            </w:r>
-          </w:p>
-        </w:tc>
-      </w:tr>
-      <w:tr>
-        <w:trPr>
-          <w:cnfStyle w:val="000000100000" w:firstRow="0" w:lastRow="0" w:firstColumn="0" w:lastColumn="0" w:oddVBand="0" w:evenVBand="0" w:oddHBand="1" w:evenHBand="0" w:firstRowFirstColumn="0" w:firstRowLastColumn="0" w:lastRowFirstColumn="0" w:lastRowLastColumn="0"/>
-        </w:trPr>
-        <w:tc>
-          <w:tcPr>
-            <w:cnfStyle w:val="001000000000" w:firstRow="0" w:lastRow="0" w:firstColumn="1" w:lastColumn="0" w:oddVBand="0" w:evenVBand="0" w:oddHBand="0" w:evenHBand="0" w:firstRowFirstColumn="0" w:firstRowLastColumn="0" w:lastRowFirstColumn="0" w:lastRowLastColumn="0"/>
-            <w:tcW w:w="4697" w:type="dxa"/>
-          </w:tcPr>
-          <w:p>
-            <w:pPr>
-              <w:rPr>
-                <w:rFonts w:ascii="Calibri" w:hAnsi="Calibri" w:cs="Calibri"/>
-                <w:b w:val="0"/>
-                <w:sz w:val="28"/>
-                <w:szCs w:val="28"/>
-                <w:lang w:val="es-ES" w:eastAsia="es-ES"/>
-              </w:rPr>
-            </w:pPr>
-            <w:r>
-              <w:rPr>
-                <w:rFonts w:ascii="Calibri" w:hAnsi="Calibri" w:cs="Calibri"/>
-                <w:b w:val="0"/>
-                <w:sz w:val="28"/>
-                <w:szCs w:val="28"/>
-                <w:lang w:val="es-ES" w:eastAsia="es-ES"/>
-              </w:rPr>
-              <w:t>Juan José Chitay lux</w:t>
-            </w:r>
-          </w:p>
-        </w:tc>
-        <w:tc>
-          <w:tcPr>
-            <w:tcW w:w="4697" w:type="dxa"/>
-          </w:tcPr>
-          <w:p>
-            <w:pPr>
-              <w:cnfStyle w:val="000000100000" w:firstRow="0" w:lastRow="0" w:firstColumn="0" w:lastColumn="0" w:oddVBand="0" w:evenVBand="0" w:oddHBand="1" w:evenHBand="0" w:firstRowFirstColumn="0" w:firstRowLastColumn="0" w:lastRowFirstColumn="0" w:lastRowLastColumn="0"/>
-              <w:rPr>
-                <w:rFonts w:ascii="Calibri" w:hAnsi="Calibri" w:cs="Calibri"/>
-                <w:sz w:val="28"/>
-                <w:szCs w:val="28"/>
-                <w:lang w:val="es-ES" w:eastAsia="es-ES"/>
-              </w:rPr>
-            </w:pPr>
-            <w:r>
-              <w:rPr>
-                <w:rFonts w:ascii="Calibri" w:hAnsi="Calibri" w:cs="Calibri"/>
-                <w:sz w:val="28"/>
-                <w:szCs w:val="28"/>
-                <w:lang w:val="es-ES" w:eastAsia="es-ES"/>
-              </w:rPr>
-              <w:t>administrador</w:t>
-            </w:r>
-          </w:p>
-        </w:tc>
-      </w:tr>
-      <w:tr>
-        <w:tc>
-          <w:tcPr>
-            <w:cnfStyle w:val="001000000000" w:firstRow="0" w:lastRow="0" w:firstColumn="1" w:lastColumn="0" w:oddVBand="0" w:evenVBand="0" w:oddHBand="0" w:evenHBand="0" w:firstRowFirstColumn="0" w:firstRowLastColumn="0" w:lastRowFirstColumn="0" w:lastRowLastColumn="0"/>
-            <w:tcW w:w="4697" w:type="dxa"/>
-          </w:tcPr>
-          <w:p>
-            <w:pPr>
-              <w:rPr>
-                <w:rFonts w:ascii="Calibri" w:hAnsi="Calibri" w:cs="Calibri"/>
-                <w:b w:val="0"/>
-                <w:sz w:val="28"/>
-                <w:szCs w:val="28"/>
-                <w:lang w:val="es-ES" w:eastAsia="es-ES"/>
-              </w:rPr>
-            </w:pPr>
-            <w:r>
-              <w:rPr>
-                <w:rFonts w:ascii="Calibri" w:hAnsi="Calibri" w:cs="Calibri"/>
-                <w:b w:val="0"/>
-                <w:sz w:val="28"/>
-                <w:szCs w:val="28"/>
-                <w:lang w:val="es-ES" w:eastAsia="es-ES"/>
-              </w:rPr>
-              <w:t>Juan José Chitay lux</w:t>
-            </w:r>
-          </w:p>
-        </w:tc>
-        <w:tc>
-          <w:tcPr>
-            <w:tcW w:w="4697" w:type="dxa"/>
-          </w:tcPr>
-          <w:p>
-            <w:pPr>
-              <w:cnfStyle w:val="000000000000" w:firstRow="0" w:lastRow="0" w:firstColumn="0" w:lastColumn="0" w:oddVBand="0" w:evenVBand="0" w:oddHBand="0" w:evenHBand="0" w:firstRowFirstColumn="0" w:firstRowLastColumn="0" w:lastRowFirstColumn="0" w:lastRowLastColumn="0"/>
-              <w:rPr>
-                <w:rFonts w:ascii="Calibri" w:hAnsi="Calibri" w:cs="Calibri"/>
-                <w:sz w:val="28"/>
-                <w:szCs w:val="28"/>
-                <w:lang w:val="es-ES" w:eastAsia="es-ES"/>
-              </w:rPr>
-            </w:pPr>
-            <w:r>
-              <w:rPr>
-                <w:rFonts w:ascii="Calibri" w:hAnsi="Calibri" w:cs="Calibri"/>
-                <w:sz w:val="28"/>
-                <w:szCs w:val="28"/>
-                <w:lang w:val="es-ES" w:eastAsia="es-ES"/>
-              </w:rPr>
-              <w:t>Desarrollador de aplicación</w:t>
-            </w:r>
-          </w:p>
-        </w:tc>
-      </w:tr>
-      <w:tr>
-        <w:trPr>
-          <w:cnfStyle w:val="000000100000" w:firstRow="0" w:lastRow="0" w:firstColumn="0" w:lastColumn="0" w:oddVBand="0" w:evenVBand="0" w:oddHBand="1" w:evenHBand="0" w:firstRowFirstColumn="0" w:firstRowLastColumn="0" w:lastRowFirstColumn="0" w:lastRowLastColumn="0"/>
-        </w:trPr>
-        <w:tc>
-          <w:tcPr>
-            <w:cnfStyle w:val="001000000000" w:firstRow="0" w:lastRow="0" w:firstColumn="1" w:lastColumn="0" w:oddVBand="0" w:evenVBand="0" w:oddHBand="0" w:evenHBand="0" w:firstRowFirstColumn="0" w:firstRowLastColumn="0" w:lastRowFirstColumn="0" w:lastRowLastColumn="0"/>
-            <w:tcW w:w="4697" w:type="dxa"/>
-          </w:tcPr>
-          <w:p>
-            <w:pPr>
-              <w:rPr>
-                <w:rFonts w:ascii="Calibri" w:hAnsi="Calibri" w:cs="Calibri"/>
-                <w:b w:val="0"/>
-                <w:sz w:val="28"/>
-                <w:szCs w:val="28"/>
-                <w:lang w:val="es-ES" w:eastAsia="es-ES"/>
-              </w:rPr>
-            </w:pPr>
-            <w:r>
-              <w:rPr>
-                <w:rFonts w:ascii="Calibri" w:hAnsi="Calibri" w:cs="Calibri"/>
-                <w:b w:val="0"/>
-                <w:sz w:val="28"/>
-                <w:szCs w:val="28"/>
-                <w:lang w:val="es-ES" w:eastAsia="es-ES"/>
-              </w:rPr>
-              <w:t>Juan José Chitay lux</w:t>
-            </w:r>
-          </w:p>
-        </w:tc>
-        <w:tc>
-          <w:tcPr>
-            <w:tcW w:w="4697" w:type="dxa"/>
-          </w:tcPr>
-          <w:p>
-            <w:pPr>
-              <w:cnfStyle w:val="000000100000" w:firstRow="0" w:lastRow="0" w:firstColumn="0" w:lastColumn="0" w:oddVBand="0" w:evenVBand="0" w:oddHBand="1" w:evenHBand="0" w:firstRowFirstColumn="0" w:firstRowLastColumn="0" w:lastRowFirstColumn="0" w:lastRowLastColumn="0"/>
-              <w:rPr>
-                <w:rFonts w:ascii="Calibri" w:hAnsi="Calibri" w:cs="Calibri"/>
-                <w:sz w:val="28"/>
-                <w:szCs w:val="28"/>
-                <w:lang w:val="es-ES" w:eastAsia="es-ES"/>
-              </w:rPr>
-            </w:pPr>
-            <w:proofErr w:type="spellStart"/>
-            <w:r>
-              <w:rPr>
-                <w:rFonts w:ascii="Calibri" w:hAnsi="Calibri" w:cs="Calibri"/>
-                <w:sz w:val="28"/>
-                <w:szCs w:val="28"/>
-                <w:lang w:val="es-ES" w:eastAsia="es-ES"/>
-              </w:rPr>
-              <w:t>Tester</w:t>
-            </w:r>
-            <w:proofErr w:type="spellEnd"/>
-          </w:p>
-        </w:tc>
-      </w:tr>
-      <w:tr>
-        <w:tc>
-          <w:tcPr>
-            <w:cnfStyle w:val="001000000000" w:firstRow="0" w:lastRow="0" w:firstColumn="1" w:lastColumn="0" w:oddVBand="0" w:evenVBand="0" w:oddHBand="0" w:evenHBand="0" w:firstRowFirstColumn="0" w:firstRowLastColumn="0" w:lastRowFirstColumn="0" w:lastRowLastColumn="0"/>
-            <w:tcW w:w="4697" w:type="dxa"/>
-          </w:tcPr>
-          <w:p>
-            <w:pPr>
-              <w:rPr>
-                <w:rFonts w:ascii="Calibri" w:hAnsi="Calibri" w:cs="Calibri"/>
-                <w:b w:val="0"/>
-                <w:sz w:val="28"/>
-                <w:szCs w:val="28"/>
-                <w:lang w:val="es-ES" w:eastAsia="es-ES"/>
-              </w:rPr>
-            </w:pPr>
-            <w:r>
-              <w:rPr>
-                <w:rFonts w:ascii="Calibri" w:hAnsi="Calibri" w:cs="Calibri"/>
-                <w:b w:val="0"/>
-                <w:sz w:val="28"/>
-                <w:szCs w:val="28"/>
-                <w:lang w:val="es-ES" w:eastAsia="es-ES"/>
-              </w:rPr>
-              <w:t>Juan José Chitay lux</w:t>
-            </w:r>
-          </w:p>
-        </w:tc>
-        <w:tc>
-          <w:tcPr>
-            <w:tcW w:w="4697" w:type="dxa"/>
-          </w:tcPr>
-          <w:p>
-            <w:pPr>
-              <w:cnfStyle w:val="000000000000" w:firstRow="0" w:lastRow="0" w:firstColumn="0" w:lastColumn="0" w:oddVBand="0" w:evenVBand="0" w:oddHBand="0" w:evenHBand="0" w:firstRowFirstColumn="0" w:firstRowLastColumn="0" w:lastRowFirstColumn="0" w:lastRowLastColumn="0"/>
-              <w:rPr>
-                <w:rFonts w:ascii="Calibri" w:hAnsi="Calibri" w:cs="Calibri"/>
-                <w:sz w:val="28"/>
-                <w:szCs w:val="28"/>
-                <w:lang w:val="es-ES" w:eastAsia="es-ES"/>
-              </w:rPr>
-            </w:pPr>
-            <w:r>
-              <w:rPr>
-                <w:rFonts w:ascii="Calibri" w:hAnsi="Calibri" w:cs="Calibri"/>
-                <w:sz w:val="28"/>
-                <w:szCs w:val="28"/>
-                <w:lang w:val="es-ES" w:eastAsia="es-ES"/>
-              </w:rPr>
-              <w:t>Desarrollador de base de datos</w:t>
-            </w:r>
-          </w:p>
-        </w:tc>
-      </w:tr>
-    </w:tbl>
+      </w:pPr>
+    </w:p>
+    <w:p>
+      <w:pPr>
+        <w:rPr>
+          <w:lang w:val="es-ES" w:eastAsia="es-ES"/>
+        </w:rPr>
+      </w:pPr>
+    </w:p>
+    <w:p>
+      <w:pPr>
+        <w:rPr>
+          <w:lang w:val="es-ES" w:eastAsia="es-ES"/>
+        </w:rPr>
+      </w:pPr>
+    </w:p>
+    <w:p>
+      <w:pPr>
+        <w:rPr>
+          <w:lang w:val="es-ES" w:eastAsia="es-ES"/>
+        </w:rPr>
+      </w:pPr>
+    </w:p>
+    <w:p>
+      <w:pPr>
+        <w:rPr>
+          <w:lang w:val="es-ES" w:eastAsia="es-ES"/>
+        </w:rPr>
+      </w:pPr>
+    </w:p>
     <w:p>
       <w:pPr>
         <w:rPr>
@@ -5616,193 +7307,6 @@
         </w:rPr>
       </w:pPr>
     </w:p>
-    <w:tbl>
-      <w:tblPr>
-        <w:tblStyle w:val="Tabladecuadrcula4-nfasis4"/>
-        <w:tblW w:w="0" w:type="auto"/>
-        <w:tblLook w:val="04A0" w:firstRow="1" w:lastRow="0" w:firstColumn="1" w:lastColumn="0" w:noHBand="0" w:noVBand="1"/>
-      </w:tblPr>
-      <w:tblGrid>
-        <w:gridCol w:w="4697"/>
-        <w:gridCol w:w="4697"/>
-      </w:tblGrid>
-      <w:tr>
-        <w:trPr>
-          <w:cnfStyle w:val="100000000000" w:firstRow="1" w:lastRow="0" w:firstColumn="0" w:lastColumn="0" w:oddVBand="0" w:evenVBand="0" w:oddHBand="0" w:evenHBand="0" w:firstRowFirstColumn="0" w:firstRowLastColumn="0" w:lastRowFirstColumn="0" w:lastRowLastColumn="0"/>
-        </w:trPr>
-        <w:tc>
-          <w:tcPr>
-            <w:cnfStyle w:val="001000000000" w:firstRow="0" w:lastRow="0" w:firstColumn="1" w:lastColumn="0" w:oddVBand="0" w:evenVBand="0" w:oddHBand="0" w:evenHBand="0" w:firstRowFirstColumn="0" w:firstRowLastColumn="0" w:lastRowFirstColumn="0" w:lastRowLastColumn="0"/>
-            <w:tcW w:w="4697" w:type="dxa"/>
-          </w:tcPr>
-          <w:p>
-            <w:pPr>
-              <w:rPr>
-                <w:lang w:val="es-ES" w:eastAsia="es-ES"/>
-              </w:rPr>
-            </w:pPr>
-            <w:r>
-              <w:rPr>
-                <w:lang w:val="es-ES" w:eastAsia="es-ES"/>
-              </w:rPr>
-              <w:t>Tipo de usuario</w:t>
-            </w:r>
-          </w:p>
-        </w:tc>
-        <w:tc>
-          <w:tcPr>
-            <w:tcW w:w="4697" w:type="dxa"/>
-          </w:tcPr>
-          <w:p>
-            <w:pPr>
-              <w:cnfStyle w:val="100000000000" w:firstRow="1" w:lastRow="0" w:firstColumn="0" w:lastColumn="0" w:oddVBand="0" w:evenVBand="0" w:oddHBand="0" w:evenHBand="0" w:firstRowFirstColumn="0" w:firstRowLastColumn="0" w:lastRowFirstColumn="0" w:lastRowLastColumn="0"/>
-              <w:rPr>
-                <w:lang w:val="es-ES" w:eastAsia="es-ES"/>
-              </w:rPr>
-            </w:pPr>
-            <w:r>
-              <w:rPr>
-                <w:lang w:val="es-ES" w:eastAsia="es-ES"/>
-              </w:rPr>
-              <w:t>Descripción</w:t>
-            </w:r>
-          </w:p>
-        </w:tc>
-      </w:tr>
-      <w:tr>
-        <w:trPr>
-          <w:cnfStyle w:val="000000100000" w:firstRow="0" w:lastRow="0" w:firstColumn="0" w:lastColumn="0" w:oddVBand="0" w:evenVBand="0" w:oddHBand="1" w:evenHBand="0" w:firstRowFirstColumn="0" w:firstRowLastColumn="0" w:lastRowFirstColumn="0" w:lastRowLastColumn="0"/>
-        </w:trPr>
-        <w:tc>
-          <w:tcPr>
-            <w:cnfStyle w:val="001000000000" w:firstRow="0" w:lastRow="0" w:firstColumn="1" w:lastColumn="0" w:oddVBand="0" w:evenVBand="0" w:oddHBand="0" w:evenHBand="0" w:firstRowFirstColumn="0" w:firstRowLastColumn="0" w:lastRowFirstColumn="0" w:lastRowLastColumn="0"/>
-            <w:tcW w:w="4697" w:type="dxa"/>
-          </w:tcPr>
-          <w:p>
-            <w:pPr>
-              <w:rPr>
-                <w:lang w:val="es-ES" w:eastAsia="es-ES"/>
-              </w:rPr>
-            </w:pPr>
-            <w:r>
-              <w:rPr>
-                <w:lang w:val="es-ES" w:eastAsia="es-ES"/>
-              </w:rPr>
-              <w:t>Administrador</w:t>
-            </w:r>
-          </w:p>
-        </w:tc>
-        <w:tc>
-          <w:tcPr>
-            <w:tcW w:w="4697" w:type="dxa"/>
-          </w:tcPr>
-          <w:p>
-            <w:pPr>
-              <w:cnfStyle w:val="000000100000" w:firstRow="0" w:lastRow="0" w:firstColumn="0" w:lastColumn="0" w:oddVBand="0" w:evenVBand="0" w:oddHBand="1" w:evenHBand="0" w:firstRowFirstColumn="0" w:firstRowLastColumn="0" w:lastRowFirstColumn="0" w:lastRowLastColumn="0"/>
-              <w:rPr>
-                <w:lang w:val="es-ES" w:eastAsia="es-ES"/>
-              </w:rPr>
-            </w:pPr>
-            <w:r>
-              <w:rPr>
-                <w:lang w:val="es-ES" w:eastAsia="es-ES"/>
-              </w:rPr>
-              <w:t>Encargado de subir el repositorio de software, gestionar configuraciones.</w:t>
-            </w:r>
-          </w:p>
-        </w:tc>
-      </w:tr>
-      <w:tr>
-        <w:tc>
-          <w:tcPr>
-            <w:cnfStyle w:val="001000000000" w:firstRow="0" w:lastRow="0" w:firstColumn="1" w:lastColumn="0" w:oddVBand="0" w:evenVBand="0" w:oddHBand="0" w:evenHBand="0" w:firstRowFirstColumn="0" w:firstRowLastColumn="0" w:lastRowFirstColumn="0" w:lastRowLastColumn="0"/>
-            <w:tcW w:w="4697" w:type="dxa"/>
-          </w:tcPr>
-          <w:p>
-            <w:pPr>
-              <w:rPr>
-                <w:lang w:eastAsia="es-ES"/>
-              </w:rPr>
-            </w:pPr>
-            <w:r>
-              <w:rPr>
-                <w:lang w:eastAsia="es-ES"/>
-              </w:rPr>
-              <w:t>Básico</w:t>
-            </w:r>
-          </w:p>
-        </w:tc>
-        <w:tc>
-          <w:tcPr>
-            <w:tcW w:w="4697" w:type="dxa"/>
-          </w:tcPr>
-          <w:p>
-            <w:pPr>
-              <w:cnfStyle w:val="000000000000" w:firstRow="0" w:lastRow="0" w:firstColumn="0" w:lastColumn="0" w:oddVBand="0" w:evenVBand="0" w:oddHBand="0" w:evenHBand="0" w:firstRowFirstColumn="0" w:firstRowLastColumn="0" w:lastRowFirstColumn="0" w:lastRowLastColumn="0"/>
-              <w:rPr>
-                <w:lang w:val="es-ES" w:eastAsia="es-ES"/>
-              </w:rPr>
-            </w:pPr>
-            <w:r>
-              <w:rPr>
-                <w:lang w:val="es-ES" w:eastAsia="es-ES"/>
-              </w:rPr>
-              <w:t>Puede realizar realimentación y búsqueda.</w:t>
-            </w:r>
-          </w:p>
-        </w:tc>
-      </w:tr>
-      <w:tr>
-        <w:trPr>
-          <w:cnfStyle w:val="000000100000" w:firstRow="0" w:lastRow="0" w:firstColumn="0" w:lastColumn="0" w:oddVBand="0" w:evenVBand="0" w:oddHBand="1" w:evenHBand="0" w:firstRowFirstColumn="0" w:firstRowLastColumn="0" w:lastRowFirstColumn="0" w:lastRowLastColumn="0"/>
-        </w:trPr>
-        <w:tc>
-          <w:tcPr>
-            <w:cnfStyle w:val="001000000000" w:firstRow="0" w:lastRow="0" w:firstColumn="1" w:lastColumn="0" w:oddVBand="0" w:evenVBand="0" w:oddHBand="0" w:evenHBand="0" w:firstRowFirstColumn="0" w:firstRowLastColumn="0" w:lastRowFirstColumn="0" w:lastRowLastColumn="0"/>
-            <w:tcW w:w="4697" w:type="dxa"/>
-          </w:tcPr>
-          <w:p>
-            <w:pPr>
-              <w:rPr>
-                <w:lang w:eastAsia="es-ES"/>
-              </w:rPr>
-            </w:pPr>
-            <w:r>
-              <w:rPr>
-                <w:lang w:eastAsia="es-ES"/>
-              </w:rPr>
-              <w:t>Premium</w:t>
-            </w:r>
-          </w:p>
-        </w:tc>
-        <w:tc>
-          <w:tcPr>
-            <w:tcW w:w="4697" w:type="dxa"/>
-          </w:tcPr>
-          <w:p>
-            <w:pPr>
-              <w:cnfStyle w:val="000000100000" w:firstRow="0" w:lastRow="0" w:firstColumn="0" w:lastColumn="0" w:oddVBand="0" w:evenVBand="0" w:oddHBand="1" w:evenHBand="0" w:firstRowFirstColumn="0" w:firstRowLastColumn="0" w:lastRowFirstColumn="0" w:lastRowLastColumn="0"/>
-              <w:rPr>
-                <w:lang w:val="es-ES" w:eastAsia="es-ES"/>
-              </w:rPr>
-            </w:pPr>
-            <w:r>
-              <w:rPr>
-                <w:lang w:val="es-ES" w:eastAsia="es-ES"/>
-              </w:rPr>
-              <w:t>Lo mismo que el usuario básico, comparaciones.</w:t>
-            </w:r>
-          </w:p>
-        </w:tc>
-      </w:tr>
-    </w:tbl>
-    <w:p>
-      <w:pPr>
-        <w:rPr>
-          <w:lang w:eastAsia="es-ES"/>
-        </w:rPr>
-      </w:pPr>
-    </w:p>
     <w:p>
       <w:pPr>
         <w:rPr>
@@ -5826,62 +7330,13 @@
     </w:p>
     <w:p>
       <w:pPr>
-        <w:rPr>
-          <w:lang w:val="es-ES" w:eastAsia="es-ES"/>
-        </w:rPr>
-      </w:pPr>
-    </w:p>
-    <w:p>
-      <w:pPr>
-        <w:rPr>
-          <w:lang w:val="es-ES" w:eastAsia="es-ES"/>
-        </w:rPr>
-      </w:pPr>
-    </w:p>
-    <w:p>
-      <w:pPr>
-        <w:rPr>
-          <w:lang w:val="es-ES" w:eastAsia="es-ES"/>
-        </w:rPr>
-      </w:pPr>
-    </w:p>
-    <w:p>
-      <w:pPr>
-        <w:rPr>
-          <w:lang w:val="es-ES" w:eastAsia="es-ES"/>
-        </w:rPr>
-      </w:pPr>
-    </w:p>
-    <w:p>
-      <w:pPr>
-        <w:rPr>
-          <w:lang w:val="es-ES" w:eastAsia="es-ES"/>
-        </w:rPr>
-      </w:pPr>
-    </w:p>
-    <w:p>
-      <w:pPr>
-        <w:rPr>
-          <w:lang w:val="es-ES" w:eastAsia="es-ES"/>
-        </w:rPr>
-      </w:pPr>
-    </w:p>
-    <w:p>
-      <w:pPr>
-        <w:rPr>
-          <w:lang w:val="es-ES" w:eastAsia="es-ES"/>
-        </w:rPr>
-      </w:pPr>
-    </w:p>
-    <w:p>
-      <w:pPr>
         <w:pStyle w:val="Ttulo1"/>
       </w:pPr>
-      <w:bookmarkStart w:id="11" w:name="_Toc500431424"/>
+      <w:bookmarkStart w:id="10" w:name="_Toc500431424"/>
       <w:r>
         <w:t>Casos de uso</w:t>
       </w:r>
-      <w:bookmarkEnd w:id="11"/>
+      <w:bookmarkEnd w:id="10"/>
     </w:p>
     <w:p>
       <w:pPr>
@@ -5894,81 +7349,27 @@
       <w:pPr>
         <w:pStyle w:val="Ttulo2"/>
       </w:pPr>
-      <w:bookmarkStart w:id="12" w:name="_Toc500431425"/>
+      <w:bookmarkStart w:id="11" w:name="_Toc500431425"/>
       <w:r>
         <w:t>Casos de uso de alto nivel</w:t>
       </w:r>
+      <w:bookmarkEnd w:id="11"/>
+    </w:p>
+    <w:p>
+      <w:pPr>
+        <w:rPr>
+          <w:lang w:val="es-ES" w:eastAsia="es-ES"/>
+        </w:rPr>
+      </w:pPr>
+    </w:p>
+    <w:p>
+      <w:pPr>
+        <w:rPr>
+          <w:lang w:val="es-ES" w:eastAsia="es-ES"/>
+        </w:rPr>
+      </w:pPr>
+      <w:bookmarkStart w:id="12" w:name="_GoBack"/>
       <w:bookmarkEnd w:id="12"/>
-    </w:p>
-    <w:p>
-      <w:pPr>
-        <w:rPr>
-          <w:lang w:val="es-ES" w:eastAsia="es-ES"/>
-        </w:rPr>
-      </w:pPr>
-    </w:p>
-    <w:p>
-      <w:pPr>
-        <w:rPr>
-          <w:lang w:val="es-ES" w:eastAsia="es-ES"/>
-        </w:rPr>
-      </w:pPr>
-      <w:r>
-        <w:rPr>
-          <w:rFonts w:ascii="Calibri Light" w:hAnsi="Calibri Light" w:cs="Calibri Light"/>
-          <w:noProof/>
-          <w:sz w:val="28"/>
-          <w:szCs w:val="28"/>
-        </w:rPr>
-        <w:drawing>
-          <wp:inline distT="0" distB="0" distL="0" distR="0" wp14:anchorId="72E91A58" wp14:editId="6496C199">
-            <wp:extent cx="4901436" cy="6071191"/>
-            <wp:effectExtent l="0" t="0" r="0" b="6350"/>
-            <wp:docPr id="8" name="Imagen 8" descr="C:\Users\Juan José\AppData\Local\Microsoft\Windows\INetCache\Content.Word\altonivel1.1.jpg"/>
-            <wp:cNvGraphicFramePr>
-              <a:graphicFrameLocks xmlns:a="http://schemas.openxmlformats.org/drawingml/2006/main" noChangeAspect="1"/>
-            </wp:cNvGraphicFramePr>
-            <a:graphic xmlns:a="http://schemas.openxmlformats.org/drawingml/2006/main">
-              <a:graphicData uri="http://schemas.openxmlformats.org/drawingml/2006/picture">
-                <pic:pic xmlns:pic="http://schemas.openxmlformats.org/drawingml/2006/picture">
-                  <pic:nvPicPr>
-                    <pic:cNvPr id="0" name="Picture 2" descr="C:\Users\Juan José\AppData\Local\Microsoft\Windows\INetCache\Content.Word\altonivel1.1.jpg"/>
-                    <pic:cNvPicPr>
-                      <a:picLocks noChangeAspect="1" noChangeArrowheads="1"/>
-                    </pic:cNvPicPr>
-                  </pic:nvPicPr>
-                  <pic:blipFill>
-                    <a:blip r:embed="rId8">
-                      <a:extLst>
-                        <a:ext uri="{28A0092B-C50C-407E-A947-70E740481C1C}">
-                          <a14:useLocalDpi xmlns:a14="http://schemas.microsoft.com/office/drawing/2010/main" val="0"/>
-                        </a:ext>
-                      </a:extLst>
-                    </a:blip>
-                    <a:srcRect/>
-                    <a:stretch>
-                      <a:fillRect/>
-                    </a:stretch>
-                  </pic:blipFill>
-                  <pic:spPr bwMode="auto">
-                    <a:xfrm>
-                      <a:off x="0" y="0"/>
-                      <a:ext cx="4904324" cy="6074769"/>
-                    </a:xfrm>
-                    <a:prstGeom prst="rect">
-                      <a:avLst/>
-                    </a:prstGeom>
-                    <a:noFill/>
-                    <a:ln>
-                      <a:noFill/>
-                    </a:ln>
-                  </pic:spPr>
-                </pic:pic>
-              </a:graphicData>
-            </a:graphic>
-          </wp:inline>
-        </w:drawing>
-      </w:r>
     </w:p>
     <w:p>
       <w:pPr>
@@ -6644,6 +8045,7 @@
                 <w:sz w:val="28"/>
                 <w:szCs w:val="28"/>
               </w:rPr>
+              <w:lastRenderedPageBreak/>
               <w:t>Descripción</w:t>
             </w:r>
           </w:p>
@@ -7401,7 +8803,16 @@
                 <w:sz w:val="28"/>
                 <w:szCs w:val="28"/>
               </w:rPr>
-              <w:t>El usuario básico podrá buscar cualquier software que se acople con sus requerimientos, como también el usuario premium.</w:t>
+              <w:t xml:space="preserve">El usuario básico podrá buscar cualquier software que se acople </w:t>
+            </w:r>
+            <w:r>
+              <w:rPr>
+                <w:rFonts w:ascii="Calibri Light" w:hAnsi="Calibri Light" w:cs="Calibri Light"/>
+                <w:sz w:val="28"/>
+                <w:szCs w:val="28"/>
+              </w:rPr>
+              <w:lastRenderedPageBreak/>
+              <w:t>con sus requerimientos, como también el usuario premium.</w:t>
             </w:r>
           </w:p>
         </w:tc>
@@ -7430,6 +8841,7 @@
                 <w:sz w:val="28"/>
                 <w:szCs w:val="28"/>
               </w:rPr>
+              <w:lastRenderedPageBreak/>
               <w:t>Tipo</w:t>
             </w:r>
           </w:p>
@@ -8692,6 +10104,7 @@
                 <w:sz w:val="28"/>
                 <w:szCs w:val="28"/>
               </w:rPr>
+              <w:lastRenderedPageBreak/>
               <w:t>Tipo</w:t>
             </w:r>
           </w:p>
@@ -9157,6 +10570,7 @@
           <w:sz w:val="28"/>
           <w:szCs w:val="28"/>
         </w:rPr>
+        <w:lastRenderedPageBreak/>
         <w:drawing>
           <wp:anchor distT="0" distB="0" distL="114300" distR="114300" simplePos="0" relativeHeight="251659264" behindDoc="0" locked="0" layoutInCell="1" allowOverlap="1" wp14:anchorId="37487720" wp14:editId="7C712545">
             <wp:simplePos x="0" y="0"/>
@@ -9183,7 +10597,7 @@
                     </pic:cNvPicPr>
                   </pic:nvPicPr>
                   <pic:blipFill>
-                    <a:blip r:embed="rId9">
+                    <a:blip r:embed="rId8">
                       <a:extLst>
                         <a:ext uri="{28A0092B-C50C-407E-A947-70E740481C1C}">
                           <a14:useLocalDpi xmlns:a14="http://schemas.microsoft.com/office/drawing/2010/main" val="0"/>
@@ -12901,6 +14315,7 @@
                 <w:sz w:val="28"/>
                 <w:szCs w:val="28"/>
               </w:rPr>
+              <w:lastRenderedPageBreak/>
               <w:t>CDU-23</w:t>
             </w:r>
           </w:p>
@@ -13764,6 +15179,7 @@
                 <w:sz w:val="28"/>
                 <w:szCs w:val="28"/>
               </w:rPr>
+              <w:lastRenderedPageBreak/>
               <w:t>Referencia cruzada</w:t>
             </w:r>
           </w:p>
@@ -14217,6 +15633,7 @@
         <w:rPr>
           <w:noProof/>
         </w:rPr>
+        <w:lastRenderedPageBreak/>
         <w:drawing>
           <wp:inline distT="0" distB="0" distL="0" distR="0" wp14:anchorId="2A6CC5E7" wp14:editId="29F105F3">
             <wp:extent cx="5777618" cy="5770179"/>
@@ -14235,7 +15652,7 @@
                     </pic:cNvPicPr>
                   </pic:nvPicPr>
                   <pic:blipFill>
-                    <a:blip r:embed="rId10">
+                    <a:blip r:embed="rId9">
                       <a:extLst>
                         <a:ext uri="{28A0092B-C50C-407E-A947-70E740481C1C}">
                           <a14:useLocalDpi xmlns:a14="http://schemas.microsoft.com/office/drawing/2010/main" val="0"/>
@@ -14294,6 +15711,7 @@
         <w:rPr>
           <w:noProof/>
         </w:rPr>
+        <w:lastRenderedPageBreak/>
         <w:drawing>
           <wp:inline distT="0" distB="0" distL="0" distR="0" wp14:anchorId="5DD9DA35" wp14:editId="0994FED2">
             <wp:extent cx="5543550" cy="7277100"/>
@@ -14312,7 +15730,7 @@
                     </pic:cNvPicPr>
                   </pic:nvPicPr>
                   <pic:blipFill>
-                    <a:blip r:embed="rId11">
+                    <a:blip r:embed="rId10">
                       <a:extLst>
                         <a:ext uri="{28A0092B-C50C-407E-A947-70E740481C1C}">
                           <a14:useLocalDpi xmlns:a14="http://schemas.microsoft.com/office/drawing/2010/main" val="0"/>
@@ -14935,6 +16353,7 @@
                 <w:sz w:val="28"/>
                 <w:szCs w:val="28"/>
               </w:rPr>
+              <w:lastRenderedPageBreak/>
               <w:t>Realimentación</w:t>
             </w:r>
           </w:p>
@@ -15415,6 +16834,7 @@
       </w:pPr>
       <w:bookmarkStart w:id="19" w:name="_Toc500431432"/>
       <w:r>
+        <w:lastRenderedPageBreak/>
         <w:t>Planificación del proyecto</w:t>
       </w:r>
       <w:bookmarkEnd w:id="19"/>
@@ -15434,9 +16854,9 @@
       </w:pPr>
     </w:p>
     <w:sectPr>
-      <w:headerReference w:type="default" r:id="rId12"/>
-      <w:footerReference w:type="even" r:id="rId13"/>
-      <w:footerReference w:type="default" r:id="rId14"/>
+      <w:headerReference w:type="default" r:id="rId11"/>
+      <w:footerReference w:type="even" r:id="rId12"/>
+      <w:footerReference w:type="default" r:id="rId13"/>
       <w:pgSz w:w="12240" w:h="15840" w:code="1"/>
       <w:pgMar w:top="1701" w:right="1418" w:bottom="1701" w:left="1418" w:header="454" w:footer="703" w:gutter="0"/>
       <w:cols w:space="708"/>
@@ -15556,7 +16976,7 @@
         <w:rStyle w:val="Nmerodepgina"/>
         <w:noProof/>
       </w:rPr>
-      <w:t>3</w:t>
+      <w:t>10</w:t>
     </w:r>
     <w:r>
       <w:rPr>
@@ -20425,7 +21845,7 @@
 </file>
 
 <file path=customXml/itemProps1.xml><?xml version="1.0" encoding="utf-8"?>
-<ds:datastoreItem xmlns:ds="http://schemas.openxmlformats.org/officeDocument/2006/customXml" ds:itemID="{8DED9124-D03F-4F01-B9C1-96652E680835}">
+<ds:datastoreItem xmlns:ds="http://schemas.openxmlformats.org/officeDocument/2006/customXml" ds:itemID="{A397713D-09E3-49DA-8C5F-8B83655907A6}">
   <ds:schemaRefs>
     <ds:schemaRef ds:uri="http://schemas.openxmlformats.org/officeDocument/2006/bibliography"/>
   </ds:schemaRefs>

</xml_diff>

<commit_message>
Diagrama E_R final ,script sql
</commit_message>
<xml_diff>
--- a/201314609[IPC]fase 1 Dic.docx
+++ b/201314609[IPC]fase 1 Dic.docx
@@ -2198,18 +2198,70 @@
     <w:p>
       <w:pPr>
         <w:rPr>
-          <w:lang w:val="es-GT"/>
-        </w:rPr>
-      </w:pPr>
-      <w:r>
-        <w:rPr>
           <w:rFonts w:ascii="Open Sans" w:hAnsi="Open Sans" w:cs="Open Sans"/>
           <w:color w:val="000000"/>
           <w:lang w:val="es-GT" w:eastAsia="es-ES"/>
         </w:rPr>
-        <w:t xml:space="preserve"> </w:t>
+      </w:pPr>
+      <w:r>
+        <w:rPr>
+          <w:rFonts w:ascii="Open Sans" w:hAnsi="Open Sans" w:cs="Open Sans"/>
+          <w:color w:val="000000"/>
+          <w:lang w:val="es-GT" w:eastAsia="es-ES"/>
+        </w:rPr>
+        <w:t xml:space="preserve">Desarrollar el proyecto aplicando lo aprendido en clase y en el laboratorio </w:t>
       </w:r>
       <w:r>
+        <w:rPr>
+          <w:rFonts w:ascii="Open Sans" w:hAnsi="Open Sans" w:cs="Open Sans"/>
+          <w:color w:val="000000"/>
+          <w:lang w:val="es-GT" w:eastAsia="es-ES"/>
+        </w:rPr>
+        <w:t xml:space="preserve">utilizando, </w:t>
+      </w:r>
+      <w:r>
+        <w:rPr>
+          <w:rFonts w:ascii="Open Sans" w:hAnsi="Open Sans" w:cs="Open Sans"/>
+          <w:color w:val="000000"/>
+          <w:lang w:val="es-GT" w:eastAsia="es-ES"/>
+        </w:rPr>
+        <w:t>diagrama</w:t>
+      </w:r>
+      <w:r>
+        <w:rPr>
+          <w:rFonts w:ascii="Open Sans" w:hAnsi="Open Sans" w:cs="Open Sans"/>
+          <w:color w:val="000000"/>
+          <w:lang w:val="es-GT" w:eastAsia="es-ES"/>
+        </w:rPr>
+        <w:t xml:space="preserve"> de Gantt para la planificación utilizando una metodología Itera</w:t>
+      </w:r>
+      <w:r>
+        <w:rPr>
+          <w:rFonts w:ascii="Open Sans" w:hAnsi="Open Sans" w:cs="Open Sans"/>
+          <w:color w:val="000000"/>
+          <w:lang w:val="es-GT" w:eastAsia="es-ES"/>
+        </w:rPr>
+        <w:t xml:space="preserve">tivo-Incremental para realizar los diagramas nos basamos en </w:t>
+      </w:r>
+      <w:r>
+        <w:rPr>
+          <w:rFonts w:ascii="Open Sans" w:hAnsi="Open Sans" w:cs="Open Sans"/>
+          <w:color w:val="000000"/>
+          <w:lang w:val="es-GT" w:eastAsia="es-ES"/>
+        </w:rPr>
+        <w:t>UML ya</w:t>
+      </w:r>
+      <w:r>
+        <w:rPr>
+          <w:rFonts w:ascii="Open Sans" w:hAnsi="Open Sans" w:cs="Open Sans"/>
+          <w:color w:val="000000"/>
+          <w:lang w:val="es-GT" w:eastAsia="es-ES"/>
+        </w:rPr>
+        <w:t xml:space="preserve"> que esta posee variedad de diagramas para comprender los conceptos de proyecto.</w:t>
+      </w:r>
+    </w:p>
+    <w:p>
+      <w:pPr>
         <w:rPr>
           <w:rFonts w:ascii="Open Sans" w:hAnsi="Open Sans" w:cs="Open Sans"/>
           <w:color w:val="000000"/>
@@ -2217,7 +2269,49 @@
           <w:szCs w:val="22"/>
           <w:lang w:val="es-GT" w:eastAsia="es-ES"/>
         </w:rPr>
-        <w:t>Desarrollar un sistema de software completo, aplicando la planificación de proyectos, utilizando la metodología iterativo-incremental y diagramas UML para describir los conceptos del proyecto.</w:t>
+      </w:pPr>
+    </w:p>
+    <w:p>
+      <w:pPr>
+        <w:rPr>
+          <w:rFonts w:ascii="Open Sans" w:hAnsi="Open Sans" w:cs="Open Sans"/>
+          <w:color w:val="000000"/>
+          <w:sz w:val="22"/>
+          <w:szCs w:val="22"/>
+          <w:lang w:val="es-GT" w:eastAsia="es-ES"/>
+        </w:rPr>
+      </w:pPr>
+      <w:r>
+        <w:rPr>
+          <w:rFonts w:ascii="Open Sans" w:hAnsi="Open Sans" w:cs="Open Sans"/>
+          <w:color w:val="000000"/>
+          <w:sz w:val="22"/>
+          <w:szCs w:val="22"/>
+          <w:lang w:val="es-GT" w:eastAsia="es-ES"/>
+        </w:rPr>
+        <w:t xml:space="preserve">Crear un sistema capaz de Gestionar controlar y reportar de manera profesional y </w:t>
+      </w:r>
+      <w:proofErr w:type="gramStart"/>
+      <w:r>
+        <w:rPr>
+          <w:rFonts w:ascii="Open Sans" w:hAnsi="Open Sans" w:cs="Open Sans"/>
+          <w:color w:val="000000"/>
+          <w:sz w:val="22"/>
+          <w:szCs w:val="22"/>
+          <w:lang w:val="es-GT" w:eastAsia="es-ES"/>
+        </w:rPr>
+        <w:t>eficaz ,</w:t>
+      </w:r>
+      <w:proofErr w:type="gramEnd"/>
+      <w:r>
+        <w:rPr>
+          <w:rFonts w:ascii="Open Sans" w:hAnsi="Open Sans" w:cs="Open Sans"/>
+          <w:color w:val="000000"/>
+          <w:sz w:val="22"/>
+          <w:szCs w:val="22"/>
+          <w:lang w:val="es-GT" w:eastAsia="es-ES"/>
+        </w:rPr>
+        <w:t xml:space="preserve"> fácilmente de manipular entregar de manera totalmente funcional 8 de Enero 2018.</w:t>
       </w:r>
     </w:p>
     <w:p>
@@ -2263,28 +2357,236 @@
     </w:p>
     <w:p>
       <w:pPr>
-        <w:pStyle w:val="Prrafodelista"/>
         <w:autoSpaceDE w:val="0"/>
         <w:autoSpaceDN w:val="0"/>
         <w:adjustRightInd w:val="0"/>
-        <w:ind w:firstLine="0"/>
-        <w:rPr>
-          <w:rFonts w:ascii="Calibri" w:hAnsi="Calibri" w:cs="Calibri"/>
-          <w:color w:val="000000"/>
-          <w:sz w:val="28"/>
-          <w:szCs w:val="28"/>
-          <w:lang w:val="es-GT"/>
-        </w:rPr>
-      </w:pPr>
-      <w:r>
         <w:rPr>
           <w:rFonts w:ascii="Open Sans" w:hAnsi="Open Sans" w:cs="Open Sans"/>
           <w:color w:val="000000"/>
-          <w:lang w:val="es-GT"/>
-        </w:rPr>
-        <w:lastRenderedPageBreak/>
-        <w:t>Comprender la importancia de realizar una correcta planificación al momento de iniciar con el desarrollo de una aplicación de software, así como la interacción que tienen los diferentes diagramas de UML que facilitan la implementación de software planificado.</w:t>
+          <w:lang w:val="es-GT" w:eastAsia="es-ES"/>
+        </w:rPr>
+      </w:pPr>
+      <w:r>
+        <w:rPr>
+          <w:rFonts w:ascii="Open Sans" w:hAnsi="Open Sans" w:cs="Open Sans"/>
+          <w:color w:val="000000"/>
+          <w:lang w:val="es-GT" w:eastAsia="es-ES"/>
+        </w:rPr>
+        <w:t>Entender la importancia de realizar una buena planificación al momento de iniciar cualquier proyecto.</w:t>
       </w:r>
+    </w:p>
+    <w:p>
+      <w:pPr>
+        <w:autoSpaceDE w:val="0"/>
+        <w:autoSpaceDN w:val="0"/>
+        <w:adjustRightInd w:val="0"/>
+        <w:rPr>
+          <w:rFonts w:ascii="Open Sans" w:hAnsi="Open Sans" w:cs="Open Sans"/>
+          <w:color w:val="000000"/>
+          <w:lang w:val="es-GT" w:eastAsia="es-ES"/>
+        </w:rPr>
+      </w:pPr>
+    </w:p>
+    <w:p>
+      <w:pPr>
+        <w:autoSpaceDE w:val="0"/>
+        <w:autoSpaceDN w:val="0"/>
+        <w:adjustRightInd w:val="0"/>
+        <w:rPr>
+          <w:rFonts w:ascii="Open Sans" w:hAnsi="Open Sans" w:cs="Open Sans"/>
+          <w:color w:val="000000"/>
+          <w:lang w:val="es-GT" w:eastAsia="es-ES"/>
+        </w:rPr>
+      </w:pPr>
+      <w:r>
+        <w:rPr>
+          <w:rFonts w:ascii="Open Sans" w:hAnsi="Open Sans" w:cs="Open Sans"/>
+          <w:color w:val="000000"/>
+          <w:lang w:val="es-GT" w:eastAsia="es-ES"/>
+        </w:rPr>
+        <w:t xml:space="preserve">Comprender la manera de realizar de manera correcta el análisis de requerimientos, </w:t>
+      </w:r>
+    </w:p>
+    <w:p>
+      <w:pPr>
+        <w:autoSpaceDE w:val="0"/>
+        <w:autoSpaceDN w:val="0"/>
+        <w:adjustRightInd w:val="0"/>
+        <w:rPr>
+          <w:rFonts w:ascii="Open Sans" w:hAnsi="Open Sans" w:cs="Open Sans"/>
+          <w:color w:val="000000"/>
+          <w:lang w:val="es-GT" w:eastAsia="es-ES"/>
+        </w:rPr>
+      </w:pPr>
+      <w:r>
+        <w:rPr>
+          <w:rFonts w:ascii="Open Sans" w:hAnsi="Open Sans" w:cs="Open Sans"/>
+          <w:color w:val="000000"/>
+          <w:lang w:val="es-GT" w:eastAsia="es-ES"/>
+        </w:rPr>
+        <w:t>a</w:t>
+      </w:r>
+      <w:r>
+        <w:rPr>
+          <w:rFonts w:ascii="Open Sans" w:hAnsi="Open Sans" w:cs="Open Sans"/>
+          <w:color w:val="000000"/>
+          <w:lang w:val="es-GT" w:eastAsia="es-ES"/>
+        </w:rPr>
+        <w:t>l momento de realizar la aplicación.</w:t>
+      </w:r>
+      <w:r>
+        <w:rPr>
+          <w:rFonts w:ascii="Open Sans" w:hAnsi="Open Sans" w:cs="Open Sans"/>
+          <w:color w:val="000000"/>
+          <w:lang w:val="es-GT" w:eastAsia="es-ES"/>
+        </w:rPr>
+        <w:tab/>
+      </w:r>
+    </w:p>
+    <w:p>
+      <w:pPr>
+        <w:autoSpaceDE w:val="0"/>
+        <w:autoSpaceDN w:val="0"/>
+        <w:adjustRightInd w:val="0"/>
+        <w:rPr>
+          <w:rFonts w:ascii="Open Sans" w:hAnsi="Open Sans" w:cs="Open Sans"/>
+          <w:color w:val="000000"/>
+          <w:lang w:val="es-GT" w:eastAsia="es-ES"/>
+        </w:rPr>
+      </w:pPr>
+    </w:p>
+    <w:p>
+      <w:pPr>
+        <w:autoSpaceDE w:val="0"/>
+        <w:autoSpaceDN w:val="0"/>
+        <w:adjustRightInd w:val="0"/>
+        <w:rPr>
+          <w:rFonts w:ascii="Open Sans" w:hAnsi="Open Sans" w:cs="Open Sans"/>
+          <w:color w:val="000000"/>
+          <w:lang w:val="es-GT" w:eastAsia="es-ES"/>
+        </w:rPr>
+      </w:pPr>
+      <w:r>
+        <w:rPr>
+          <w:rFonts w:ascii="Open Sans" w:hAnsi="Open Sans" w:cs="Open Sans"/>
+          <w:color w:val="000000"/>
+          <w:lang w:val="es-GT" w:eastAsia="es-ES"/>
+        </w:rPr>
+        <w:t>Conocer las distintas herramientas que existen para realizar bases de datos utilizando los diagramas entidad- relación ya que esta nos da la mejor forma de comprender la relación que existen entre tablas.</w:t>
+      </w:r>
+    </w:p>
+    <w:p>
+      <w:pPr>
+        <w:autoSpaceDE w:val="0"/>
+        <w:autoSpaceDN w:val="0"/>
+        <w:adjustRightInd w:val="0"/>
+        <w:rPr>
+          <w:rFonts w:ascii="Arial" w:hAnsi="Arial" w:cs="Arial"/>
+          <w:color w:val="000000"/>
+          <w:lang w:val="es-GT" w:eastAsia="es-ES"/>
+        </w:rPr>
+      </w:pPr>
+    </w:p>
+    <w:p>
+      <w:pPr>
+        <w:autoSpaceDE w:val="0"/>
+        <w:autoSpaceDN w:val="0"/>
+        <w:adjustRightInd w:val="0"/>
+        <w:rPr>
+          <w:rFonts w:ascii="Arial" w:hAnsi="Arial" w:cs="Arial"/>
+          <w:color w:val="000000"/>
+          <w:lang w:val="es-GT" w:eastAsia="es-ES"/>
+        </w:rPr>
+      </w:pPr>
+      <w:r>
+        <w:rPr>
+          <w:rFonts w:ascii="Arial" w:hAnsi="Arial" w:cs="Arial"/>
+          <w:color w:val="000000"/>
+          <w:lang w:val="es-GT" w:eastAsia="es-ES"/>
+        </w:rPr>
+        <w:t xml:space="preserve"> </w:t>
+      </w:r>
+      <w:r>
+        <w:rPr>
+          <w:rFonts w:ascii="Arial" w:hAnsi="Arial" w:cs="Arial"/>
+          <w:color w:val="000000"/>
+          <w:sz w:val="23"/>
+          <w:szCs w:val="23"/>
+          <w:lang w:val="es-GT" w:eastAsia="es-ES"/>
+        </w:rPr>
+        <w:t xml:space="preserve">Permitir a desarrolladores independientes publicar sus proyectos, además de permitirles conocer la reacción de quienes obtienen su proyecto. </w:t>
+      </w:r>
+    </w:p>
+    <w:p>
+      <w:pPr>
+        <w:autoSpaceDE w:val="0"/>
+        <w:autoSpaceDN w:val="0"/>
+        <w:adjustRightInd w:val="0"/>
+        <w:rPr>
+          <w:rFonts w:ascii="Open Sans" w:hAnsi="Open Sans" w:cs="Open Sans"/>
+          <w:color w:val="000000"/>
+          <w:lang w:val="es-GT" w:eastAsia="es-ES"/>
+        </w:rPr>
+      </w:pPr>
+    </w:p>
+    <w:p>
+      <w:pPr>
+        <w:autoSpaceDE w:val="0"/>
+        <w:autoSpaceDN w:val="0"/>
+        <w:adjustRightInd w:val="0"/>
+        <w:rPr>
+          <w:rFonts w:ascii="Open Sans" w:hAnsi="Open Sans" w:cs="Open Sans"/>
+          <w:color w:val="000000"/>
+          <w:lang w:val="es-GT" w:eastAsia="es-ES"/>
+        </w:rPr>
+      </w:pPr>
+    </w:p>
+    <w:p>
+      <w:pPr>
+        <w:autoSpaceDE w:val="0"/>
+        <w:autoSpaceDN w:val="0"/>
+        <w:adjustRightInd w:val="0"/>
+        <w:rPr>
+          <w:rFonts w:ascii="Open Sans" w:hAnsi="Open Sans" w:cs="Open Sans"/>
+          <w:color w:val="000000"/>
+          <w:lang w:val="es-GT" w:eastAsia="es-ES"/>
+        </w:rPr>
+      </w:pPr>
+    </w:p>
+    <w:p>
+      <w:pPr>
+        <w:autoSpaceDE w:val="0"/>
+        <w:autoSpaceDN w:val="0"/>
+        <w:adjustRightInd w:val="0"/>
+        <w:rPr>
+          <w:rFonts w:ascii="Open Sans" w:hAnsi="Open Sans" w:cs="Open Sans"/>
+          <w:color w:val="000000"/>
+          <w:lang w:val="es-GT" w:eastAsia="es-ES"/>
+        </w:rPr>
+      </w:pPr>
+    </w:p>
+    <w:p>
+      <w:pPr>
+        <w:autoSpaceDE w:val="0"/>
+        <w:autoSpaceDN w:val="0"/>
+        <w:adjustRightInd w:val="0"/>
+        <w:rPr>
+          <w:rFonts w:ascii="Open Sans" w:hAnsi="Open Sans" w:cs="Open Sans"/>
+          <w:color w:val="000000"/>
+          <w:lang w:val="es-GT" w:eastAsia="es-ES"/>
+        </w:rPr>
+      </w:pPr>
+    </w:p>
+    <w:p>
+      <w:pPr>
+        <w:autoSpaceDE w:val="0"/>
+        <w:autoSpaceDN w:val="0"/>
+        <w:adjustRightInd w:val="0"/>
+        <w:rPr>
+          <w:color w:val="000000"/>
+          <w:lang w:val="es-GT" w:eastAsia="es-ES"/>
+        </w:rPr>
+      </w:pPr>
     </w:p>
     <w:p>
       <w:pPr>
@@ -2306,17 +2608,6 @@
         <w:autoSpaceDN w:val="0"/>
         <w:adjustRightInd w:val="0"/>
         <w:rPr>
-          <w:color w:val="000000"/>
-          <w:lang w:val="es-GT" w:eastAsia="es-ES"/>
-        </w:rPr>
-      </w:pPr>
-    </w:p>
-    <w:p>
-      <w:pPr>
-        <w:autoSpaceDE w:val="0"/>
-        <w:autoSpaceDN w:val="0"/>
-        <w:adjustRightInd w:val="0"/>
-        <w:rPr>
           <w:rFonts w:ascii="Calibri" w:hAnsi="Calibri" w:cs="Calibri"/>
           <w:color w:val="000000"/>
           <w:sz w:val="23"/>
@@ -2327,20 +2618,6 @@
     </w:p>
     <w:p>
       <w:pPr>
-        <w:autoSpaceDE w:val="0"/>
-        <w:autoSpaceDN w:val="0"/>
-        <w:adjustRightInd w:val="0"/>
-        <w:rPr>
-          <w:rFonts w:ascii="Calibri" w:hAnsi="Calibri" w:cs="Calibri"/>
-          <w:color w:val="000000"/>
-          <w:sz w:val="23"/>
-          <w:szCs w:val="23"/>
-          <w:lang w:val="es-GT" w:eastAsia="es-ES"/>
-        </w:rPr>
-      </w:pPr>
-    </w:p>
-    <w:p>
-      <w:pPr>
         <w:tabs>
           <w:tab w:val="left" w:pos="2595"/>
         </w:tabs>
@@ -2553,6 +2830,35 @@
     </w:p>
     <w:p>
       <w:pPr>
+        <w:rPr>
+          <w:lang w:val="es-GT"/>
+        </w:rPr>
+      </w:pPr>
+      <w:r>
+        <w:rPr>
+          <w:rFonts w:ascii="Gotham Book" w:hAnsi="Gotham Book" w:cstheme="minorBidi"/>
+          <w:sz w:val="22"/>
+          <w:szCs w:val="22"/>
+          <w:lang w:val="es-GT" w:eastAsia="es-ES"/>
+        </w:rPr>
+        <w:t>Que</w:t>
+      </w:r>
+      <w:r>
+        <w:rPr>
+          <w:lang w:val="es-GT"/>
+        </w:rPr>
+        <w:t xml:space="preserve"> las personas encuentren un forma fácil y conocida de comunicarse y trabajar en proyectos publicados.</w:t>
+      </w:r>
+    </w:p>
+    <w:p>
+      <w:pPr>
+        <w:rPr>
+          <w:lang w:val="es-GT"/>
+        </w:rPr>
+      </w:pPr>
+    </w:p>
+    <w:p>
+      <w:pPr>
         <w:pStyle w:val="Prrafodelista"/>
         <w:numPr>
           <w:ilvl w:val="0"/>
@@ -2566,7 +2872,13 @@
         <w:rPr>
           <w:lang w:val="es-GT"/>
         </w:rPr>
-        <w:t>Servir a todos los clientes con un sistema de alta calidad, sencillo y óptimo.</w:t>
+        <w:t>Pago rápido de los dueños de proyecto hacia los integrantes de la realización de proyecto</w:t>
+      </w:r>
+      <w:r>
+        <w:rPr>
+          <w:lang w:val="es-GT"/>
+        </w:rPr>
+        <w:t>.</w:t>
       </w:r>
     </w:p>
     <w:p>
@@ -2593,21 +2905,12 @@
         <w:rPr>
           <w:lang w:val="es-GT"/>
         </w:rPr>
-        <w:t>Expandir el servicio a diferentes grupos de trabajo el cual le ayude al proyecto a darse a conocer.</w:t>
+        <w:t>Análisis rápido y exacto, de los datos de cada usuario.</w:t>
       </w:r>
     </w:p>
     <w:p>
       <w:pPr>
         <w:pStyle w:val="Prrafodelista"/>
-        <w:rPr>
-          <w:lang w:val="es-GT"/>
-        </w:rPr>
-      </w:pPr>
-    </w:p>
-    <w:p>
-      <w:pPr>
-        <w:pStyle w:val="Prrafodelista"/>
-        <w:ind w:firstLine="0"/>
         <w:rPr>
           <w:lang w:val="es-GT"/>
         </w:rPr>
@@ -2628,13 +2931,52 @@
         <w:rPr>
           <w:lang w:val="es-GT"/>
         </w:rPr>
-        <w:t xml:space="preserve">Crear un sistema tolerante a fallos para que el usuario pueda utilizarlo sin ningún problema. </w:t>
+        <w:t xml:space="preserve">Que la interfaz sea </w:t>
       </w:r>
-    </w:p>
-    <w:p>
-      <w:pPr>
-        <w:rPr>
-          <w:lang w:val="es-ES" w:eastAsia="es-ES"/>
+      <w:r>
+        <w:rPr>
+          <w:lang w:val="es-GT"/>
+        </w:rPr>
+        <w:t>fácil para todo tipo de usuario que sea parecido Facebook que la mayoría de personas están más establecida</w:t>
+      </w:r>
+      <w:r>
+        <w:rPr>
+          <w:lang w:val="es-GT"/>
+        </w:rPr>
+        <w:t>.</w:t>
+      </w:r>
+    </w:p>
+    <w:p>
+      <w:pPr>
+        <w:pStyle w:val="Prrafodelista"/>
+        <w:rPr>
+          <w:lang w:val="es-GT"/>
+        </w:rPr>
+      </w:pPr>
+    </w:p>
+    <w:p>
+      <w:pPr>
+        <w:pStyle w:val="Prrafodelista"/>
+        <w:ind w:firstLine="0"/>
+        <w:rPr>
+          <w:lang w:val="es-GT"/>
+        </w:rPr>
+      </w:pPr>
+    </w:p>
+    <w:p>
+      <w:pPr>
+        <w:pStyle w:val="Prrafodelista"/>
+        <w:rPr>
+          <w:lang w:val="es-GT"/>
+        </w:rPr>
+      </w:pPr>
+    </w:p>
+    <w:p>
+      <w:pPr>
+        <w:pStyle w:val="Prrafodelista"/>
+        <w:ind w:firstLine="0"/>
+        <w:rPr>
+          <w:lang w:val="es-GT"/>
         </w:rPr>
       </w:pPr>
     </w:p>
@@ -2651,7 +2993,6 @@
       </w:pPr>
       <w:bookmarkStart w:id="6" w:name="_Toc500610832"/>
       <w:r>
-        <w:lastRenderedPageBreak/>
         <w:t>Panorama General</w:t>
       </w:r>
       <w:bookmarkEnd w:id="6"/>
@@ -2665,6 +3006,7 @@
     </w:p>
     <w:p>
       <w:pPr>
+        <w:jc w:val="both"/>
         <w:rPr>
           <w:lang w:val="es-GT"/>
         </w:rPr>
@@ -2690,6 +3032,7 @@
     </w:p>
     <w:p>
       <w:pPr>
+        <w:jc w:val="both"/>
         <w:rPr>
           <w:lang w:val="es-GT"/>
         </w:rPr>
@@ -2703,6 +3046,7 @@
     </w:p>
     <w:p>
       <w:pPr>
+        <w:jc w:val="both"/>
         <w:rPr>
           <w:lang w:val="es-GT"/>
         </w:rPr>
@@ -2764,6 +3108,7 @@
     </w:p>
     <w:p>
       <w:pPr>
+        <w:jc w:val="both"/>
         <w:rPr>
           <w:lang w:val="es-GT"/>
         </w:rPr>
@@ -2783,6 +3128,7 @@
     </w:p>
     <w:p>
       <w:pPr>
+        <w:jc w:val="both"/>
         <w:rPr>
           <w:lang w:val="es-GT"/>
         </w:rPr>
@@ -2791,7 +3137,14 @@
         <w:rPr>
           <w:lang w:val="es-GT"/>
         </w:rPr>
-        <w:t>Las tareas son la parte más simple de los proyectos el cual podrá existir tareas individuales, cada participante tendrá un pago por cada proyecto realizado este será realizado por un sistema de banco, el administrador podrá visualizar todo, comentarios estado proyectos tareas, denuncias de la comunidad podrá suspender cuentas y eliminarlos, la realización de la aplicación será encargado a Juan José Chitay Lux. Quien estará a cargo de todo el proyecto utilizando una metodología Iterativo incremental.</w:t>
+        <w:t xml:space="preserve">Las tareas son la parte más simple de los proyectos el cual podrá existir tareas individuales, cada participante tendrá un pago por cada proyecto realizado este será realizado por un sistema de banco, el administrador podrá visualizar todo, comentarios estado proyectos tareas, denuncias de la </w:t>
+      </w:r>
+      <w:r>
+        <w:rPr>
+          <w:lang w:val="es-GT"/>
+        </w:rPr>
+        <w:lastRenderedPageBreak/>
+        <w:t>comunidad podrá suspender cuentas y eliminarlos, la realización de la aplicación será encargado a Juan José Chitay Lux. Quien estará a cargo de todo el proyecto utilizando una metodología Iterativo incremental.</w:t>
       </w:r>
     </w:p>
     <w:p>
@@ -3843,6 +4196,7 @@
                 <w:sz w:val="28"/>
                 <w:szCs w:val="28"/>
               </w:rPr>
+              <w:lastRenderedPageBreak/>
               <w:t>6</w:t>
             </w:r>
           </w:p>
@@ -4379,16 +4733,7 @@
                 <w:sz w:val="28"/>
                 <w:szCs w:val="28"/>
               </w:rPr>
-              <w:t xml:space="preserve">Por medio de una invitación el administrador es capaz de agregar de forma grupal </w:t>
-            </w:r>
-            <w:r>
-              <w:rPr>
-                <w:rFonts w:ascii="Calibri Light" w:hAnsi="Calibri Light" w:cs="Calibri Light"/>
-                <w:sz w:val="28"/>
-                <w:szCs w:val="28"/>
-              </w:rPr>
-              <w:lastRenderedPageBreak/>
-              <w:t xml:space="preserve">por medio de </w:t>
+              <w:t xml:space="preserve">Por medio de una invitación el administrador es capaz de agregar de forma grupal por medio de </w:t>
             </w:r>
             <w:proofErr w:type="spellStart"/>
             <w:r>
@@ -4429,7 +4774,6 @@
                 <w:sz w:val="28"/>
                 <w:szCs w:val="28"/>
               </w:rPr>
-              <w:lastRenderedPageBreak/>
               <w:t>Evidente</w:t>
             </w:r>
           </w:p>
@@ -4939,6 +5283,7 @@
                 <w:sz w:val="28"/>
                 <w:szCs w:val="28"/>
               </w:rPr>
+              <w:lastRenderedPageBreak/>
               <w:t>15</w:t>
             </w:r>
           </w:p>
@@ -5580,16 +5925,7 @@
                 <w:sz w:val="28"/>
                 <w:szCs w:val="28"/>
               </w:rPr>
-              <w:t xml:space="preserve">Cada usuario está dispuesto a pagar a los usuarios </w:t>
-            </w:r>
-            <w:r>
-              <w:rPr>
-                <w:rFonts w:ascii="Calibri Light" w:hAnsi="Calibri Light" w:cs="Calibri Light"/>
-                <w:sz w:val="28"/>
-                <w:szCs w:val="28"/>
-              </w:rPr>
-              <w:lastRenderedPageBreak/>
-              <w:t>involucrados en una banca virtual</w:t>
+              <w:t>Cada usuario está dispuesto a pagar a los usuarios involucrados en una banca virtual</w:t>
             </w:r>
           </w:p>
           <w:p>
@@ -5622,7 +5958,6 @@
                 <w:sz w:val="28"/>
                 <w:szCs w:val="28"/>
               </w:rPr>
-              <w:lastRenderedPageBreak/>
               <w:t>No evidente</w:t>
             </w:r>
           </w:p>
@@ -6465,7 +6800,6 @@
                 <w:sz w:val="28"/>
                 <w:szCs w:val="28"/>
               </w:rPr>
-              <w:lastRenderedPageBreak/>
               <w:t>Tiempo de respuesta</w:t>
             </w:r>
           </w:p>
@@ -6767,6 +7101,7 @@
                 <w:szCs w:val="28"/>
                 <w:lang w:val="es-ES" w:eastAsia="es-ES"/>
               </w:rPr>
+              <w:lastRenderedPageBreak/>
               <w:t>A</w:t>
             </w:r>
             <w:r>
@@ -6836,6 +7171,60 @@
           <w:tcPr>
             <w:tcW w:w="2585" w:type="dxa"/>
           </w:tcPr>
+          <w:p>
+            <w:pPr>
+              <w:cnfStyle w:val="000000100000" w:firstRow="0" w:lastRow="0" w:firstColumn="0" w:lastColumn="0" w:oddVBand="0" w:evenVBand="0" w:oddHBand="1" w:evenHBand="0" w:firstRowFirstColumn="0" w:firstRowLastColumn="0" w:lastRowFirstColumn="0" w:lastRowLastColumn="0"/>
+              <w:rPr>
+                <w:rFonts w:ascii="Calibri" w:hAnsi="Calibri" w:cs="Calibri"/>
+                <w:sz w:val="28"/>
+                <w:szCs w:val="28"/>
+              </w:rPr>
+            </w:pPr>
+            <w:r>
+              <w:rPr>
+                <w:rFonts w:ascii="Calibri" w:hAnsi="Calibri" w:cs="Calibri"/>
+                <w:sz w:val="28"/>
+                <w:szCs w:val="28"/>
+              </w:rPr>
+              <w:t>-reportes</w:t>
+            </w:r>
+          </w:p>
+          <w:p>
+            <w:pPr>
+              <w:cnfStyle w:val="000000100000" w:firstRow="0" w:lastRow="0" w:firstColumn="0" w:lastColumn="0" w:oddVBand="0" w:evenVBand="0" w:oddHBand="1" w:evenHBand="0" w:firstRowFirstColumn="0" w:firstRowLastColumn="0" w:lastRowFirstColumn="0" w:lastRowLastColumn="0"/>
+              <w:rPr>
+                <w:rFonts w:ascii="Calibri" w:hAnsi="Calibri" w:cs="Calibri"/>
+                <w:sz w:val="28"/>
+                <w:szCs w:val="28"/>
+              </w:rPr>
+            </w:pPr>
+            <w:r>
+              <w:rPr>
+                <w:rFonts w:ascii="Calibri" w:hAnsi="Calibri" w:cs="Calibri"/>
+                <w:sz w:val="28"/>
+                <w:szCs w:val="28"/>
+              </w:rPr>
+              <w:t xml:space="preserve">-eliminar </w:t>
+            </w:r>
+            <w:r>
+              <w:rPr>
+                <w:rFonts w:ascii="Calibri" w:hAnsi="Calibri" w:cs="Calibri"/>
+                <w:sz w:val="28"/>
+                <w:szCs w:val="28"/>
+              </w:rPr>
+              <w:t>comentario, estados</w:t>
+            </w:r>
+          </w:p>
+          <w:p>
+            <w:pPr>
+              <w:cnfStyle w:val="000000100000" w:firstRow="0" w:lastRow="0" w:firstColumn="0" w:lastColumn="0" w:oddVBand="0" w:evenVBand="0" w:oddHBand="1" w:evenHBand="0" w:firstRowFirstColumn="0" w:firstRowLastColumn="0" w:lastRowFirstColumn="0" w:lastRowLastColumn="0"/>
+              <w:rPr>
+                <w:rFonts w:ascii="Calibri" w:hAnsi="Calibri" w:cs="Calibri"/>
+                <w:sz w:val="28"/>
+                <w:szCs w:val="28"/>
+              </w:rPr>
+            </w:pPr>
+          </w:p>
           <w:p>
             <w:pPr>
               <w:cnfStyle w:val="000000100000" w:firstRow="0" w:lastRow="0" w:firstColumn="0" w:lastColumn="0" w:oddVBand="0" w:evenVBand="0" w:oddHBand="1" w:evenHBand="0" w:firstRowFirstColumn="0" w:firstRowLastColumn="0" w:lastRowFirstColumn="0" w:lastRowLastColumn="0"/>
@@ -6927,6 +7316,32 @@
                 <w:szCs w:val="28"/>
               </w:rPr>
             </w:pPr>
+            <w:r>
+              <w:rPr>
+                <w:rFonts w:ascii="Calibri" w:hAnsi="Calibri" w:cs="Calibri"/>
+                <w:sz w:val="28"/>
+                <w:szCs w:val="28"/>
+              </w:rPr>
+              <w:t>Perfil</w:t>
+            </w:r>
+          </w:p>
+          <w:p>
+            <w:pPr>
+              <w:cnfStyle w:val="000000000000" w:firstRow="0" w:lastRow="0" w:firstColumn="0" w:lastColumn="0" w:oddVBand="0" w:evenVBand="0" w:oddHBand="0" w:evenHBand="0" w:firstRowFirstColumn="0" w:firstRowLastColumn="0" w:lastRowFirstColumn="0" w:lastRowLastColumn="0"/>
+              <w:rPr>
+                <w:rFonts w:ascii="Calibri" w:hAnsi="Calibri" w:cs="Calibri"/>
+                <w:sz w:val="28"/>
+                <w:szCs w:val="28"/>
+              </w:rPr>
+            </w:pPr>
+            <w:r>
+              <w:rPr>
+                <w:rFonts w:ascii="Calibri" w:hAnsi="Calibri" w:cs="Calibri"/>
+                <w:sz w:val="28"/>
+                <w:szCs w:val="28"/>
+              </w:rPr>
+              <w:t>estado</w:t>
+            </w:r>
           </w:p>
         </w:tc>
       </w:tr>
@@ -7036,7 +7451,6 @@
                 <w:szCs w:val="28"/>
                 <w:lang w:val="es-ES" w:eastAsia="es-ES"/>
               </w:rPr>
-              <w:lastRenderedPageBreak/>
               <w:t>Dueño de proyecto</w:t>
             </w:r>
           </w:p>
@@ -7591,52 +8005,64 @@
     <w:p>
       <w:pPr>
         <w:rPr>
-          <w:lang w:val="es-ES" w:eastAsia="es-ES"/>
-        </w:rPr>
-      </w:pPr>
-    </w:p>
-    <w:p>
-      <w:pPr>
-        <w:rPr>
-          <w:lang w:val="es-ES" w:eastAsia="es-ES"/>
-        </w:rPr>
-      </w:pPr>
-    </w:p>
-    <w:p>
-      <w:pPr>
-        <w:rPr>
-          <w:lang w:val="es-ES" w:eastAsia="es-ES"/>
-        </w:rPr>
-      </w:pPr>
-    </w:p>
-    <w:p>
-      <w:pPr>
-        <w:rPr>
-          <w:lang w:val="es-ES" w:eastAsia="es-ES"/>
-        </w:rPr>
-      </w:pPr>
-    </w:p>
-    <w:p>
-      <w:pPr>
-        <w:rPr>
-          <w:lang w:val="es-ES" w:eastAsia="es-ES"/>
-        </w:rPr>
-      </w:pPr>
-    </w:p>
-    <w:p>
-      <w:pPr>
-        <w:rPr>
-          <w:lang w:val="es-ES" w:eastAsia="es-ES"/>
-        </w:rPr>
-      </w:pPr>
-    </w:p>
-    <w:p>
-      <w:pPr>
-        <w:pStyle w:val="Ttulo3"/>
-      </w:pPr>
-      <w:bookmarkStart w:id="12" w:name="_Toc500610838"/>
+          <w:lang w:val="es-GT" w:eastAsia="es-ES"/>
+        </w:rPr>
+      </w:pPr>
+      <w:bookmarkStart w:id="12" w:name="_GoBack"/>
       <w:r>
-        <w:t>CDU-001 – Comparar aplicación</w:t>
+        <w:rPr>
+          <w:noProof/>
+          <w:lang w:val="es-GT" w:eastAsia="es-ES"/>
+        </w:rPr>
+        <w:lastRenderedPageBreak/>
+        <w:drawing>
+          <wp:inline distT="0" distB="0" distL="0" distR="0" wp14:anchorId="6566F738" wp14:editId="06F6E523">
+            <wp:extent cx="5969000" cy="4800600"/>
+            <wp:effectExtent l="0" t="0" r="0" b="0"/>
+            <wp:docPr id="4" name="Imagen 4"/>
+            <wp:cNvGraphicFramePr>
+              <a:graphicFrameLocks xmlns:a="http://schemas.openxmlformats.org/drawingml/2006/main" noChangeAspect="1"/>
+            </wp:cNvGraphicFramePr>
+            <a:graphic xmlns:a="http://schemas.openxmlformats.org/drawingml/2006/main">
+              <a:graphicData uri="http://schemas.openxmlformats.org/drawingml/2006/picture">
+                <pic:pic xmlns:pic="http://schemas.openxmlformats.org/drawingml/2006/picture">
+                  <pic:nvPicPr>
+                    <pic:cNvPr id="0" name="Picture 3"/>
+                    <pic:cNvPicPr>
+                      <a:picLocks noChangeAspect="1" noChangeArrowheads="1"/>
+                    </pic:cNvPicPr>
+                  </pic:nvPicPr>
+                  <pic:blipFill>
+                    <a:blip r:embed="rId8">
+                      <a:extLst>
+                        <a:ext uri="{28A0092B-C50C-407E-A947-70E740481C1C}">
+                          <a14:useLocalDpi xmlns:a14="http://schemas.microsoft.com/office/drawing/2010/main" val="0"/>
+                        </a:ext>
+                      </a:extLst>
+                    </a:blip>
+                    <a:srcRect/>
+                    <a:stretch>
+                      <a:fillRect/>
+                    </a:stretch>
+                  </pic:blipFill>
+                  <pic:spPr bwMode="auto">
+                    <a:xfrm>
+                      <a:off x="0" y="0"/>
+                      <a:ext cx="5969000" cy="4800600"/>
+                    </a:xfrm>
+                    <a:prstGeom prst="rect">
+                      <a:avLst/>
+                    </a:prstGeom>
+                    <a:noFill/>
+                    <a:ln>
+                      <a:noFill/>
+                    </a:ln>
+                  </pic:spPr>
+                </pic:pic>
+              </a:graphicData>
+            </a:graphic>
+          </wp:inline>
+        </w:drawing>
       </w:r>
       <w:bookmarkEnd w:id="12"/>
     </w:p>
@@ -7866,7 +8292,7 @@
                 <w:sz w:val="28"/>
                 <w:szCs w:val="28"/>
               </w:rPr>
-              <w:t>Básico, administrador, premium</w:t>
+              <w:t>Usuario, Administración</w:t>
             </w:r>
           </w:p>
         </w:tc>
@@ -7918,7 +8344,23 @@
                 <w:sz w:val="28"/>
                 <w:szCs w:val="28"/>
               </w:rPr>
-              <w:t xml:space="preserve">El usuario inicia sesión si no tiene cuenta entonces, crea una nueva. </w:t>
+              <w:t xml:space="preserve">El usuario inicia </w:t>
+            </w:r>
+            <w:r>
+              <w:rPr>
+                <w:rFonts w:ascii="Calibri Light" w:hAnsi="Calibri Light" w:cs="Calibri Light"/>
+                <w:sz w:val="28"/>
+                <w:szCs w:val="28"/>
+              </w:rPr>
+              <w:t>sesión, si</w:t>
+            </w:r>
+            <w:r>
+              <w:rPr>
+                <w:rFonts w:ascii="Calibri Light" w:hAnsi="Calibri Light" w:cs="Calibri Light"/>
+                <w:sz w:val="28"/>
+                <w:szCs w:val="28"/>
+              </w:rPr>
+              <w:t xml:space="preserve"> no tiene cuenta entonces crea una nueva. </w:t>
             </w:r>
           </w:p>
         </w:tc>
@@ -7986,15 +8428,340 @@
           <w:szCs w:val="28"/>
         </w:rPr>
       </w:pPr>
-      <w:r>
+    </w:p>
+    <w:tbl>
+      <w:tblPr>
+        <w:tblStyle w:val="Tabladecuadrcula4-nfasis4"/>
+        <w:tblW w:w="8747" w:type="dxa"/>
+        <w:tblLayout w:type="fixed"/>
+        <w:tblLook w:val="01A0" w:firstRow="1" w:lastRow="0" w:firstColumn="1" w:lastColumn="1" w:noHBand="0" w:noVBand="0"/>
+      </w:tblPr>
+      <w:tblGrid>
+        <w:gridCol w:w="4373"/>
+        <w:gridCol w:w="4138"/>
+        <w:gridCol w:w="236"/>
+      </w:tblGrid>
+      <w:tr>
+        <w:trPr>
+          <w:cnfStyle w:val="100000000000" w:firstRow="1" w:lastRow="0" w:firstColumn="0" w:lastColumn="0" w:oddVBand="0" w:evenVBand="0" w:oddHBand="0" w:evenHBand="0" w:firstRowFirstColumn="0" w:firstRowLastColumn="0" w:lastRowFirstColumn="0" w:lastRowLastColumn="0"/>
+        </w:trPr>
+        <w:tc>
+          <w:tcPr>
+            <w:cnfStyle w:val="001000000000" w:firstRow="0" w:lastRow="0" w:firstColumn="1" w:lastColumn="0" w:oddVBand="0" w:evenVBand="0" w:oddHBand="0" w:evenHBand="0" w:firstRowFirstColumn="0" w:firstRowLastColumn="0" w:lastRowFirstColumn="0" w:lastRowLastColumn="0"/>
+            <w:tcW w:w="8511" w:type="dxa"/>
+            <w:gridSpan w:val="2"/>
+          </w:tcPr>
+          <w:p>
+            <w:pPr>
+              <w:rPr>
+                <w:rFonts w:ascii="Calibri Light" w:hAnsi="Calibri Light" w:cs="Calibri Light"/>
+                <w:color w:val="auto"/>
+                <w:sz w:val="28"/>
+                <w:szCs w:val="28"/>
+              </w:rPr>
+            </w:pPr>
+          </w:p>
+          <w:p>
+            <w:pPr>
+              <w:rPr>
+                <w:rFonts w:ascii="Calibri Light" w:hAnsi="Calibri Light" w:cs="Calibri Light"/>
+                <w:color w:val="auto"/>
+                <w:sz w:val="28"/>
+                <w:szCs w:val="28"/>
+              </w:rPr>
+            </w:pPr>
+          </w:p>
+        </w:tc>
+        <w:tc>
+          <w:tcPr>
+            <w:cnfStyle w:val="000100000000" w:firstRow="0" w:lastRow="0" w:firstColumn="0" w:lastColumn="1" w:oddVBand="0" w:evenVBand="0" w:oddHBand="0" w:evenHBand="0" w:firstRowFirstColumn="0" w:firstRowLastColumn="0" w:lastRowFirstColumn="0" w:lastRowLastColumn="0"/>
+            <w:tcW w:w="236" w:type="dxa"/>
+          </w:tcPr>
+          <w:p>
+            <w:pPr>
+              <w:rPr>
+                <w:rFonts w:ascii="Calibri Light" w:hAnsi="Calibri Light" w:cs="Calibri Light"/>
+                <w:color w:val="auto"/>
+                <w:sz w:val="28"/>
+                <w:szCs w:val="28"/>
+              </w:rPr>
+            </w:pPr>
+          </w:p>
+        </w:tc>
+      </w:tr>
+      <w:tr>
+        <w:trPr>
+          <w:cnfStyle w:val="000000100000" w:firstRow="0" w:lastRow="0" w:firstColumn="0" w:lastColumn="0" w:oddVBand="0" w:evenVBand="0" w:oddHBand="1" w:evenHBand="0" w:firstRowFirstColumn="0" w:firstRowLastColumn="0" w:lastRowFirstColumn="0" w:lastRowLastColumn="0"/>
+          <w:trHeight w:val="562"/>
+        </w:trPr>
+        <w:tc>
+          <w:tcPr>
+            <w:cnfStyle w:val="001000000000" w:firstRow="0" w:lastRow="0" w:firstColumn="1" w:lastColumn="0" w:oddVBand="0" w:evenVBand="0" w:oddHBand="0" w:evenHBand="0" w:firstRowFirstColumn="0" w:firstRowLastColumn="0" w:lastRowFirstColumn="0" w:lastRowLastColumn="0"/>
+            <w:tcW w:w="4373" w:type="dxa"/>
+          </w:tcPr>
+          <w:p>
+            <w:pPr>
+              <w:rPr>
+                <w:rFonts w:ascii="Calibri Light" w:hAnsi="Calibri Light" w:cs="Calibri Light"/>
+                <w:sz w:val="28"/>
+                <w:szCs w:val="28"/>
+              </w:rPr>
+            </w:pPr>
+            <w:r>
+              <w:rPr>
+                <w:rFonts w:ascii="Calibri Light" w:hAnsi="Calibri Light" w:cs="Calibri Light"/>
+                <w:sz w:val="28"/>
+                <w:szCs w:val="28"/>
+              </w:rPr>
+              <w:t>CDU-</w:t>
+            </w:r>
+            <w:r>
+              <w:rPr>
+                <w:rFonts w:ascii="Calibri Light" w:hAnsi="Calibri Light" w:cs="Calibri Light"/>
+                <w:sz w:val="28"/>
+                <w:szCs w:val="28"/>
+              </w:rPr>
+              <w:t>2</w:t>
+            </w:r>
+          </w:p>
+        </w:tc>
+        <w:tc>
+          <w:tcPr>
+            <w:cnfStyle w:val="000100000000" w:firstRow="0" w:lastRow="0" w:firstColumn="0" w:lastColumn="1" w:oddVBand="0" w:evenVBand="0" w:oddHBand="0" w:evenHBand="0" w:firstRowFirstColumn="0" w:firstRowLastColumn="0" w:lastRowFirstColumn="0" w:lastRowLastColumn="0"/>
+            <w:tcW w:w="4374" w:type="dxa"/>
+            <w:gridSpan w:val="2"/>
+          </w:tcPr>
+          <w:p>
+            <w:pPr>
+              <w:rPr>
+                <w:rFonts w:ascii="Calibri Light" w:hAnsi="Calibri Light" w:cs="Calibri Light"/>
+                <w:sz w:val="28"/>
+                <w:szCs w:val="28"/>
+              </w:rPr>
+            </w:pPr>
+          </w:p>
+        </w:tc>
+      </w:tr>
+      <w:tr>
+        <w:trPr>
+          <w:trHeight w:val="562"/>
+        </w:trPr>
+        <w:tc>
+          <w:tcPr>
+            <w:cnfStyle w:val="001000000000" w:firstRow="0" w:lastRow="0" w:firstColumn="1" w:lastColumn="0" w:oddVBand="0" w:evenVBand="0" w:oddHBand="0" w:evenHBand="0" w:firstRowFirstColumn="0" w:firstRowLastColumn="0" w:lastRowFirstColumn="0" w:lastRowLastColumn="0"/>
+            <w:tcW w:w="4373" w:type="dxa"/>
+          </w:tcPr>
+          <w:p>
+            <w:pPr>
+              <w:rPr>
+                <w:rFonts w:ascii="Calibri Light" w:hAnsi="Calibri Light" w:cs="Calibri Light"/>
+                <w:sz w:val="28"/>
+                <w:szCs w:val="28"/>
+              </w:rPr>
+            </w:pPr>
+            <w:r>
+              <w:rPr>
+                <w:rFonts w:ascii="Calibri Light" w:hAnsi="Calibri Light" w:cs="Calibri Light"/>
+                <w:sz w:val="28"/>
+                <w:szCs w:val="28"/>
+              </w:rPr>
+              <w:t>Caso de uso</w:t>
+            </w:r>
+          </w:p>
+        </w:tc>
+        <w:tc>
+          <w:tcPr>
+            <w:cnfStyle w:val="000100000000" w:firstRow="0" w:lastRow="0" w:firstColumn="0" w:lastColumn="1" w:oddVBand="0" w:evenVBand="0" w:oddHBand="0" w:evenHBand="0" w:firstRowFirstColumn="0" w:firstRowLastColumn="0" w:lastRowFirstColumn="0" w:lastRowLastColumn="0"/>
+            <w:tcW w:w="4374" w:type="dxa"/>
+            <w:gridSpan w:val="2"/>
+          </w:tcPr>
+          <w:p>
+            <w:pPr>
+              <w:rPr>
+                <w:rFonts w:ascii="Calibri Light" w:hAnsi="Calibri Light" w:cs="Calibri Light"/>
+                <w:sz w:val="28"/>
+                <w:szCs w:val="28"/>
+              </w:rPr>
+            </w:pPr>
+            <w:r>
+              <w:rPr>
+                <w:rFonts w:ascii="Calibri Light" w:hAnsi="Calibri Light" w:cs="Calibri Light"/>
+                <w:sz w:val="28"/>
+                <w:szCs w:val="28"/>
+              </w:rPr>
+              <w:t>Gestionar tarea</w:t>
+            </w:r>
+          </w:p>
+        </w:tc>
+      </w:tr>
+      <w:tr>
+        <w:trPr>
+          <w:cnfStyle w:val="000000100000" w:firstRow="0" w:lastRow="0" w:firstColumn="0" w:lastColumn="0" w:oddVBand="0" w:evenVBand="0" w:oddHBand="1" w:evenHBand="0" w:firstRowFirstColumn="0" w:firstRowLastColumn="0" w:lastRowFirstColumn="0" w:lastRowLastColumn="0"/>
+          <w:trHeight w:val="562"/>
+        </w:trPr>
+        <w:tc>
+          <w:tcPr>
+            <w:cnfStyle w:val="001000000000" w:firstRow="0" w:lastRow="0" w:firstColumn="1" w:lastColumn="0" w:oddVBand="0" w:evenVBand="0" w:oddHBand="0" w:evenHBand="0" w:firstRowFirstColumn="0" w:firstRowLastColumn="0" w:lastRowFirstColumn="0" w:lastRowLastColumn="0"/>
+            <w:tcW w:w="4373" w:type="dxa"/>
+          </w:tcPr>
+          <w:p>
+            <w:pPr>
+              <w:rPr>
+                <w:rFonts w:ascii="Calibri Light" w:hAnsi="Calibri Light" w:cs="Calibri Light"/>
+                <w:sz w:val="28"/>
+                <w:szCs w:val="28"/>
+              </w:rPr>
+            </w:pPr>
+            <w:r>
+              <w:rPr>
+                <w:rFonts w:ascii="Calibri Light" w:hAnsi="Calibri Light" w:cs="Calibri Light"/>
+                <w:sz w:val="28"/>
+                <w:szCs w:val="28"/>
+              </w:rPr>
+              <w:t>Actores</w:t>
+            </w:r>
+          </w:p>
+        </w:tc>
+        <w:tc>
+          <w:tcPr>
+            <w:cnfStyle w:val="000100000000" w:firstRow="0" w:lastRow="0" w:firstColumn="0" w:lastColumn="1" w:oddVBand="0" w:evenVBand="0" w:oddHBand="0" w:evenHBand="0" w:firstRowFirstColumn="0" w:firstRowLastColumn="0" w:lastRowFirstColumn="0" w:lastRowLastColumn="0"/>
+            <w:tcW w:w="4374" w:type="dxa"/>
+            <w:gridSpan w:val="2"/>
+          </w:tcPr>
+          <w:p>
+            <w:pPr>
+              <w:rPr>
+                <w:rFonts w:ascii="Calibri Light" w:hAnsi="Calibri Light" w:cs="Calibri Light"/>
+                <w:sz w:val="28"/>
+                <w:szCs w:val="28"/>
+              </w:rPr>
+            </w:pPr>
+            <w:r>
+              <w:rPr>
+                <w:rFonts w:ascii="Calibri Light" w:hAnsi="Calibri Light" w:cs="Calibri Light"/>
+                <w:sz w:val="28"/>
+                <w:szCs w:val="28"/>
+              </w:rPr>
+              <w:t>Usuario, Administración</w:t>
+            </w:r>
+          </w:p>
+        </w:tc>
+      </w:tr>
+      <w:tr>
+        <w:trPr>
+          <w:trHeight w:val="562"/>
+        </w:trPr>
+        <w:tc>
+          <w:tcPr>
+            <w:cnfStyle w:val="001000000000" w:firstRow="0" w:lastRow="0" w:firstColumn="1" w:lastColumn="0" w:oddVBand="0" w:evenVBand="0" w:oddHBand="0" w:evenHBand="0" w:firstRowFirstColumn="0" w:firstRowLastColumn="0" w:lastRowFirstColumn="0" w:lastRowLastColumn="0"/>
+            <w:tcW w:w="4373" w:type="dxa"/>
+          </w:tcPr>
+          <w:p>
+            <w:pPr>
+              <w:rPr>
+                <w:rFonts w:ascii="Calibri Light" w:hAnsi="Calibri Light" w:cs="Calibri Light"/>
+                <w:sz w:val="28"/>
+                <w:szCs w:val="28"/>
+              </w:rPr>
+            </w:pPr>
+            <w:r>
+              <w:rPr>
+                <w:rFonts w:ascii="Calibri Light" w:hAnsi="Calibri Light" w:cs="Calibri Light"/>
+                <w:sz w:val="28"/>
+                <w:szCs w:val="28"/>
+              </w:rPr>
+              <w:t>Descripción</w:t>
+            </w:r>
+          </w:p>
+        </w:tc>
+        <w:tc>
+          <w:tcPr>
+            <w:cnfStyle w:val="000100000000" w:firstRow="0" w:lastRow="0" w:firstColumn="0" w:lastColumn="1" w:oddVBand="0" w:evenVBand="0" w:oddHBand="0" w:evenHBand="0" w:firstRowFirstColumn="0" w:firstRowLastColumn="0" w:lastRowFirstColumn="0" w:lastRowLastColumn="0"/>
+            <w:tcW w:w="4374" w:type="dxa"/>
+            <w:gridSpan w:val="2"/>
+          </w:tcPr>
+          <w:p>
+            <w:pPr>
+              <w:rPr>
+                <w:rFonts w:ascii="Calibri Light" w:hAnsi="Calibri Light" w:cs="Calibri Light"/>
+                <w:sz w:val="28"/>
+                <w:szCs w:val="28"/>
+              </w:rPr>
+            </w:pPr>
+            <w:r>
+              <w:rPr>
+                <w:rFonts w:ascii="Calibri Light" w:hAnsi="Calibri Light" w:cs="Calibri Light"/>
+                <w:sz w:val="28"/>
+                <w:szCs w:val="28"/>
+              </w:rPr>
+              <w:t xml:space="preserve">El usuario inicia sesión, si no tiene cuenta entonces crea una nueva. </w:t>
+            </w:r>
+          </w:p>
+        </w:tc>
+      </w:tr>
+      <w:tr>
+        <w:trPr>
+          <w:cnfStyle w:val="000000100000" w:firstRow="0" w:lastRow="0" w:firstColumn="0" w:lastColumn="0" w:oddVBand="0" w:evenVBand="0" w:oddHBand="1" w:evenHBand="0" w:firstRowFirstColumn="0" w:firstRowLastColumn="0" w:lastRowFirstColumn="0" w:lastRowLastColumn="0"/>
+          <w:trHeight w:val="322"/>
+        </w:trPr>
+        <w:tc>
+          <w:tcPr>
+            <w:cnfStyle w:val="001000000000" w:firstRow="0" w:lastRow="0" w:firstColumn="1" w:lastColumn="0" w:oddVBand="0" w:evenVBand="0" w:oddHBand="0" w:evenHBand="0" w:firstRowFirstColumn="0" w:firstRowLastColumn="0" w:lastRowFirstColumn="0" w:lastRowLastColumn="0"/>
+            <w:tcW w:w="4373" w:type="dxa"/>
+          </w:tcPr>
+          <w:p>
+            <w:pPr>
+              <w:rPr>
+                <w:rFonts w:ascii="Calibri Light" w:hAnsi="Calibri Light" w:cs="Calibri Light"/>
+                <w:sz w:val="28"/>
+                <w:szCs w:val="28"/>
+              </w:rPr>
+            </w:pPr>
+            <w:r>
+              <w:rPr>
+                <w:rFonts w:ascii="Calibri Light" w:hAnsi="Calibri Light" w:cs="Calibri Light"/>
+                <w:sz w:val="28"/>
+                <w:szCs w:val="28"/>
+              </w:rPr>
+              <w:t>Tipo</w:t>
+            </w:r>
+          </w:p>
+        </w:tc>
+        <w:tc>
+          <w:tcPr>
+            <w:cnfStyle w:val="000100000000" w:firstRow="0" w:lastRow="0" w:firstColumn="0" w:lastColumn="1" w:oddVBand="0" w:evenVBand="0" w:oddHBand="0" w:evenHBand="0" w:firstRowFirstColumn="0" w:firstRowLastColumn="0" w:lastRowFirstColumn="0" w:lastRowLastColumn="0"/>
+            <w:tcW w:w="4374" w:type="dxa"/>
+            <w:gridSpan w:val="2"/>
+          </w:tcPr>
+          <w:p>
+            <w:pPr>
+              <w:rPr>
+                <w:rFonts w:ascii="Calibri Light" w:hAnsi="Calibri Light" w:cs="Calibri Light"/>
+                <w:sz w:val="28"/>
+                <w:szCs w:val="28"/>
+              </w:rPr>
+            </w:pPr>
+            <w:r>
+              <w:rPr>
+                <w:rFonts w:ascii="Calibri Light" w:hAnsi="Calibri Light" w:cs="Calibri Light"/>
+                <w:sz w:val="28"/>
+                <w:szCs w:val="28"/>
+              </w:rPr>
+              <w:t>Primario</w:t>
+            </w:r>
+          </w:p>
+        </w:tc>
+      </w:tr>
+    </w:tbl>
+    <w:p>
+      <w:pPr>
         <w:rPr>
           <w:rFonts w:ascii="Calibri Light" w:hAnsi="Calibri Light" w:cs="Calibri Light"/>
           <w:color w:val="878786" w:themeColor="text1"/>
           <w:sz w:val="28"/>
           <w:szCs w:val="28"/>
         </w:rPr>
-        <w:t xml:space="preserve"> </w:t>
-      </w:r>
+      </w:pPr>
     </w:p>
     <w:p>
       <w:pPr>
@@ -8123,7 +8890,6 @@
       </w:pPr>
       <w:bookmarkStart w:id="14" w:name="_Toc500610840"/>
       <w:r>
-        <w:lastRenderedPageBreak/>
         <w:t>Casos de uso expandidos</w:t>
       </w:r>
       <w:bookmarkEnd w:id="14"/>
@@ -8907,6 +9673,7 @@
                 <w:sz w:val="28"/>
                 <w:szCs w:val="28"/>
               </w:rPr>
+              <w:lastRenderedPageBreak/>
               <w:t>Resumen</w:t>
             </w:r>
           </w:p>
@@ -9265,7 +10032,7 @@
                     </pic:cNvPicPr>
                   </pic:nvPicPr>
                   <pic:blipFill>
-                    <a:blip r:embed="rId8">
+                    <a:blip r:embed="rId9">
                       <a:extLst>
                         <a:ext uri="{28A0092B-C50C-407E-A947-70E740481C1C}">
                           <a14:useLocalDpi xmlns:a14="http://schemas.microsoft.com/office/drawing/2010/main" val="0"/>
@@ -9303,8 +10070,6 @@
           <w:lang w:val="es-ES" w:eastAsia="es-ES"/>
         </w:rPr>
       </w:pPr>
-      <w:bookmarkStart w:id="16" w:name="_GoBack"/>
-      <w:bookmarkEnd w:id="16"/>
     </w:p>
     <w:p>
       <w:pPr>
@@ -9317,12 +10082,11 @@
       <w:pPr>
         <w:pStyle w:val="Ttulo1"/>
       </w:pPr>
-      <w:bookmarkStart w:id="17" w:name="_Toc500610842"/>
+      <w:bookmarkStart w:id="16" w:name="_Toc500610842"/>
       <w:r>
-        <w:lastRenderedPageBreak/>
         <w:t>Diagrama entidad – relación</w:t>
       </w:r>
-      <w:bookmarkEnd w:id="17"/>
+      <w:bookmarkEnd w:id="16"/>
     </w:p>
     <w:p>
       <w:pPr>
@@ -9330,16 +10094,70 @@
           <w:lang w:val="es-ES" w:eastAsia="es-ES"/>
         </w:rPr>
       </w:pPr>
+      <w:r>
+        <w:rPr>
+          <w:noProof/>
+          <w:lang w:val="es-ES" w:eastAsia="es-ES"/>
+        </w:rPr>
+        <w:drawing>
+          <wp:inline distT="0" distB="0" distL="0" distR="0" wp14:anchorId="78F7DA23" wp14:editId="0FBF151B">
+            <wp:extent cx="5962650" cy="4184650"/>
+            <wp:effectExtent l="0" t="0" r="0" b="6350"/>
+            <wp:docPr id="2" name="Imagen 2"/>
+            <wp:cNvGraphicFramePr>
+              <a:graphicFrameLocks xmlns:a="http://schemas.openxmlformats.org/drawingml/2006/main" noChangeAspect="1"/>
+            </wp:cNvGraphicFramePr>
+            <a:graphic xmlns:a="http://schemas.openxmlformats.org/drawingml/2006/main">
+              <a:graphicData uri="http://schemas.openxmlformats.org/drawingml/2006/picture">
+                <pic:pic xmlns:pic="http://schemas.openxmlformats.org/drawingml/2006/picture">
+                  <pic:nvPicPr>
+                    <pic:cNvPr id="0" name="Picture 1"/>
+                    <pic:cNvPicPr>
+                      <a:picLocks noChangeAspect="1" noChangeArrowheads="1"/>
+                    </pic:cNvPicPr>
+                  </pic:nvPicPr>
+                  <pic:blipFill>
+                    <a:blip r:embed="rId10">
+                      <a:extLst>
+                        <a:ext uri="{28A0092B-C50C-407E-A947-70E740481C1C}">
+                          <a14:useLocalDpi xmlns:a14="http://schemas.microsoft.com/office/drawing/2010/main" val="0"/>
+                        </a:ext>
+                      </a:extLst>
+                    </a:blip>
+                    <a:srcRect/>
+                    <a:stretch>
+                      <a:fillRect/>
+                    </a:stretch>
+                  </pic:blipFill>
+                  <pic:spPr bwMode="auto">
+                    <a:xfrm>
+                      <a:off x="0" y="0"/>
+                      <a:ext cx="5962650" cy="4184650"/>
+                    </a:xfrm>
+                    <a:prstGeom prst="rect">
+                      <a:avLst/>
+                    </a:prstGeom>
+                    <a:noFill/>
+                    <a:ln>
+                      <a:noFill/>
+                    </a:ln>
+                  </pic:spPr>
+                </pic:pic>
+              </a:graphicData>
+            </a:graphic>
+          </wp:inline>
+        </w:drawing>
+      </w:r>
     </w:p>
     <w:p>
       <w:pPr>
         <w:pStyle w:val="Ttulo1"/>
       </w:pPr>
-      <w:bookmarkStart w:id="18" w:name="_Toc500610843"/>
+      <w:bookmarkStart w:id="17" w:name="_Toc500610843"/>
       <w:r>
         <w:t>Glosario inicial</w:t>
       </w:r>
-      <w:bookmarkEnd w:id="18"/>
+      <w:bookmarkEnd w:id="17"/>
     </w:p>
     <w:p>
       <w:pPr>
@@ -9350,7 +10168,7 @@
     </w:p>
     <w:tbl>
       <w:tblPr>
-        <w:tblStyle w:val="Tabladecuadrcula6concolores-nfasis2"/>
+        <w:tblStyle w:val="Tabladecuadrcula5oscura"/>
         <w:tblW w:w="0" w:type="auto"/>
         <w:tblLook w:val="04A0" w:firstRow="1" w:lastRow="0" w:firstColumn="1" w:lastColumn="0" w:noHBand="0" w:noVBand="1"/>
       </w:tblPr>
@@ -9372,6 +10190,7 @@
             <w:pPr>
               <w:rPr>
                 <w:rFonts w:ascii="Calibri Light" w:hAnsi="Calibri Light" w:cs="Calibri Light"/>
+                <w:color w:val="auto"/>
                 <w:sz w:val="40"/>
                 <w:szCs w:val="40"/>
               </w:rPr>
@@ -9387,6 +10206,7 @@
               <w:cnfStyle w:val="100000000000" w:firstRow="1" w:lastRow="0" w:firstColumn="0" w:lastColumn="0" w:oddVBand="0" w:evenVBand="0" w:oddHBand="0" w:evenHBand="0" w:firstRowFirstColumn="0" w:firstRowLastColumn="0" w:lastRowFirstColumn="0" w:lastRowLastColumn="0"/>
               <w:rPr>
                 <w:rFonts w:ascii="Calibri Light" w:hAnsi="Calibri Light" w:cs="Calibri Light"/>
+                <w:color w:val="auto"/>
                 <w:sz w:val="40"/>
                 <w:szCs w:val="40"/>
               </w:rPr>
@@ -9402,6 +10222,7 @@
               <w:cnfStyle w:val="100000000000" w:firstRow="1" w:lastRow="0" w:firstColumn="0" w:lastColumn="0" w:oddVBand="0" w:evenVBand="0" w:oddHBand="0" w:evenHBand="0" w:firstRowFirstColumn="0" w:firstRowLastColumn="0" w:lastRowFirstColumn="0" w:lastRowLastColumn="0"/>
               <w:rPr>
                 <w:rFonts w:ascii="Calibri Light" w:hAnsi="Calibri Light" w:cs="Calibri Light"/>
+                <w:color w:val="auto"/>
                 <w:sz w:val="40"/>
                 <w:szCs w:val="40"/>
               </w:rPr>
@@ -9423,7 +10244,7 @@
               <w:rPr>
                 <w:rFonts w:ascii="Calibri" w:hAnsi="Calibri" w:cs="Calibri"/>
                 <w:b w:val="0"/>
-                <w:color w:val="878786" w:themeColor="text1"/>
+                <w:color w:val="auto"/>
                 <w:sz w:val="28"/>
                 <w:szCs w:val="28"/>
               </w:rPr>
@@ -9432,7 +10253,7 @@
               <w:rPr>
                 <w:rFonts w:ascii="Calibri" w:hAnsi="Calibri" w:cs="Calibri"/>
                 <w:b w:val="0"/>
-                <w:color w:val="878786" w:themeColor="text1"/>
+                <w:color w:val="auto"/>
                 <w:sz w:val="28"/>
                 <w:szCs w:val="28"/>
               </w:rPr>
@@ -9450,7 +10271,6 @@
               <w:rPr>
                 <w:rFonts w:ascii="Calibri" w:hAnsi="Calibri" w:cs="Calibri"/>
                 <w:b/>
-                <w:color w:val="878786" w:themeColor="text1"/>
                 <w:sz w:val="28"/>
                 <w:szCs w:val="28"/>
               </w:rPr>
@@ -9459,7 +10279,6 @@
               <w:rPr>
                 <w:rFonts w:ascii="Calibri" w:hAnsi="Calibri" w:cs="Calibri"/>
                 <w:b/>
-                <w:color w:val="878786" w:themeColor="text1"/>
                 <w:sz w:val="28"/>
                 <w:szCs w:val="28"/>
               </w:rPr>
@@ -9477,7 +10296,6 @@
               <w:rPr>
                 <w:rFonts w:ascii="Calibri" w:hAnsi="Calibri" w:cs="Calibri"/>
                 <w:b/>
-                <w:color w:val="878786" w:themeColor="text1"/>
                 <w:sz w:val="28"/>
                 <w:szCs w:val="28"/>
               </w:rPr>
@@ -9486,7 +10304,6 @@
               <w:rPr>
                 <w:rFonts w:ascii="Calibri" w:hAnsi="Calibri" w:cs="Calibri"/>
                 <w:b/>
-                <w:color w:val="878786" w:themeColor="text1"/>
                 <w:sz w:val="28"/>
                 <w:szCs w:val="28"/>
               </w:rPr>
@@ -9505,19 +10322,19 @@
             <w:pPr>
               <w:rPr>
                 <w:rFonts w:ascii="Calibri" w:hAnsi="Calibri" w:cs="Calibri"/>
-                <w:color w:val="878786" w:themeColor="text1"/>
-                <w:sz w:val="28"/>
-                <w:szCs w:val="28"/>
-              </w:rPr>
-            </w:pPr>
-            <w:r>
-              <w:rPr>
-                <w:rFonts w:ascii="Calibri" w:hAnsi="Calibri" w:cs="Calibri"/>
-                <w:color w:val="878786" w:themeColor="text1"/>
-                <w:sz w:val="28"/>
-                <w:szCs w:val="28"/>
-              </w:rPr>
-              <w:t>Catálogo de licencias de uso</w:t>
+                <w:color w:val="auto"/>
+                <w:sz w:val="28"/>
+                <w:szCs w:val="28"/>
+              </w:rPr>
+            </w:pPr>
+            <w:r>
+              <w:rPr>
+                <w:rFonts w:ascii="Calibri" w:hAnsi="Calibri" w:cs="Calibri"/>
+                <w:color w:val="auto"/>
+                <w:sz w:val="28"/>
+                <w:szCs w:val="28"/>
+              </w:rPr>
+              <w:t>Coadministrador</w:t>
             </w:r>
           </w:p>
         </w:tc>
@@ -9530,15 +10347,13 @@
               <w:cnfStyle w:val="000000000000" w:firstRow="0" w:lastRow="0" w:firstColumn="0" w:lastColumn="0" w:oddVBand="0" w:evenVBand="0" w:oddHBand="0" w:evenHBand="0" w:firstRowFirstColumn="0" w:firstRowLastColumn="0" w:lastRowFirstColumn="0" w:lastRowLastColumn="0"/>
               <w:rPr>
                 <w:rFonts w:ascii="Calibri" w:hAnsi="Calibri" w:cs="Calibri"/>
-                <w:color w:val="878786" w:themeColor="text1"/>
-                <w:sz w:val="28"/>
-                <w:szCs w:val="28"/>
-              </w:rPr>
-            </w:pPr>
-            <w:r>
-              <w:rPr>
-                <w:rFonts w:ascii="Calibri" w:hAnsi="Calibri" w:cs="Calibri"/>
-                <w:color w:val="878786" w:themeColor="text1"/>
+                <w:sz w:val="28"/>
+                <w:szCs w:val="28"/>
+              </w:rPr>
+            </w:pPr>
+            <w:r>
+              <w:rPr>
+                <w:rFonts w:ascii="Calibri" w:hAnsi="Calibri" w:cs="Calibri"/>
                 <w:sz w:val="28"/>
                 <w:szCs w:val="28"/>
               </w:rPr>
@@ -9555,31 +10370,18 @@
               <w:cnfStyle w:val="000000000000" w:firstRow="0" w:lastRow="0" w:firstColumn="0" w:lastColumn="0" w:oddVBand="0" w:evenVBand="0" w:oddHBand="0" w:evenHBand="0" w:firstRowFirstColumn="0" w:firstRowLastColumn="0" w:lastRowFirstColumn="0" w:lastRowLastColumn="0"/>
               <w:rPr>
                 <w:rFonts w:ascii="Calibri" w:hAnsi="Calibri" w:cs="Calibri"/>
-                <w:color w:val="878786" w:themeColor="text1"/>
-                <w:sz w:val="28"/>
-                <w:szCs w:val="28"/>
-              </w:rPr>
-            </w:pPr>
-            <w:r>
-              <w:rPr>
-                <w:rFonts w:ascii="Calibri" w:hAnsi="Calibri" w:cs="Calibri"/>
-                <w:color w:val="878786" w:themeColor="text1"/>
-                <w:sz w:val="28"/>
-                <w:szCs w:val="28"/>
-              </w:rPr>
-              <w:t>Tabla la cual es encargado de guardar todas las licencias de cada software, ejemplo: GPL, EULA, BSD, MIT, etc.</w:t>
-            </w:r>
-          </w:p>
-          <w:p>
-            <w:pPr>
-              <w:cnfStyle w:val="000000000000" w:firstRow="0" w:lastRow="0" w:firstColumn="0" w:lastColumn="0" w:oddVBand="0" w:evenVBand="0" w:oddHBand="0" w:evenHBand="0" w:firstRowFirstColumn="0" w:firstRowLastColumn="0" w:lastRowFirstColumn="0" w:lastRowLastColumn="0"/>
-              <w:rPr>
-                <w:rFonts w:ascii="Calibri" w:hAnsi="Calibri" w:cs="Calibri"/>
-                <w:color w:val="878786" w:themeColor="text1"/>
-                <w:sz w:val="28"/>
-                <w:szCs w:val="28"/>
-              </w:rPr>
-            </w:pPr>
+                <w:sz w:val="28"/>
+                <w:szCs w:val="28"/>
+              </w:rPr>
+            </w:pPr>
+            <w:r>
+              <w:rPr>
+                <w:rFonts w:ascii="Calibri" w:hAnsi="Calibri" w:cs="Calibri"/>
+                <w:sz w:val="28"/>
+                <w:szCs w:val="28"/>
+              </w:rPr>
+              <w:t xml:space="preserve">Cuando cambian a una persona que es administrador y la sustituyen por otra </w:t>
+            </w:r>
           </w:p>
         </w:tc>
       </w:tr>
@@ -9596,19 +10398,19 @@
             <w:pPr>
               <w:rPr>
                 <w:rFonts w:ascii="Calibri" w:hAnsi="Calibri" w:cs="Calibri"/>
-                <w:color w:val="878786" w:themeColor="text1"/>
-                <w:sz w:val="28"/>
-                <w:szCs w:val="28"/>
-              </w:rPr>
-            </w:pPr>
-            <w:r>
-              <w:rPr>
-                <w:rFonts w:ascii="Calibri" w:hAnsi="Calibri" w:cs="Calibri"/>
-                <w:color w:val="878786" w:themeColor="text1"/>
-                <w:sz w:val="28"/>
-                <w:szCs w:val="28"/>
-              </w:rPr>
-              <w:t>Catálogo de profesiones</w:t>
+                <w:color w:val="auto"/>
+                <w:sz w:val="28"/>
+                <w:szCs w:val="28"/>
+              </w:rPr>
+            </w:pPr>
+            <w:r>
+              <w:rPr>
+                <w:rFonts w:ascii="Calibri" w:hAnsi="Calibri" w:cs="Calibri"/>
+                <w:color w:val="auto"/>
+                <w:sz w:val="28"/>
+                <w:szCs w:val="28"/>
+              </w:rPr>
+              <w:t>Perfil</w:t>
             </w:r>
           </w:p>
         </w:tc>
@@ -9621,15 +10423,13 @@
               <w:cnfStyle w:val="000000100000" w:firstRow="0" w:lastRow="0" w:firstColumn="0" w:lastColumn="0" w:oddVBand="0" w:evenVBand="0" w:oddHBand="1" w:evenHBand="0" w:firstRowFirstColumn="0" w:firstRowLastColumn="0" w:lastRowFirstColumn="0" w:lastRowLastColumn="0"/>
               <w:rPr>
                 <w:rFonts w:ascii="Calibri" w:hAnsi="Calibri" w:cs="Calibri"/>
-                <w:color w:val="878786" w:themeColor="text1"/>
-                <w:sz w:val="28"/>
-                <w:szCs w:val="28"/>
-              </w:rPr>
-            </w:pPr>
-            <w:r>
-              <w:rPr>
-                <w:rFonts w:ascii="Calibri" w:hAnsi="Calibri" w:cs="Calibri"/>
-                <w:color w:val="878786" w:themeColor="text1"/>
+                <w:sz w:val="28"/>
+                <w:szCs w:val="28"/>
+              </w:rPr>
+            </w:pPr>
+            <w:r>
+              <w:rPr>
+                <w:rFonts w:ascii="Calibri" w:hAnsi="Calibri" w:cs="Calibri"/>
                 <w:sz w:val="28"/>
                 <w:szCs w:val="28"/>
               </w:rPr>
@@ -9646,19 +10446,17 @@
               <w:cnfStyle w:val="000000100000" w:firstRow="0" w:lastRow="0" w:firstColumn="0" w:lastColumn="0" w:oddVBand="0" w:evenVBand="0" w:oddHBand="1" w:evenHBand="0" w:firstRowFirstColumn="0" w:firstRowLastColumn="0" w:lastRowFirstColumn="0" w:lastRowLastColumn="0"/>
               <w:rPr>
                 <w:rFonts w:ascii="Calibri" w:hAnsi="Calibri" w:cs="Calibri"/>
-                <w:color w:val="878786" w:themeColor="text1"/>
-                <w:sz w:val="28"/>
-                <w:szCs w:val="28"/>
-              </w:rPr>
-            </w:pPr>
-            <w:r>
-              <w:rPr>
-                <w:rFonts w:ascii="Calibri" w:hAnsi="Calibri" w:cs="Calibri"/>
-                <w:color w:val="878786" w:themeColor="text1"/>
-                <w:sz w:val="28"/>
-                <w:szCs w:val="28"/>
-              </w:rPr>
-              <w:t>Tabla encargada de guardar todas las profesiones de cada usuario en la cual el usuario administrador gestionara las configuraciones de cada profesión.</w:t>
+                <w:sz w:val="28"/>
+                <w:szCs w:val="28"/>
+              </w:rPr>
+            </w:pPr>
+            <w:r>
+              <w:rPr>
+                <w:rFonts w:ascii="Calibri" w:hAnsi="Calibri" w:cs="Calibri"/>
+                <w:sz w:val="28"/>
+                <w:szCs w:val="28"/>
+              </w:rPr>
+              <w:t>Cada persona tiene un perfil, el cual consiste en tener un estado y comentario</w:t>
             </w:r>
           </w:p>
         </w:tc>
@@ -9673,19 +10471,19 @@
             <w:pPr>
               <w:rPr>
                 <w:rFonts w:ascii="Calibri" w:hAnsi="Calibri" w:cs="Calibri"/>
-                <w:color w:val="878786" w:themeColor="text1"/>
-                <w:sz w:val="28"/>
-                <w:szCs w:val="28"/>
-              </w:rPr>
-            </w:pPr>
-            <w:r>
-              <w:rPr>
-                <w:rFonts w:ascii="Calibri" w:hAnsi="Calibri" w:cs="Calibri"/>
-                <w:color w:val="878786" w:themeColor="text1"/>
-                <w:sz w:val="28"/>
-                <w:szCs w:val="28"/>
-              </w:rPr>
-              <w:t>Catálogo plataformas</w:t>
+                <w:color w:val="auto"/>
+                <w:sz w:val="28"/>
+                <w:szCs w:val="28"/>
+              </w:rPr>
+            </w:pPr>
+            <w:r>
+              <w:rPr>
+                <w:rFonts w:ascii="Calibri" w:hAnsi="Calibri" w:cs="Calibri"/>
+                <w:color w:val="auto"/>
+                <w:sz w:val="28"/>
+                <w:szCs w:val="28"/>
+              </w:rPr>
+              <w:t>Estado</w:t>
             </w:r>
           </w:p>
         </w:tc>
@@ -9698,19 +10496,17 @@
               <w:cnfStyle w:val="000000000000" w:firstRow="0" w:lastRow="0" w:firstColumn="0" w:lastColumn="0" w:oddVBand="0" w:evenVBand="0" w:oddHBand="0" w:evenHBand="0" w:firstRowFirstColumn="0" w:firstRowLastColumn="0" w:lastRowFirstColumn="0" w:lastRowLastColumn="0"/>
               <w:rPr>
                 <w:rFonts w:ascii="Calibri" w:hAnsi="Calibri" w:cs="Calibri"/>
-                <w:color w:val="878786" w:themeColor="text1"/>
-                <w:sz w:val="28"/>
-                <w:szCs w:val="28"/>
-              </w:rPr>
-            </w:pPr>
-            <w:r>
-              <w:rPr>
-                <w:rFonts w:ascii="Calibri" w:hAnsi="Calibri" w:cs="Calibri"/>
-                <w:color w:val="878786" w:themeColor="text1"/>
-                <w:sz w:val="28"/>
-                <w:szCs w:val="28"/>
-              </w:rPr>
-              <w:t>Entidad relación</w:t>
+                <w:sz w:val="28"/>
+                <w:szCs w:val="28"/>
+              </w:rPr>
+            </w:pPr>
+            <w:r>
+              <w:rPr>
+                <w:rFonts w:ascii="Calibri" w:hAnsi="Calibri" w:cs="Calibri"/>
+                <w:sz w:val="28"/>
+                <w:szCs w:val="28"/>
+              </w:rPr>
+              <w:t>Modelo conceptual</w:t>
             </w:r>
           </w:p>
         </w:tc>
@@ -9723,19 +10519,17 @@
               <w:cnfStyle w:val="000000000000" w:firstRow="0" w:lastRow="0" w:firstColumn="0" w:lastColumn="0" w:oddVBand="0" w:evenVBand="0" w:oddHBand="0" w:evenHBand="0" w:firstRowFirstColumn="0" w:firstRowLastColumn="0" w:lastRowFirstColumn="0" w:lastRowLastColumn="0"/>
               <w:rPr>
                 <w:rFonts w:ascii="Calibri" w:hAnsi="Calibri" w:cs="Calibri"/>
-                <w:color w:val="878786" w:themeColor="text1"/>
-                <w:sz w:val="28"/>
-                <w:szCs w:val="28"/>
-              </w:rPr>
-            </w:pPr>
-            <w:r>
-              <w:rPr>
-                <w:rFonts w:ascii="Calibri" w:hAnsi="Calibri" w:cs="Calibri"/>
-                <w:color w:val="878786" w:themeColor="text1"/>
-                <w:sz w:val="28"/>
-                <w:szCs w:val="28"/>
-              </w:rPr>
-              <w:t>tabla en el cual vamos a guardar todas las plataformas soportadas por cada uno del software, ejemplo: Android, IOS, Linux, Windows, etc.</w:t>
+                <w:sz w:val="28"/>
+                <w:szCs w:val="28"/>
+              </w:rPr>
+            </w:pPr>
+            <w:r>
+              <w:rPr>
+                <w:rFonts w:ascii="Calibri" w:hAnsi="Calibri" w:cs="Calibri"/>
+                <w:sz w:val="28"/>
+                <w:szCs w:val="28"/>
+              </w:rPr>
+              <w:t>Un estado trata de que la persona puede escribir una frase que describa el estado de la persona esta puede ser opcional.</w:t>
             </w:r>
           </w:p>
         </w:tc>
@@ -9753,19 +10547,19 @@
             <w:pPr>
               <w:rPr>
                 <w:rFonts w:ascii="Calibri" w:hAnsi="Calibri" w:cs="Calibri"/>
-                <w:color w:val="878786" w:themeColor="text1"/>
-                <w:sz w:val="28"/>
-                <w:szCs w:val="28"/>
-              </w:rPr>
-            </w:pPr>
-            <w:r>
-              <w:rPr>
-                <w:rFonts w:ascii="Calibri" w:hAnsi="Calibri" w:cs="Calibri"/>
-                <w:color w:val="878786" w:themeColor="text1"/>
-                <w:sz w:val="28"/>
-                <w:szCs w:val="28"/>
-              </w:rPr>
-              <w:t>Categoría</w:t>
+                <w:color w:val="auto"/>
+                <w:sz w:val="28"/>
+                <w:szCs w:val="28"/>
+              </w:rPr>
+            </w:pPr>
+            <w:r>
+              <w:rPr>
+                <w:rFonts w:ascii="Calibri" w:hAnsi="Calibri" w:cs="Calibri"/>
+                <w:color w:val="auto"/>
+                <w:sz w:val="28"/>
+                <w:szCs w:val="28"/>
+              </w:rPr>
+              <w:t>Comentario</w:t>
             </w:r>
           </w:p>
         </w:tc>
@@ -9778,19 +10572,17 @@
               <w:cnfStyle w:val="000000100000" w:firstRow="0" w:lastRow="0" w:firstColumn="0" w:lastColumn="0" w:oddVBand="0" w:evenVBand="0" w:oddHBand="1" w:evenHBand="0" w:firstRowFirstColumn="0" w:firstRowLastColumn="0" w:lastRowFirstColumn="0" w:lastRowLastColumn="0"/>
               <w:rPr>
                 <w:rFonts w:ascii="Calibri" w:hAnsi="Calibri" w:cs="Calibri"/>
-                <w:color w:val="878786" w:themeColor="text1"/>
-                <w:sz w:val="28"/>
-                <w:szCs w:val="28"/>
-              </w:rPr>
-            </w:pPr>
-            <w:r>
-              <w:rPr>
-                <w:rFonts w:ascii="Calibri" w:hAnsi="Calibri" w:cs="Calibri"/>
-                <w:color w:val="878786" w:themeColor="text1"/>
-                <w:sz w:val="28"/>
-                <w:szCs w:val="28"/>
-              </w:rPr>
-              <w:t>Caso de uso</w:t>
+                <w:sz w:val="28"/>
+                <w:szCs w:val="28"/>
+              </w:rPr>
+            </w:pPr>
+            <w:r>
+              <w:rPr>
+                <w:rFonts w:ascii="Calibri" w:hAnsi="Calibri" w:cs="Calibri"/>
+                <w:sz w:val="28"/>
+                <w:szCs w:val="28"/>
+              </w:rPr>
+              <w:t>Modelo conceptual</w:t>
             </w:r>
           </w:p>
         </w:tc>
@@ -9803,19 +10595,17 @@
               <w:cnfStyle w:val="000000100000" w:firstRow="0" w:lastRow="0" w:firstColumn="0" w:lastColumn="0" w:oddVBand="0" w:evenVBand="0" w:oddHBand="1" w:evenHBand="0" w:firstRowFirstColumn="0" w:firstRowLastColumn="0" w:lastRowFirstColumn="0" w:lastRowLastColumn="0"/>
               <w:rPr>
                 <w:rFonts w:ascii="Calibri" w:hAnsi="Calibri" w:cs="Calibri"/>
-                <w:color w:val="878786" w:themeColor="text1"/>
-                <w:sz w:val="28"/>
-                <w:szCs w:val="28"/>
-              </w:rPr>
-            </w:pPr>
-            <w:r>
-              <w:rPr>
-                <w:rFonts w:ascii="Calibri" w:hAnsi="Calibri" w:cs="Calibri"/>
-                <w:color w:val="878786" w:themeColor="text1"/>
-                <w:sz w:val="28"/>
-                <w:szCs w:val="28"/>
-              </w:rPr>
-              <w:t>Son las diferentes clases que puede ser cada software.</w:t>
+                <w:sz w:val="28"/>
+                <w:szCs w:val="28"/>
+              </w:rPr>
+            </w:pPr>
+            <w:r>
+              <w:rPr>
+                <w:rFonts w:ascii="Calibri" w:hAnsi="Calibri" w:cs="Calibri"/>
+                <w:sz w:val="28"/>
+                <w:szCs w:val="28"/>
+              </w:rPr>
+              <w:t>Todas las personas pueden comentar un estado de otro usuario o comentar otros comentaros.</w:t>
             </w:r>
           </w:p>
         </w:tc>
@@ -9830,19 +10620,19 @@
             <w:pPr>
               <w:rPr>
                 <w:rFonts w:ascii="Calibri" w:hAnsi="Calibri" w:cs="Calibri"/>
-                <w:color w:val="878786" w:themeColor="text1"/>
-                <w:sz w:val="28"/>
-                <w:szCs w:val="28"/>
-              </w:rPr>
-            </w:pPr>
-            <w:r>
-              <w:rPr>
-                <w:rFonts w:ascii="Calibri" w:hAnsi="Calibri" w:cs="Calibri"/>
-                <w:color w:val="878786" w:themeColor="text1"/>
-                <w:sz w:val="28"/>
-                <w:szCs w:val="28"/>
-              </w:rPr>
-              <w:t>Métricas</w:t>
+                <w:color w:val="auto"/>
+                <w:sz w:val="28"/>
+                <w:szCs w:val="28"/>
+              </w:rPr>
+            </w:pPr>
+            <w:r>
+              <w:rPr>
+                <w:rFonts w:ascii="Calibri" w:hAnsi="Calibri" w:cs="Calibri"/>
+                <w:color w:val="auto"/>
+                <w:sz w:val="28"/>
+                <w:szCs w:val="28"/>
+              </w:rPr>
+              <w:t xml:space="preserve">Proyecto </w:t>
             </w:r>
           </w:p>
         </w:tc>
@@ -9855,19 +10645,17 @@
               <w:cnfStyle w:val="000000000000" w:firstRow="0" w:lastRow="0" w:firstColumn="0" w:lastColumn="0" w:oddVBand="0" w:evenVBand="0" w:oddHBand="0" w:evenHBand="0" w:firstRowFirstColumn="0" w:firstRowLastColumn="0" w:lastRowFirstColumn="0" w:lastRowLastColumn="0"/>
               <w:rPr>
                 <w:rFonts w:ascii="Calibri" w:hAnsi="Calibri" w:cs="Calibri"/>
-                <w:color w:val="878786" w:themeColor="text1"/>
-                <w:sz w:val="28"/>
-                <w:szCs w:val="28"/>
-              </w:rPr>
-            </w:pPr>
-            <w:r>
-              <w:rPr>
-                <w:rFonts w:ascii="Calibri" w:hAnsi="Calibri" w:cs="Calibri"/>
-                <w:color w:val="878786" w:themeColor="text1"/>
-                <w:sz w:val="28"/>
-                <w:szCs w:val="28"/>
-              </w:rPr>
-              <w:t>Caso de uso</w:t>
+                <w:sz w:val="28"/>
+                <w:szCs w:val="28"/>
+              </w:rPr>
+            </w:pPr>
+            <w:r>
+              <w:rPr>
+                <w:rFonts w:ascii="Calibri" w:hAnsi="Calibri" w:cs="Calibri"/>
+                <w:sz w:val="28"/>
+                <w:szCs w:val="28"/>
+              </w:rPr>
+              <w:t>Entidad relación</w:t>
             </w:r>
           </w:p>
         </w:tc>
@@ -9880,19 +10668,17 @@
               <w:cnfStyle w:val="000000000000" w:firstRow="0" w:lastRow="0" w:firstColumn="0" w:lastColumn="0" w:oddVBand="0" w:evenVBand="0" w:oddHBand="0" w:evenHBand="0" w:firstRowFirstColumn="0" w:firstRowLastColumn="0" w:lastRowFirstColumn="0" w:lastRowLastColumn="0"/>
               <w:rPr>
                 <w:rFonts w:ascii="Calibri" w:hAnsi="Calibri" w:cs="Calibri"/>
-                <w:color w:val="878786" w:themeColor="text1"/>
-                <w:sz w:val="28"/>
-                <w:szCs w:val="28"/>
-              </w:rPr>
-            </w:pPr>
-            <w:r>
-              <w:rPr>
-                <w:rFonts w:ascii="Calibri" w:hAnsi="Calibri" w:cs="Calibri"/>
-                <w:color w:val="878786" w:themeColor="text1"/>
-                <w:sz w:val="28"/>
-                <w:szCs w:val="28"/>
-              </w:rPr>
-              <w:t>Son características década software ejemplo: Calidad general, Facilidad de uso, Características y funcionalidades.</w:t>
+                <w:sz w:val="28"/>
+                <w:szCs w:val="28"/>
+              </w:rPr>
+            </w:pPr>
+            <w:r>
+              <w:rPr>
+                <w:rFonts w:ascii="Calibri" w:hAnsi="Calibri" w:cs="Calibri"/>
+                <w:sz w:val="28"/>
+                <w:szCs w:val="28"/>
+              </w:rPr>
+              <w:t xml:space="preserve">Los proyectos pueden ser todo tipo de aplicaciones, software.  </w:t>
             </w:r>
           </w:p>
         </w:tc>
@@ -9910,19 +10696,19 @@
             <w:pPr>
               <w:rPr>
                 <w:rFonts w:ascii="Calibri" w:hAnsi="Calibri" w:cs="Calibri"/>
-                <w:color w:val="878786" w:themeColor="text1"/>
-                <w:sz w:val="28"/>
-                <w:szCs w:val="28"/>
-              </w:rPr>
-            </w:pPr>
-            <w:r>
-              <w:rPr>
-                <w:rFonts w:ascii="Calibri" w:hAnsi="Calibri" w:cs="Calibri"/>
-                <w:color w:val="878786" w:themeColor="text1"/>
-                <w:sz w:val="28"/>
-                <w:szCs w:val="28"/>
-              </w:rPr>
-              <w:t>Realimentación</w:t>
+                <w:color w:val="auto"/>
+                <w:sz w:val="28"/>
+                <w:szCs w:val="28"/>
+              </w:rPr>
+            </w:pPr>
+            <w:r>
+              <w:rPr>
+                <w:rFonts w:ascii="Calibri" w:hAnsi="Calibri" w:cs="Calibri"/>
+                <w:color w:val="auto"/>
+                <w:sz w:val="28"/>
+                <w:szCs w:val="28"/>
+              </w:rPr>
+              <w:t>Tarea</w:t>
             </w:r>
           </w:p>
         </w:tc>
@@ -9935,15 +10721,13 @@
               <w:cnfStyle w:val="000000100000" w:firstRow="0" w:lastRow="0" w:firstColumn="0" w:lastColumn="0" w:oddVBand="0" w:evenVBand="0" w:oddHBand="1" w:evenHBand="0" w:firstRowFirstColumn="0" w:firstRowLastColumn="0" w:lastRowFirstColumn="0" w:lastRowLastColumn="0"/>
               <w:rPr>
                 <w:rFonts w:ascii="Calibri" w:hAnsi="Calibri" w:cs="Calibri"/>
-                <w:color w:val="878786" w:themeColor="text1"/>
-                <w:sz w:val="28"/>
-                <w:szCs w:val="28"/>
-              </w:rPr>
-            </w:pPr>
-            <w:r>
-              <w:rPr>
-                <w:rFonts w:ascii="Calibri" w:hAnsi="Calibri" w:cs="Calibri"/>
-                <w:color w:val="878786" w:themeColor="text1"/>
+                <w:sz w:val="28"/>
+                <w:szCs w:val="28"/>
+              </w:rPr>
+            </w:pPr>
+            <w:r>
+              <w:rPr>
+                <w:rFonts w:ascii="Calibri" w:hAnsi="Calibri" w:cs="Calibri"/>
                 <w:sz w:val="28"/>
                 <w:szCs w:val="28"/>
               </w:rPr>
@@ -9960,37 +10744,17 @@
               <w:cnfStyle w:val="000000100000" w:firstRow="0" w:lastRow="0" w:firstColumn="0" w:lastColumn="0" w:oddVBand="0" w:evenVBand="0" w:oddHBand="1" w:evenHBand="0" w:firstRowFirstColumn="0" w:firstRowLastColumn="0" w:lastRowFirstColumn="0" w:lastRowLastColumn="0"/>
               <w:rPr>
                 <w:rFonts w:ascii="Calibri" w:hAnsi="Calibri" w:cs="Calibri"/>
-                <w:color w:val="878786" w:themeColor="text1"/>
-                <w:sz w:val="28"/>
-                <w:szCs w:val="28"/>
-              </w:rPr>
-            </w:pPr>
-            <w:r>
-              <w:rPr>
-                <w:rFonts w:ascii="Calibri" w:hAnsi="Calibri" w:cs="Calibri"/>
-                <w:color w:val="878786" w:themeColor="text1"/>
-                <w:sz w:val="28"/>
-                <w:szCs w:val="28"/>
-              </w:rPr>
-              <w:t xml:space="preserve">Son puntajes que cada usuario (básico, premium) le otorga a cada Métricas de </w:t>
-            </w:r>
-            <w:r>
-              <w:rPr>
-                <w:rFonts w:ascii="Calibri" w:hAnsi="Calibri" w:cs="Calibri"/>
-                <w:color w:val="878786" w:themeColor="text1"/>
-                <w:sz w:val="28"/>
-                <w:szCs w:val="28"/>
-              </w:rPr>
-              <w:t>los diferentes softwares</w:t>
-            </w:r>
-            <w:r>
-              <w:rPr>
-                <w:rFonts w:ascii="Calibri" w:hAnsi="Calibri" w:cs="Calibri"/>
-                <w:color w:val="878786" w:themeColor="text1"/>
-                <w:sz w:val="28"/>
-                <w:szCs w:val="28"/>
-              </w:rPr>
-              <w:t xml:space="preserve">.  </w:t>
+                <w:sz w:val="28"/>
+                <w:szCs w:val="28"/>
+              </w:rPr>
+            </w:pPr>
+            <w:r>
+              <w:rPr>
+                <w:rFonts w:ascii="Calibri" w:hAnsi="Calibri" w:cs="Calibri"/>
+                <w:sz w:val="28"/>
+                <w:szCs w:val="28"/>
+              </w:rPr>
+              <w:t>Las tareas son sub proyectos que pueden ser realizadas por cada usuario.</w:t>
             </w:r>
           </w:p>
         </w:tc>
@@ -10005,19 +10769,19 @@
             <w:pPr>
               <w:rPr>
                 <w:rFonts w:ascii="Calibri" w:hAnsi="Calibri" w:cs="Calibri"/>
-                <w:color w:val="878786" w:themeColor="text1"/>
-                <w:sz w:val="28"/>
-                <w:szCs w:val="28"/>
-              </w:rPr>
-            </w:pPr>
-            <w:r>
-              <w:rPr>
-                <w:rFonts w:ascii="Calibri" w:hAnsi="Calibri" w:cs="Calibri"/>
-                <w:color w:val="878786" w:themeColor="text1"/>
-                <w:sz w:val="28"/>
-                <w:szCs w:val="28"/>
-              </w:rPr>
-              <w:t>Repositorio</w:t>
+                <w:color w:val="auto"/>
+                <w:sz w:val="28"/>
+                <w:szCs w:val="28"/>
+              </w:rPr>
+            </w:pPr>
+            <w:r>
+              <w:rPr>
+                <w:rFonts w:ascii="Calibri" w:hAnsi="Calibri" w:cs="Calibri"/>
+                <w:color w:val="auto"/>
+                <w:sz w:val="28"/>
+                <w:szCs w:val="28"/>
+              </w:rPr>
+              <w:t xml:space="preserve">Dueño </w:t>
             </w:r>
           </w:p>
         </w:tc>
@@ -10030,15 +10794,13 @@
               <w:cnfStyle w:val="000000000000" w:firstRow="0" w:lastRow="0" w:firstColumn="0" w:lastColumn="0" w:oddVBand="0" w:evenVBand="0" w:oddHBand="0" w:evenHBand="0" w:firstRowFirstColumn="0" w:firstRowLastColumn="0" w:lastRowFirstColumn="0" w:lastRowLastColumn="0"/>
               <w:rPr>
                 <w:rFonts w:ascii="Calibri" w:hAnsi="Calibri" w:cs="Calibri"/>
-                <w:color w:val="878786" w:themeColor="text1"/>
-                <w:sz w:val="28"/>
-                <w:szCs w:val="28"/>
-              </w:rPr>
-            </w:pPr>
-            <w:r>
-              <w:rPr>
-                <w:rFonts w:ascii="Calibri" w:hAnsi="Calibri" w:cs="Calibri"/>
-                <w:color w:val="878786" w:themeColor="text1"/>
+                <w:sz w:val="28"/>
+                <w:szCs w:val="28"/>
+              </w:rPr>
+            </w:pPr>
+            <w:r>
+              <w:rPr>
+                <w:rFonts w:ascii="Calibri" w:hAnsi="Calibri" w:cs="Calibri"/>
                 <w:sz w:val="28"/>
                 <w:szCs w:val="28"/>
               </w:rPr>
@@ -10055,28 +10817,25 @@
               <w:cnfStyle w:val="000000000000" w:firstRow="0" w:lastRow="0" w:firstColumn="0" w:lastColumn="0" w:oddVBand="0" w:evenVBand="0" w:oddHBand="0" w:evenHBand="0" w:firstRowFirstColumn="0" w:firstRowLastColumn="0" w:lastRowFirstColumn="0" w:lastRowLastColumn="0"/>
               <w:rPr>
                 <w:rFonts w:ascii="Calibri" w:hAnsi="Calibri" w:cs="Calibri"/>
-                <w:color w:val="878786" w:themeColor="text1"/>
-                <w:sz w:val="28"/>
-                <w:szCs w:val="28"/>
-              </w:rPr>
-            </w:pPr>
-            <w:r>
-              <w:rPr>
-                <w:rFonts w:ascii="Calibri" w:hAnsi="Calibri" w:cs="Calibri"/>
-                <w:color w:val="878786" w:themeColor="text1"/>
-                <w:sz w:val="28"/>
-                <w:szCs w:val="28"/>
-              </w:rPr>
-              <w:t>Es una colecci</w:t>
-            </w:r>
-            <w:r>
-              <w:rPr>
-                <w:rFonts w:ascii="Calibri" w:hAnsi="Calibri" w:cs="Calibri"/>
-                <w:color w:val="878786" w:themeColor="text1"/>
-                <w:sz w:val="28"/>
-                <w:szCs w:val="28"/>
-              </w:rPr>
-              <w:t>ón de software.</w:t>
+                <w:sz w:val="28"/>
+                <w:szCs w:val="28"/>
+              </w:rPr>
+            </w:pPr>
+            <w:r>
+              <w:rPr>
+                <w:rFonts w:ascii="Calibri" w:hAnsi="Calibri" w:cs="Calibri"/>
+                <w:sz w:val="28"/>
+                <w:szCs w:val="28"/>
+              </w:rPr>
+              <w:t>Es un</w:t>
+            </w:r>
+            <w:r>
+              <w:rPr>
+                <w:rFonts w:ascii="Calibri" w:hAnsi="Calibri" w:cs="Calibri"/>
+                <w:sz w:val="28"/>
+                <w:szCs w:val="28"/>
+              </w:rPr>
+              <w:t xml:space="preserve"> actor que realiza y crea proyectos para que distintos usuarios realicen </w:t>
             </w:r>
           </w:p>
         </w:tc>
@@ -10094,19 +10853,41 @@
             <w:pPr>
               <w:rPr>
                 <w:rFonts w:ascii="Calibri" w:hAnsi="Calibri" w:cs="Calibri"/>
-                <w:color w:val="878786" w:themeColor="text1"/>
-                <w:sz w:val="28"/>
-                <w:szCs w:val="28"/>
-              </w:rPr>
-            </w:pPr>
-            <w:r>
-              <w:rPr>
-                <w:rFonts w:ascii="Calibri" w:hAnsi="Calibri" w:cs="Calibri"/>
-                <w:color w:val="878786" w:themeColor="text1"/>
-                <w:sz w:val="28"/>
-                <w:szCs w:val="28"/>
-              </w:rPr>
-              <w:t>Usuario administrador</w:t>
+                <w:bCs w:val="0"/>
+                <w:color w:val="auto"/>
+                <w:sz w:val="28"/>
+                <w:szCs w:val="28"/>
+              </w:rPr>
+            </w:pPr>
+            <w:r>
+              <w:rPr>
+                <w:rFonts w:ascii="Calibri" w:hAnsi="Calibri" w:cs="Calibri"/>
+                <w:bCs w:val="0"/>
+                <w:color w:val="auto"/>
+                <w:sz w:val="28"/>
+                <w:szCs w:val="28"/>
+              </w:rPr>
+              <w:t>A</w:t>
+            </w:r>
+            <w:r>
+              <w:rPr>
+                <w:rFonts w:ascii="Calibri" w:hAnsi="Calibri" w:cs="Calibri"/>
+                <w:bCs w:val="0"/>
+                <w:color w:val="auto"/>
+                <w:sz w:val="28"/>
+                <w:szCs w:val="28"/>
+              </w:rPr>
+              <w:t>so</w:t>
+            </w:r>
+            <w:r>
+              <w:rPr>
+                <w:rFonts w:ascii="Calibri" w:hAnsi="Calibri" w:cs="Calibri"/>
+                <w:bCs w:val="0"/>
+                <w:color w:val="auto"/>
+                <w:sz w:val="28"/>
+                <w:szCs w:val="28"/>
+              </w:rPr>
+              <w:t>ciaciones</w:t>
             </w:r>
           </w:p>
         </w:tc>
@@ -10119,15 +10900,13 @@
               <w:cnfStyle w:val="000000100000" w:firstRow="0" w:lastRow="0" w:firstColumn="0" w:lastColumn="0" w:oddVBand="0" w:evenVBand="0" w:oddHBand="1" w:evenHBand="0" w:firstRowFirstColumn="0" w:firstRowLastColumn="0" w:lastRowFirstColumn="0" w:lastRowLastColumn="0"/>
               <w:rPr>
                 <w:rFonts w:ascii="Calibri" w:hAnsi="Calibri" w:cs="Calibri"/>
-                <w:color w:val="878786" w:themeColor="text1"/>
-                <w:sz w:val="28"/>
-                <w:szCs w:val="28"/>
-              </w:rPr>
-            </w:pPr>
-            <w:r>
-              <w:rPr>
-                <w:rFonts w:ascii="Calibri" w:hAnsi="Calibri" w:cs="Calibri"/>
-                <w:color w:val="878786" w:themeColor="text1"/>
+                <w:sz w:val="28"/>
+                <w:szCs w:val="28"/>
+              </w:rPr>
+            </w:pPr>
+            <w:r>
+              <w:rPr>
+                <w:rFonts w:ascii="Calibri" w:hAnsi="Calibri" w:cs="Calibri"/>
                 <w:sz w:val="28"/>
                 <w:szCs w:val="28"/>
               </w:rPr>
@@ -10144,19 +10923,17 @@
               <w:cnfStyle w:val="000000100000" w:firstRow="0" w:lastRow="0" w:firstColumn="0" w:lastColumn="0" w:oddVBand="0" w:evenVBand="0" w:oddHBand="1" w:evenHBand="0" w:firstRowFirstColumn="0" w:firstRowLastColumn="0" w:lastRowFirstColumn="0" w:lastRowLastColumn="0"/>
               <w:rPr>
                 <w:rFonts w:ascii="Calibri" w:hAnsi="Calibri" w:cs="Calibri"/>
-                <w:color w:val="878786" w:themeColor="text1"/>
-                <w:sz w:val="28"/>
-                <w:szCs w:val="28"/>
-              </w:rPr>
-            </w:pPr>
-            <w:r>
-              <w:rPr>
-                <w:rFonts w:ascii="Calibri" w:hAnsi="Calibri" w:cs="Calibri"/>
-                <w:color w:val="878786" w:themeColor="text1"/>
-                <w:sz w:val="28"/>
-                <w:szCs w:val="28"/>
-              </w:rPr>
-              <w:t>Es el encargado de realizar todo tipo de gestión de configuraciones; métricas, licencia de uso, plataformas soportadas, profesiones.</w:t>
+                <w:sz w:val="28"/>
+                <w:szCs w:val="28"/>
+              </w:rPr>
+            </w:pPr>
+            <w:r>
+              <w:rPr>
+                <w:rFonts w:ascii="Calibri" w:hAnsi="Calibri" w:cs="Calibri"/>
+                <w:sz w:val="28"/>
+                <w:szCs w:val="28"/>
+              </w:rPr>
+              <w:t xml:space="preserve">Una asociación es grupo de personas unidos por razones de índole de equidad de raciocinio y cultural.  </w:t>
             </w:r>
           </w:p>
         </w:tc>
@@ -10171,19 +10948,19 @@
             <w:pPr>
               <w:rPr>
                 <w:rFonts w:ascii="Calibri" w:hAnsi="Calibri" w:cs="Calibri"/>
-                <w:color w:val="878786" w:themeColor="text1"/>
-                <w:sz w:val="28"/>
-                <w:szCs w:val="28"/>
-              </w:rPr>
-            </w:pPr>
-            <w:r>
-              <w:rPr>
-                <w:rFonts w:ascii="Calibri" w:hAnsi="Calibri" w:cs="Calibri"/>
-                <w:color w:val="878786" w:themeColor="text1"/>
-                <w:sz w:val="28"/>
-                <w:szCs w:val="28"/>
-              </w:rPr>
-              <w:t>Usuario básico</w:t>
+                <w:color w:val="auto"/>
+                <w:sz w:val="28"/>
+                <w:szCs w:val="28"/>
+              </w:rPr>
+            </w:pPr>
+            <w:r>
+              <w:rPr>
+                <w:rFonts w:ascii="Calibri" w:hAnsi="Calibri" w:cs="Calibri"/>
+                <w:color w:val="auto"/>
+                <w:sz w:val="28"/>
+                <w:szCs w:val="28"/>
+              </w:rPr>
+              <w:t>Habilidad</w:t>
             </w:r>
           </w:p>
         </w:tc>
@@ -10196,15 +10973,13 @@
               <w:cnfStyle w:val="000000000000" w:firstRow="0" w:lastRow="0" w:firstColumn="0" w:lastColumn="0" w:oddVBand="0" w:evenVBand="0" w:oddHBand="0" w:evenHBand="0" w:firstRowFirstColumn="0" w:firstRowLastColumn="0" w:lastRowFirstColumn="0" w:lastRowLastColumn="0"/>
               <w:rPr>
                 <w:rFonts w:ascii="Calibri" w:hAnsi="Calibri" w:cs="Calibri"/>
-                <w:color w:val="878786" w:themeColor="text1"/>
-                <w:sz w:val="28"/>
-                <w:szCs w:val="28"/>
-              </w:rPr>
-            </w:pPr>
-            <w:r>
-              <w:rPr>
-                <w:rFonts w:ascii="Calibri" w:hAnsi="Calibri" w:cs="Calibri"/>
-                <w:color w:val="878786" w:themeColor="text1"/>
+                <w:sz w:val="28"/>
+                <w:szCs w:val="28"/>
+              </w:rPr>
+            </w:pPr>
+            <w:r>
+              <w:rPr>
+                <w:rFonts w:ascii="Calibri" w:hAnsi="Calibri" w:cs="Calibri"/>
                 <w:sz w:val="28"/>
                 <w:szCs w:val="28"/>
               </w:rPr>
@@ -10221,19 +10996,17 @@
               <w:cnfStyle w:val="000000000000" w:firstRow="0" w:lastRow="0" w:firstColumn="0" w:lastColumn="0" w:oddVBand="0" w:evenVBand="0" w:oddHBand="0" w:evenHBand="0" w:firstRowFirstColumn="0" w:firstRowLastColumn="0" w:lastRowFirstColumn="0" w:lastRowLastColumn="0"/>
               <w:rPr>
                 <w:rFonts w:ascii="Calibri" w:hAnsi="Calibri" w:cs="Calibri"/>
-                <w:color w:val="878786" w:themeColor="text1"/>
-                <w:sz w:val="28"/>
-                <w:szCs w:val="28"/>
-              </w:rPr>
-            </w:pPr>
-            <w:r>
-              <w:rPr>
-                <w:rFonts w:ascii="Calibri" w:hAnsi="Calibri" w:cs="Calibri"/>
-                <w:color w:val="878786" w:themeColor="text1"/>
-                <w:sz w:val="28"/>
-                <w:szCs w:val="28"/>
-              </w:rPr>
-              <w:t xml:space="preserve">Este es un tipo de usuario el cual tendrá ciertos beneficios los cuales son: búsqueda, categorías, realimentación. </w:t>
+                <w:sz w:val="28"/>
+                <w:szCs w:val="28"/>
+              </w:rPr>
+            </w:pPr>
+            <w:r>
+              <w:rPr>
+                <w:rFonts w:ascii="Calibri" w:hAnsi="Calibri" w:cs="Calibri"/>
+                <w:sz w:val="28"/>
+                <w:szCs w:val="28"/>
+              </w:rPr>
+              <w:t>Es un conjunto de varias capacidades que cada usuario posee.</w:t>
             </w:r>
           </w:p>
         </w:tc>
@@ -10251,19 +11024,19 @@
             <w:pPr>
               <w:rPr>
                 <w:rFonts w:ascii="Calibri" w:hAnsi="Calibri" w:cs="Calibri"/>
-                <w:color w:val="878786" w:themeColor="text1"/>
-                <w:sz w:val="28"/>
-                <w:szCs w:val="28"/>
-              </w:rPr>
-            </w:pPr>
-            <w:r>
-              <w:rPr>
-                <w:rFonts w:ascii="Calibri" w:hAnsi="Calibri" w:cs="Calibri"/>
-                <w:color w:val="878786" w:themeColor="text1"/>
-                <w:sz w:val="28"/>
-                <w:szCs w:val="28"/>
-              </w:rPr>
-              <w:t>Usuario premium</w:t>
+                <w:color w:val="auto"/>
+                <w:sz w:val="28"/>
+                <w:szCs w:val="28"/>
+              </w:rPr>
+            </w:pPr>
+            <w:r>
+              <w:rPr>
+                <w:rFonts w:ascii="Calibri" w:hAnsi="Calibri" w:cs="Calibri"/>
+                <w:color w:val="auto"/>
+                <w:sz w:val="28"/>
+                <w:szCs w:val="28"/>
+              </w:rPr>
+              <w:t>Conocimiento</w:t>
             </w:r>
           </w:p>
         </w:tc>
@@ -10276,15 +11049,13 @@
               <w:cnfStyle w:val="000000100000" w:firstRow="0" w:lastRow="0" w:firstColumn="0" w:lastColumn="0" w:oddVBand="0" w:evenVBand="0" w:oddHBand="1" w:evenHBand="0" w:firstRowFirstColumn="0" w:firstRowLastColumn="0" w:lastRowFirstColumn="0" w:lastRowLastColumn="0"/>
               <w:rPr>
                 <w:rFonts w:ascii="Calibri" w:hAnsi="Calibri" w:cs="Calibri"/>
-                <w:color w:val="878786" w:themeColor="text1"/>
-                <w:sz w:val="28"/>
-                <w:szCs w:val="28"/>
-              </w:rPr>
-            </w:pPr>
-            <w:r>
-              <w:rPr>
-                <w:rFonts w:ascii="Calibri" w:hAnsi="Calibri" w:cs="Calibri"/>
-                <w:color w:val="878786" w:themeColor="text1"/>
+                <w:sz w:val="28"/>
+                <w:szCs w:val="28"/>
+              </w:rPr>
+            </w:pPr>
+            <w:r>
+              <w:rPr>
+                <w:rFonts w:ascii="Calibri" w:hAnsi="Calibri" w:cs="Calibri"/>
                 <w:sz w:val="28"/>
                 <w:szCs w:val="28"/>
               </w:rPr>
@@ -10301,19 +11072,237 @@
               <w:cnfStyle w:val="000000100000" w:firstRow="0" w:lastRow="0" w:firstColumn="0" w:lastColumn="0" w:oddVBand="0" w:evenVBand="0" w:oddHBand="1" w:evenHBand="0" w:firstRowFirstColumn="0" w:firstRowLastColumn="0" w:lastRowFirstColumn="0" w:lastRowLastColumn="0"/>
               <w:rPr>
                 <w:rFonts w:ascii="Calibri" w:hAnsi="Calibri" w:cs="Calibri"/>
-                <w:color w:val="878786" w:themeColor="text1"/>
-                <w:sz w:val="28"/>
-                <w:szCs w:val="28"/>
-              </w:rPr>
-            </w:pPr>
-            <w:r>
-              <w:rPr>
-                <w:rFonts w:ascii="Calibri" w:hAnsi="Calibri" w:cs="Calibri"/>
-                <w:color w:val="878786" w:themeColor="text1"/>
-                <w:sz w:val="28"/>
-                <w:szCs w:val="28"/>
-              </w:rPr>
-              <w:t>Este como todo el usuario tendrá todo el beneficio que brinda la plataforma, tales como; comparar software,</w:t>
+                <w:sz w:val="28"/>
+                <w:szCs w:val="28"/>
+              </w:rPr>
+            </w:pPr>
+            <w:r>
+              <w:rPr>
+                <w:rFonts w:ascii="Calibri" w:hAnsi="Calibri" w:cs="Calibri"/>
+                <w:sz w:val="28"/>
+                <w:szCs w:val="28"/>
+              </w:rPr>
+              <w:t>Un conocimiento lo posee cada persona la cual será visible en su perfil.7</w:t>
+            </w:r>
+          </w:p>
+        </w:tc>
+      </w:tr>
+      <w:tr>
+        <w:tc>
+          <w:tcPr>
+            <w:cnfStyle w:val="001000000000" w:firstRow="0" w:lastRow="0" w:firstColumn="1" w:lastColumn="0" w:oddVBand="0" w:evenVBand="0" w:oddHBand="0" w:evenHBand="0" w:firstRowFirstColumn="0" w:firstRowLastColumn="0" w:lastRowFirstColumn="0" w:lastRowLastColumn="0"/>
+            <w:tcW w:w="2912" w:type="dxa"/>
+          </w:tcPr>
+          <w:p>
+            <w:pPr>
+              <w:rPr>
+                <w:rFonts w:ascii="Calibri" w:hAnsi="Calibri" w:cs="Calibri"/>
+                <w:color w:val="auto"/>
+                <w:sz w:val="28"/>
+                <w:szCs w:val="28"/>
+              </w:rPr>
+            </w:pPr>
+            <w:r>
+              <w:rPr>
+                <w:rFonts w:ascii="Calibri" w:hAnsi="Calibri" w:cs="Calibri"/>
+                <w:color w:val="auto"/>
+                <w:sz w:val="28"/>
+                <w:szCs w:val="28"/>
+              </w:rPr>
+              <w:t>karma</w:t>
+            </w:r>
+          </w:p>
+        </w:tc>
+        <w:tc>
+          <w:tcPr>
+            <w:tcW w:w="2913" w:type="dxa"/>
+          </w:tcPr>
+          <w:p>
+            <w:pPr>
+              <w:cnfStyle w:val="000000000000" w:firstRow="0" w:lastRow="0" w:firstColumn="0" w:lastColumn="0" w:oddVBand="0" w:evenVBand="0" w:oddHBand="0" w:evenHBand="0" w:firstRowFirstColumn="0" w:firstRowLastColumn="0" w:lastRowFirstColumn="0" w:lastRowLastColumn="0"/>
+              <w:rPr>
+                <w:rFonts w:ascii="Calibri" w:hAnsi="Calibri" w:cs="Calibri"/>
+                <w:sz w:val="28"/>
+                <w:szCs w:val="28"/>
+              </w:rPr>
+            </w:pPr>
+            <w:r>
+              <w:rPr>
+                <w:rFonts w:ascii="Calibri" w:hAnsi="Calibri" w:cs="Calibri"/>
+                <w:sz w:val="28"/>
+                <w:szCs w:val="28"/>
+              </w:rPr>
+              <w:t>Modelo conceptual</w:t>
+            </w:r>
+          </w:p>
+        </w:tc>
+        <w:tc>
+          <w:tcPr>
+            <w:tcW w:w="2913" w:type="dxa"/>
+          </w:tcPr>
+          <w:p>
+            <w:pPr>
+              <w:cnfStyle w:val="000000000000" w:firstRow="0" w:lastRow="0" w:firstColumn="0" w:lastColumn="0" w:oddVBand="0" w:evenVBand="0" w:oddHBand="0" w:evenHBand="0" w:firstRowFirstColumn="0" w:firstRowLastColumn="0" w:lastRowFirstColumn="0" w:lastRowLastColumn="0"/>
+              <w:rPr>
+                <w:rFonts w:ascii="Calibri" w:hAnsi="Calibri" w:cs="Calibri"/>
+                <w:sz w:val="28"/>
+                <w:szCs w:val="28"/>
+              </w:rPr>
+            </w:pPr>
+            <w:r>
+              <w:rPr>
+                <w:rFonts w:ascii="Calibri" w:hAnsi="Calibri" w:cs="Calibri"/>
+                <w:sz w:val="28"/>
+                <w:szCs w:val="28"/>
+              </w:rPr>
+              <w:t>En esta parte del proyecto es la puntuación que otorga cada proyecto al ser realizada.</w:t>
+            </w:r>
+          </w:p>
+        </w:tc>
+      </w:tr>
+      <w:tr>
+        <w:trPr>
+          <w:cnfStyle w:val="000000100000" w:firstRow="0" w:lastRow="0" w:firstColumn="0" w:lastColumn="0" w:oddVBand="0" w:evenVBand="0" w:oddHBand="1" w:evenHBand="0" w:firstRowFirstColumn="0" w:firstRowLastColumn="0" w:lastRowFirstColumn="0" w:lastRowLastColumn="0"/>
+        </w:trPr>
+        <w:tc>
+          <w:tcPr>
+            <w:cnfStyle w:val="001000000000" w:firstRow="0" w:lastRow="0" w:firstColumn="1" w:lastColumn="0" w:oddVBand="0" w:evenVBand="0" w:oddHBand="0" w:evenHBand="0" w:firstRowFirstColumn="0" w:firstRowLastColumn="0" w:lastRowFirstColumn="0" w:lastRowLastColumn="0"/>
+            <w:tcW w:w="2912" w:type="dxa"/>
+          </w:tcPr>
+          <w:p>
+            <w:pPr>
+              <w:rPr>
+                <w:rFonts w:ascii="Calibri" w:hAnsi="Calibri" w:cs="Calibri"/>
+                <w:sz w:val="28"/>
+                <w:szCs w:val="28"/>
+              </w:rPr>
+            </w:pPr>
+            <w:r>
+              <w:rPr>
+                <w:rFonts w:ascii="Calibri" w:hAnsi="Calibri" w:cs="Calibri"/>
+                <w:color w:val="auto"/>
+                <w:sz w:val="28"/>
+                <w:szCs w:val="28"/>
+              </w:rPr>
+              <w:t>pago</w:t>
+            </w:r>
+          </w:p>
+        </w:tc>
+        <w:tc>
+          <w:tcPr>
+            <w:tcW w:w="2913" w:type="dxa"/>
+          </w:tcPr>
+          <w:p>
+            <w:pPr>
+              <w:cnfStyle w:val="000000100000" w:firstRow="0" w:lastRow="0" w:firstColumn="0" w:lastColumn="0" w:oddVBand="0" w:evenVBand="0" w:oddHBand="1" w:evenHBand="0" w:firstRowFirstColumn="0" w:firstRowLastColumn="0" w:lastRowFirstColumn="0" w:lastRowLastColumn="0"/>
+              <w:rPr>
+                <w:rFonts w:ascii="Calibri" w:hAnsi="Calibri" w:cs="Calibri"/>
+                <w:sz w:val="28"/>
+                <w:szCs w:val="28"/>
+              </w:rPr>
+            </w:pPr>
+            <w:r>
+              <w:rPr>
+                <w:rFonts w:ascii="Calibri" w:hAnsi="Calibri" w:cs="Calibri"/>
+                <w:sz w:val="28"/>
+                <w:szCs w:val="28"/>
+              </w:rPr>
+              <w:t>Modelo conceptual</w:t>
+            </w:r>
+          </w:p>
+        </w:tc>
+        <w:tc>
+          <w:tcPr>
+            <w:tcW w:w="2913" w:type="dxa"/>
+          </w:tcPr>
+          <w:p>
+            <w:pPr>
+              <w:cnfStyle w:val="000000100000" w:firstRow="0" w:lastRow="0" w:firstColumn="0" w:lastColumn="0" w:oddVBand="0" w:evenVBand="0" w:oddHBand="1" w:evenHBand="0" w:firstRowFirstColumn="0" w:firstRowLastColumn="0" w:lastRowFirstColumn="0" w:lastRowLastColumn="0"/>
+              <w:rPr>
+                <w:rFonts w:ascii="Calibri" w:hAnsi="Calibri" w:cs="Calibri"/>
+                <w:sz w:val="28"/>
+                <w:szCs w:val="28"/>
+              </w:rPr>
+            </w:pPr>
+            <w:r>
+              <w:rPr>
+                <w:rFonts w:ascii="Calibri" w:hAnsi="Calibri" w:cs="Calibri"/>
+                <w:sz w:val="28"/>
+                <w:szCs w:val="28"/>
+              </w:rPr>
+              <w:t>Cada dueño otorga un pago a cada integrante del proyecto finalizado.</w:t>
+            </w:r>
+          </w:p>
+        </w:tc>
+      </w:tr>
+      <w:tr>
+        <w:tc>
+          <w:tcPr>
+            <w:cnfStyle w:val="001000000000" w:firstRow="0" w:lastRow="0" w:firstColumn="1" w:lastColumn="0" w:oddVBand="0" w:evenVBand="0" w:oddHBand="0" w:evenHBand="0" w:firstRowFirstColumn="0" w:firstRowLastColumn="0" w:lastRowFirstColumn="0" w:lastRowLastColumn="0"/>
+            <w:tcW w:w="2912" w:type="dxa"/>
+          </w:tcPr>
+          <w:p>
+            <w:pPr>
+              <w:rPr>
+                <w:rFonts w:ascii="Calibri" w:hAnsi="Calibri" w:cs="Calibri"/>
+                <w:sz w:val="28"/>
+                <w:szCs w:val="28"/>
+              </w:rPr>
+            </w:pPr>
+            <w:r>
+              <w:rPr>
+                <w:rFonts w:ascii="Calibri" w:hAnsi="Calibri" w:cs="Calibri"/>
+                <w:color w:val="auto"/>
+                <w:sz w:val="28"/>
+                <w:szCs w:val="28"/>
+              </w:rPr>
+              <w:t>Respaldo</w:t>
+            </w:r>
+          </w:p>
+        </w:tc>
+        <w:tc>
+          <w:tcPr>
+            <w:tcW w:w="2913" w:type="dxa"/>
+          </w:tcPr>
+          <w:p>
+            <w:pPr>
+              <w:cnfStyle w:val="000000000000" w:firstRow="0" w:lastRow="0" w:firstColumn="0" w:lastColumn="0" w:oddVBand="0" w:evenVBand="0" w:oddHBand="0" w:evenHBand="0" w:firstRowFirstColumn="0" w:firstRowLastColumn="0" w:lastRowFirstColumn="0" w:lastRowLastColumn="0"/>
+              <w:rPr>
+                <w:rFonts w:ascii="Calibri" w:hAnsi="Calibri" w:cs="Calibri"/>
+                <w:sz w:val="28"/>
+                <w:szCs w:val="28"/>
+              </w:rPr>
+            </w:pPr>
+            <w:r>
+              <w:rPr>
+                <w:rFonts w:ascii="Calibri" w:hAnsi="Calibri" w:cs="Calibri"/>
+                <w:sz w:val="28"/>
+                <w:szCs w:val="28"/>
+              </w:rPr>
+              <w:t>Modelo conceptual</w:t>
+            </w:r>
+          </w:p>
+        </w:tc>
+        <w:tc>
+          <w:tcPr>
+            <w:tcW w:w="2913" w:type="dxa"/>
+          </w:tcPr>
+          <w:p>
+            <w:pPr>
+              <w:cnfStyle w:val="000000000000" w:firstRow="0" w:lastRow="0" w:firstColumn="0" w:lastColumn="0" w:oddVBand="0" w:evenVBand="0" w:oddHBand="0" w:evenHBand="0" w:firstRowFirstColumn="0" w:firstRowLastColumn="0" w:lastRowFirstColumn="0" w:lastRowLastColumn="0"/>
+              <w:rPr>
+                <w:rFonts w:ascii="Calibri" w:hAnsi="Calibri" w:cs="Calibri"/>
+                <w:sz w:val="28"/>
+                <w:szCs w:val="28"/>
+              </w:rPr>
+            </w:pPr>
+            <w:r>
+              <w:rPr>
+                <w:rFonts w:ascii="Calibri" w:hAnsi="Calibri" w:cs="Calibri"/>
+                <w:sz w:val="28"/>
+                <w:szCs w:val="28"/>
+              </w:rPr>
+              <w:t>El administrador de la aplicación tiene un respaldo de toda la información del usuario proyectos etc.</w:t>
             </w:r>
           </w:p>
         </w:tc>
@@ -10400,11 +11389,11 @@
       <w:pPr>
         <w:pStyle w:val="Ttulo1"/>
       </w:pPr>
-      <w:bookmarkStart w:id="19" w:name="_Toc500610844"/>
+      <w:bookmarkStart w:id="18" w:name="_Toc500610844"/>
       <w:r>
         <w:t>Planificación del proyecto</w:t>
       </w:r>
-      <w:bookmarkEnd w:id="19"/>
+      <w:bookmarkEnd w:id="18"/>
     </w:p>
     <w:p>
       <w:pPr>
@@ -10421,9 +11410,9 @@
       </w:pPr>
     </w:p>
     <w:sectPr>
-      <w:headerReference w:type="default" r:id="rId9"/>
-      <w:footerReference w:type="even" r:id="rId10"/>
-      <w:footerReference w:type="default" r:id="rId11"/>
+      <w:headerReference w:type="default" r:id="rId11"/>
+      <w:footerReference w:type="even" r:id="rId12"/>
+      <w:footerReference w:type="default" r:id="rId13"/>
       <w:pgSz w:w="12240" w:h="15840" w:code="1"/>
       <w:pgMar w:top="1701" w:right="1418" w:bottom="1701" w:left="1418" w:header="454" w:footer="703" w:gutter="0"/>
       <w:cols w:space="708"/>
@@ -10543,7 +11532,7 @@
         <w:rStyle w:val="Nmerodepgina"/>
         <w:noProof/>
       </w:rPr>
-      <w:t>10</w:t>
+      <w:t>14</w:t>
     </w:r>
     <w:r>
       <w:rPr>
@@ -15266,6 +16255,315 @@
       </w:tcPr>
     </w:tblStylePr>
   </w:style>
+  <w:style w:type="table" w:styleId="Tabladecuadrcula5oscura-nfasis5">
+    <w:name w:val="Grid Table 5 Dark Accent 5"/>
+    <w:basedOn w:val="Tablanormal"/>
+    <w:uiPriority w:val="50"/>
+    <w:rsid w:val="00587164"/>
+    <w:tblPr>
+      <w:tblStyleRowBandSize w:val="1"/>
+      <w:tblStyleColBandSize w:val="1"/>
+      <w:tblBorders>
+        <w:top w:val="single" w:sz="4" w:space="0" w:color="FEFFFF" w:themeColor="background1"/>
+        <w:left w:val="single" w:sz="4" w:space="0" w:color="FEFFFF" w:themeColor="background1"/>
+        <w:bottom w:val="single" w:sz="4" w:space="0" w:color="FEFFFF" w:themeColor="background1"/>
+        <w:right w:val="single" w:sz="4" w:space="0" w:color="FEFFFF" w:themeColor="background1"/>
+        <w:insideH w:val="single" w:sz="4" w:space="0" w:color="FEFFFF" w:themeColor="background1"/>
+        <w:insideV w:val="single" w:sz="4" w:space="0" w:color="FEFFFF" w:themeColor="background1"/>
+      </w:tblBorders>
+    </w:tblPr>
+    <w:tcPr>
+      <w:shd w:val="clear" w:color="auto" w:fill="DDDDDC" w:themeFill="accent5" w:themeFillTint="33"/>
+    </w:tcPr>
+    <w:tblStylePr w:type="firstRow">
+      <w:rPr>
+        <w:b/>
+        <w:bCs/>
+        <w:color w:val="FEFFFF" w:themeColor="background1"/>
+      </w:rPr>
+      <w:tblPr/>
+      <w:tcPr>
+        <w:tcBorders>
+          <w:top w:val="single" w:sz="4" w:space="0" w:color="FEFFFF" w:themeColor="background1"/>
+          <w:left w:val="single" w:sz="4" w:space="0" w:color="FEFFFF" w:themeColor="background1"/>
+          <w:right w:val="single" w:sz="4" w:space="0" w:color="FEFFFF" w:themeColor="background1"/>
+          <w:insideH w:val="nil"/>
+          <w:insideV w:val="nil"/>
+        </w:tcBorders>
+        <w:shd w:val="clear" w:color="auto" w:fill="575756" w:themeFill="accent5"/>
+      </w:tcPr>
+    </w:tblStylePr>
+    <w:tblStylePr w:type="lastRow">
+      <w:rPr>
+        <w:b/>
+        <w:bCs/>
+        <w:color w:val="FEFFFF" w:themeColor="background1"/>
+      </w:rPr>
+      <w:tblPr/>
+      <w:tcPr>
+        <w:tcBorders>
+          <w:left w:val="single" w:sz="4" w:space="0" w:color="FEFFFF" w:themeColor="background1"/>
+          <w:bottom w:val="single" w:sz="4" w:space="0" w:color="FEFFFF" w:themeColor="background1"/>
+          <w:right w:val="single" w:sz="4" w:space="0" w:color="FEFFFF" w:themeColor="background1"/>
+          <w:insideH w:val="nil"/>
+          <w:insideV w:val="nil"/>
+        </w:tcBorders>
+        <w:shd w:val="clear" w:color="auto" w:fill="575756" w:themeFill="accent5"/>
+      </w:tcPr>
+    </w:tblStylePr>
+    <w:tblStylePr w:type="firstCol">
+      <w:rPr>
+        <w:b/>
+        <w:bCs/>
+        <w:color w:val="FEFFFF" w:themeColor="background1"/>
+      </w:rPr>
+      <w:tblPr/>
+      <w:tcPr>
+        <w:tcBorders>
+          <w:top w:val="single" w:sz="4" w:space="0" w:color="FEFFFF" w:themeColor="background1"/>
+          <w:left w:val="single" w:sz="4" w:space="0" w:color="FEFFFF" w:themeColor="background1"/>
+          <w:bottom w:val="single" w:sz="4" w:space="0" w:color="FEFFFF" w:themeColor="background1"/>
+          <w:insideV w:val="nil"/>
+        </w:tcBorders>
+        <w:shd w:val="clear" w:color="auto" w:fill="575756" w:themeFill="accent5"/>
+      </w:tcPr>
+    </w:tblStylePr>
+    <w:tblStylePr w:type="lastCol">
+      <w:rPr>
+        <w:b/>
+        <w:bCs/>
+        <w:color w:val="FEFFFF" w:themeColor="background1"/>
+      </w:rPr>
+      <w:tblPr/>
+      <w:tcPr>
+        <w:tcBorders>
+          <w:top w:val="single" w:sz="4" w:space="0" w:color="FEFFFF" w:themeColor="background1"/>
+          <w:bottom w:val="single" w:sz="4" w:space="0" w:color="FEFFFF" w:themeColor="background1"/>
+          <w:right w:val="single" w:sz="4" w:space="0" w:color="FEFFFF" w:themeColor="background1"/>
+          <w:insideV w:val="nil"/>
+        </w:tcBorders>
+        <w:shd w:val="clear" w:color="auto" w:fill="575756" w:themeFill="accent5"/>
+      </w:tcPr>
+    </w:tblStylePr>
+    <w:tblStylePr w:type="band1Vert">
+      <w:tblPr/>
+      <w:tcPr>
+        <w:shd w:val="clear" w:color="auto" w:fill="BCBCBB" w:themeFill="accent5" w:themeFillTint="66"/>
+      </w:tcPr>
+    </w:tblStylePr>
+    <w:tblStylePr w:type="band1Horz">
+      <w:tblPr/>
+      <w:tcPr>
+        <w:shd w:val="clear" w:color="auto" w:fill="BCBCBB" w:themeFill="accent5" w:themeFillTint="66"/>
+      </w:tcPr>
+    </w:tblStylePr>
+  </w:style>
+  <w:style w:type="table" w:styleId="Tabladecuadrcula5oscura-nfasis3">
+    <w:name w:val="Grid Table 5 Dark Accent 3"/>
+    <w:basedOn w:val="Tablanormal"/>
+    <w:uiPriority w:val="50"/>
+    <w:rsid w:val="00587164"/>
+    <w:tblPr>
+      <w:tblStyleRowBandSize w:val="1"/>
+      <w:tblStyleColBandSize w:val="1"/>
+      <w:tblBorders>
+        <w:top w:val="single" w:sz="4" w:space="0" w:color="FEFFFF" w:themeColor="background1"/>
+        <w:left w:val="single" w:sz="4" w:space="0" w:color="FEFFFF" w:themeColor="background1"/>
+        <w:bottom w:val="single" w:sz="4" w:space="0" w:color="FEFFFF" w:themeColor="background1"/>
+        <w:right w:val="single" w:sz="4" w:space="0" w:color="FEFFFF" w:themeColor="background1"/>
+        <w:insideH w:val="single" w:sz="4" w:space="0" w:color="FEFFFF" w:themeColor="background1"/>
+        <w:insideV w:val="single" w:sz="4" w:space="0" w:color="FEFFFF" w:themeColor="background1"/>
+      </w:tblBorders>
+    </w:tblPr>
+    <w:tcPr>
+      <w:shd w:val="clear" w:color="auto" w:fill="F4F3F3" w:themeFill="accent3" w:themeFillTint="33"/>
+    </w:tcPr>
+    <w:tblStylePr w:type="firstRow">
+      <w:rPr>
+        <w:b/>
+        <w:bCs/>
+        <w:color w:val="FEFFFF" w:themeColor="background1"/>
+      </w:rPr>
+      <w:tblPr/>
+      <w:tcPr>
+        <w:tcBorders>
+          <w:top w:val="single" w:sz="4" w:space="0" w:color="FEFFFF" w:themeColor="background1"/>
+          <w:left w:val="single" w:sz="4" w:space="0" w:color="FEFFFF" w:themeColor="background1"/>
+          <w:right w:val="single" w:sz="4" w:space="0" w:color="FEFFFF" w:themeColor="background1"/>
+          <w:insideH w:val="nil"/>
+          <w:insideV w:val="nil"/>
+        </w:tcBorders>
+        <w:shd w:val="clear" w:color="auto" w:fill="C8C6C6" w:themeFill="accent3"/>
+      </w:tcPr>
+    </w:tblStylePr>
+    <w:tblStylePr w:type="lastRow">
+      <w:rPr>
+        <w:b/>
+        <w:bCs/>
+        <w:color w:val="FEFFFF" w:themeColor="background1"/>
+      </w:rPr>
+      <w:tblPr/>
+      <w:tcPr>
+        <w:tcBorders>
+          <w:left w:val="single" w:sz="4" w:space="0" w:color="FEFFFF" w:themeColor="background1"/>
+          <w:bottom w:val="single" w:sz="4" w:space="0" w:color="FEFFFF" w:themeColor="background1"/>
+          <w:right w:val="single" w:sz="4" w:space="0" w:color="FEFFFF" w:themeColor="background1"/>
+          <w:insideH w:val="nil"/>
+          <w:insideV w:val="nil"/>
+        </w:tcBorders>
+        <w:shd w:val="clear" w:color="auto" w:fill="C8C6C6" w:themeFill="accent3"/>
+      </w:tcPr>
+    </w:tblStylePr>
+    <w:tblStylePr w:type="firstCol">
+      <w:rPr>
+        <w:b/>
+        <w:bCs/>
+        <w:color w:val="FEFFFF" w:themeColor="background1"/>
+      </w:rPr>
+      <w:tblPr/>
+      <w:tcPr>
+        <w:tcBorders>
+          <w:top w:val="single" w:sz="4" w:space="0" w:color="FEFFFF" w:themeColor="background1"/>
+          <w:left w:val="single" w:sz="4" w:space="0" w:color="FEFFFF" w:themeColor="background1"/>
+          <w:bottom w:val="single" w:sz="4" w:space="0" w:color="FEFFFF" w:themeColor="background1"/>
+          <w:insideV w:val="nil"/>
+        </w:tcBorders>
+        <w:shd w:val="clear" w:color="auto" w:fill="C8C6C6" w:themeFill="accent3"/>
+      </w:tcPr>
+    </w:tblStylePr>
+    <w:tblStylePr w:type="lastCol">
+      <w:rPr>
+        <w:b/>
+        <w:bCs/>
+        <w:color w:val="FEFFFF" w:themeColor="background1"/>
+      </w:rPr>
+      <w:tblPr/>
+      <w:tcPr>
+        <w:tcBorders>
+          <w:top w:val="single" w:sz="4" w:space="0" w:color="FEFFFF" w:themeColor="background1"/>
+          <w:bottom w:val="single" w:sz="4" w:space="0" w:color="FEFFFF" w:themeColor="background1"/>
+          <w:right w:val="single" w:sz="4" w:space="0" w:color="FEFFFF" w:themeColor="background1"/>
+          <w:insideV w:val="nil"/>
+        </w:tcBorders>
+        <w:shd w:val="clear" w:color="auto" w:fill="C8C6C6" w:themeFill="accent3"/>
+      </w:tcPr>
+    </w:tblStylePr>
+    <w:tblStylePr w:type="band1Vert">
+      <w:tblPr/>
+      <w:tcPr>
+        <w:shd w:val="clear" w:color="auto" w:fill="E9E8E8" w:themeFill="accent3" w:themeFillTint="66"/>
+      </w:tcPr>
+    </w:tblStylePr>
+    <w:tblStylePr w:type="band1Horz">
+      <w:tblPr/>
+      <w:tcPr>
+        <w:shd w:val="clear" w:color="auto" w:fill="E9E8E8" w:themeFill="accent3" w:themeFillTint="66"/>
+      </w:tcPr>
+    </w:tblStylePr>
+  </w:style>
+  <w:style w:type="table" w:styleId="Tabladecuadrcula5oscura">
+    <w:name w:val="Grid Table 5 Dark"/>
+    <w:basedOn w:val="Tablanormal"/>
+    <w:uiPriority w:val="50"/>
+    <w:rsid w:val="00587164"/>
+    <w:tblPr>
+      <w:tblStyleRowBandSize w:val="1"/>
+      <w:tblStyleColBandSize w:val="1"/>
+      <w:tblBorders>
+        <w:top w:val="single" w:sz="4" w:space="0" w:color="FEFFFF" w:themeColor="background1"/>
+        <w:left w:val="single" w:sz="4" w:space="0" w:color="FEFFFF" w:themeColor="background1"/>
+        <w:bottom w:val="single" w:sz="4" w:space="0" w:color="FEFFFF" w:themeColor="background1"/>
+        <w:right w:val="single" w:sz="4" w:space="0" w:color="FEFFFF" w:themeColor="background1"/>
+        <w:insideH w:val="single" w:sz="4" w:space="0" w:color="FEFFFF" w:themeColor="background1"/>
+        <w:insideV w:val="single" w:sz="4" w:space="0" w:color="FEFFFF" w:themeColor="background1"/>
+      </w:tblBorders>
+    </w:tblPr>
+    <w:tcPr>
+      <w:shd w:val="clear" w:color="auto" w:fill="E7E7E6" w:themeFill="text1" w:themeFillTint="33"/>
+    </w:tcPr>
+    <w:tblStylePr w:type="firstRow">
+      <w:rPr>
+        <w:b/>
+        <w:bCs/>
+        <w:color w:val="FEFFFF" w:themeColor="background1"/>
+      </w:rPr>
+      <w:tblPr/>
+      <w:tcPr>
+        <w:tcBorders>
+          <w:top w:val="single" w:sz="4" w:space="0" w:color="FEFFFF" w:themeColor="background1"/>
+          <w:left w:val="single" w:sz="4" w:space="0" w:color="FEFFFF" w:themeColor="background1"/>
+          <w:right w:val="single" w:sz="4" w:space="0" w:color="FEFFFF" w:themeColor="background1"/>
+          <w:insideH w:val="nil"/>
+          <w:insideV w:val="nil"/>
+        </w:tcBorders>
+        <w:shd w:val="clear" w:color="auto" w:fill="878786" w:themeFill="text1"/>
+      </w:tcPr>
+    </w:tblStylePr>
+    <w:tblStylePr w:type="lastRow">
+      <w:rPr>
+        <w:b/>
+        <w:bCs/>
+        <w:color w:val="FEFFFF" w:themeColor="background1"/>
+      </w:rPr>
+      <w:tblPr/>
+      <w:tcPr>
+        <w:tcBorders>
+          <w:left w:val="single" w:sz="4" w:space="0" w:color="FEFFFF" w:themeColor="background1"/>
+          <w:bottom w:val="single" w:sz="4" w:space="0" w:color="FEFFFF" w:themeColor="background1"/>
+          <w:right w:val="single" w:sz="4" w:space="0" w:color="FEFFFF" w:themeColor="background1"/>
+          <w:insideH w:val="nil"/>
+          <w:insideV w:val="nil"/>
+        </w:tcBorders>
+        <w:shd w:val="clear" w:color="auto" w:fill="878786" w:themeFill="text1"/>
+      </w:tcPr>
+    </w:tblStylePr>
+    <w:tblStylePr w:type="firstCol">
+      <w:rPr>
+        <w:b/>
+        <w:bCs/>
+        <w:color w:val="FEFFFF" w:themeColor="background1"/>
+      </w:rPr>
+      <w:tblPr/>
+      <w:tcPr>
+        <w:tcBorders>
+          <w:top w:val="single" w:sz="4" w:space="0" w:color="FEFFFF" w:themeColor="background1"/>
+          <w:left w:val="single" w:sz="4" w:space="0" w:color="FEFFFF" w:themeColor="background1"/>
+          <w:bottom w:val="single" w:sz="4" w:space="0" w:color="FEFFFF" w:themeColor="background1"/>
+          <w:insideV w:val="nil"/>
+        </w:tcBorders>
+        <w:shd w:val="clear" w:color="auto" w:fill="878786" w:themeFill="text1"/>
+      </w:tcPr>
+    </w:tblStylePr>
+    <w:tblStylePr w:type="lastCol">
+      <w:rPr>
+        <w:b/>
+        <w:bCs/>
+        <w:color w:val="FEFFFF" w:themeColor="background1"/>
+      </w:rPr>
+      <w:tblPr/>
+      <w:tcPr>
+        <w:tcBorders>
+          <w:top w:val="single" w:sz="4" w:space="0" w:color="FEFFFF" w:themeColor="background1"/>
+          <w:bottom w:val="single" w:sz="4" w:space="0" w:color="FEFFFF" w:themeColor="background1"/>
+          <w:right w:val="single" w:sz="4" w:space="0" w:color="FEFFFF" w:themeColor="background1"/>
+          <w:insideV w:val="nil"/>
+        </w:tcBorders>
+        <w:shd w:val="clear" w:color="auto" w:fill="878786" w:themeFill="text1"/>
+      </w:tcPr>
+    </w:tblStylePr>
+    <w:tblStylePr w:type="band1Vert">
+      <w:tblPr/>
+      <w:tcPr>
+        <w:shd w:val="clear" w:color="auto" w:fill="CFCFCE" w:themeFill="text1" w:themeFillTint="66"/>
+      </w:tcPr>
+    </w:tblStylePr>
+    <w:tblStylePr w:type="band1Horz">
+      <w:tblPr/>
+      <w:tcPr>
+        <w:shd w:val="clear" w:color="auto" w:fill="CFCFCE" w:themeFill="text1" w:themeFillTint="66"/>
+      </w:tcPr>
+    </w:tblStylePr>
+  </w:style>
 </w:styles>
 </file>
 
@@ -15528,7 +16826,7 @@
 </file>
 
 <file path=customXml/itemProps1.xml><?xml version="1.0" encoding="utf-8"?>
-<ds:datastoreItem xmlns:ds="http://schemas.openxmlformats.org/officeDocument/2006/customXml" ds:itemID="{812EE05E-45A3-4B52-97FC-5B3390329C42}">
+<ds:datastoreItem xmlns:ds="http://schemas.openxmlformats.org/officeDocument/2006/customXml" ds:itemID="{B2FA741B-0D82-4105-AB60-19AF20CC6A1B}">
   <ds:schemaRefs>
     <ds:schemaRef ds:uri="http://schemas.openxmlformats.org/officeDocument/2006/bibliography"/>
   </ds:schemaRefs>

</xml_diff>